<commit_message>
Ajout de ma prez
</commit_message>
<xml_diff>
--- a/Dossier.docx
+++ b/Dossier.docx
@@ -37,9 +37,1660 @@
     </w:p>
     <w:p>
       <w:pPr>
+        <w:rPr>
+          <w:rFonts w:ascii="Arial Rounded MT Bold" w:hAnsi="Arial Rounded MT Bold"/>
+          <w:color w:val="5F5F5F"/>
+          <w:sz w:val="36"/>
+        </w:rPr>
+      </w:pPr>
+      <w:r>
+        <w:rPr>
+          <w:rFonts w:ascii="Arial Rounded MT Bold" w:hAnsi="Arial Rounded MT Bold"/>
+          <w:noProof/>
+          <w:color w:val="5F5F5F"/>
+          <w:sz w:val="36"/>
+          <w:lang w:eastAsia="fr-FR"/>
+        </w:rPr>
+        <mc:AlternateContent>
+          <mc:Choice Requires="wpg">
+            <w:drawing>
+              <wp:anchor distT="0" distB="0" distL="114300" distR="114300" simplePos="0" relativeHeight="251671552" behindDoc="0" locked="0" layoutInCell="1" allowOverlap="1" wp14:anchorId="47CC6279" wp14:editId="06EA938D">
+                <wp:simplePos x="0" y="0"/>
+                <wp:positionH relativeFrom="margin">
+                  <wp:align>center</wp:align>
+                </wp:positionH>
+                <wp:positionV relativeFrom="paragraph">
+                  <wp:posOffset>3460115</wp:posOffset>
+                </wp:positionV>
+                <wp:extent cx="5934075" cy="1333500"/>
+                <wp:effectExtent l="0" t="0" r="66675" b="0"/>
+                <wp:wrapNone/>
+                <wp:docPr id="1" name="Groupe 1"/>
+                <wp:cNvGraphicFramePr/>
+                <a:graphic xmlns:a="http://schemas.openxmlformats.org/drawingml/2006/main">
+                  <a:graphicData uri="http://schemas.microsoft.com/office/word/2010/wordprocessingGroup">
+                    <wpg:wgp>
+                      <wpg:cNvGrpSpPr/>
+                      <wpg:grpSpPr>
+                        <a:xfrm>
+                          <a:off x="0" y="0"/>
+                          <a:ext cx="5934075" cy="1333500"/>
+                          <a:chOff x="-28575" y="9525"/>
+                          <a:chExt cx="5934075" cy="1333500"/>
+                        </a:xfrm>
+                      </wpg:grpSpPr>
+                      <wps:wsp>
+                        <wps:cNvPr id="2" name="Zone de texte 2"/>
+                        <wps:cNvSpPr txBox="1">
+                          <a:spLocks noChangeArrowheads="1"/>
+                        </wps:cNvSpPr>
+                        <wps:spPr bwMode="auto">
+                          <a:xfrm>
+                            <a:off x="-28575" y="9525"/>
+                            <a:ext cx="5753100" cy="295275"/>
+                          </a:xfrm>
+                          <a:prstGeom prst="rect">
+                            <a:avLst/>
+                          </a:prstGeom>
+                          <a:noFill/>
+                          <a:ln w="9525">
+                            <a:noFill/>
+                            <a:miter lim="800000"/>
+                            <a:headEnd/>
+                            <a:tailEnd/>
+                          </a:ln>
+                        </wps:spPr>
+                        <wps:txbx>
+                          <w:txbxContent>
+                            <w:p>
+                              <w:pPr>
+                                <w:rPr>
+                                  <w:rFonts w:ascii="Arial Rounded MT Bold" w:hAnsi="Arial Rounded MT Bold"/>
+                                  <w:color w:val="1F4E79" w:themeColor="accent1" w:themeShade="80"/>
+                                </w:rPr>
+                              </w:pPr>
+                              <w:r>
+                                <w:rPr>
+                                  <w:rFonts w:ascii="Arial Rounded MT Bold" w:hAnsi="Arial Rounded MT Bold"/>
+                                  <w:color w:val="1F4E79" w:themeColor="accent1" w:themeShade="80"/>
+                                </w:rPr>
+                                <w:t xml:space="preserve">2012                                      </w:t>
+                              </w:r>
+                              <w:r>
+                                <w:rPr>
+                                  <w:rFonts w:ascii="Arial Rounded MT Bold" w:hAnsi="Arial Rounded MT Bold"/>
+                                  <w:color w:val="1F4E79" w:themeColor="accent1" w:themeShade="80"/>
+                                </w:rPr>
+                                <w:t xml:space="preserve"> </w:t>
+                              </w:r>
+                              <w:r>
+                                <w:rPr>
+                                  <w:rFonts w:ascii="Arial Rounded MT Bold" w:hAnsi="Arial Rounded MT Bold"/>
+                                  <w:color w:val="1F4E79" w:themeColor="accent1" w:themeShade="80"/>
+                                </w:rPr>
+                                <w:t xml:space="preserve">2014                                        </w:t>
+                              </w:r>
+                              <w:r>
+                                <w:rPr>
+                                  <w:rFonts w:ascii="Arial Rounded MT Bold" w:hAnsi="Arial Rounded MT Bold"/>
+                                  <w:color w:val="1F4E79" w:themeColor="accent1" w:themeShade="80"/>
+                                </w:rPr>
+                                <w:t xml:space="preserve"> </w:t>
+                              </w:r>
+                              <w:r>
+                                <w:rPr>
+                                  <w:rFonts w:ascii="Arial Rounded MT Bold" w:hAnsi="Arial Rounded MT Bold"/>
+                                  <w:color w:val="1F4E79" w:themeColor="accent1" w:themeShade="80"/>
+                                </w:rPr>
+                                <w:t xml:space="preserve">2015             </w:t>
+                              </w:r>
+                              <w:r>
+                                <w:rPr>
+                                  <w:rFonts w:ascii="Arial Rounded MT Bold" w:hAnsi="Arial Rounded MT Bold"/>
+                                  <w:color w:val="1F4E79" w:themeColor="accent1" w:themeShade="80"/>
+                                </w:rPr>
+                                <w:t xml:space="preserve">                         </w:t>
+                              </w:r>
+                              <w:r>
+                                <w:rPr>
+                                  <w:rFonts w:ascii="Arial Rounded MT Bold" w:hAnsi="Arial Rounded MT Bold"/>
+                                  <w:color w:val="1F4E79" w:themeColor="accent1" w:themeShade="80"/>
+                                </w:rPr>
+                                <w:t xml:space="preserve">   2016</w:t>
+                              </w:r>
+                            </w:p>
+                          </w:txbxContent>
+                        </wps:txbx>
+                        <wps:bodyPr rot="0" vert="horz" wrap="square" lIns="91440" tIns="45720" rIns="91440" bIns="45720" anchor="t" anchorCtr="0">
+                          <a:noAutofit/>
+                        </wps:bodyPr>
+                      </wps:wsp>
+                      <wpg:grpSp>
+                        <wpg:cNvPr id="4" name="Groupe 4"/>
+                        <wpg:cNvGrpSpPr/>
+                        <wpg:grpSpPr>
+                          <a:xfrm>
+                            <a:off x="19050" y="219075"/>
+                            <a:ext cx="5886450" cy="1123950"/>
+                            <a:chOff x="0" y="0"/>
+                            <a:chExt cx="5886450" cy="1123950"/>
+                          </a:xfrm>
+                        </wpg:grpSpPr>
+                        <wps:wsp>
+                          <wps:cNvPr id="5" name="Connecteur droit avec flèche 5"/>
+                          <wps:cNvCnPr/>
+                          <wps:spPr>
+                            <a:xfrm>
+                              <a:off x="0" y="247650"/>
+                              <a:ext cx="5886450" cy="0"/>
+                            </a:xfrm>
+                            <a:prstGeom prst="straightConnector1">
+                              <a:avLst/>
+                            </a:prstGeom>
+                            <a:ln w="57150">
+                              <a:tailEnd type="triangle"/>
+                            </a:ln>
+                          </wps:spPr>
+                          <wps:style>
+                            <a:lnRef idx="1">
+                              <a:schemeClr val="accent1"/>
+                            </a:lnRef>
+                            <a:fillRef idx="0">
+                              <a:schemeClr val="accent1"/>
+                            </a:fillRef>
+                            <a:effectRef idx="0">
+                              <a:schemeClr val="accent1"/>
+                            </a:effectRef>
+                            <a:fontRef idx="minor">
+                              <a:schemeClr val="tx1"/>
+                            </a:fontRef>
+                          </wps:style>
+                          <wps:bodyPr/>
+                        </wps:wsp>
+                        <wps:wsp>
+                          <wps:cNvPr id="6" name="Flèche vers le bas 6"/>
+                          <wps:cNvSpPr/>
+                          <wps:spPr>
+                            <a:xfrm>
+                              <a:off x="133350" y="0"/>
+                              <a:ext cx="161925" cy="209550"/>
+                            </a:xfrm>
+                            <a:prstGeom prst="downArrow">
+                              <a:avLst/>
+                            </a:prstGeom>
+                            <a:solidFill>
+                              <a:srgbClr val="5F5F5F"/>
+                            </a:solidFill>
+                            <a:ln>
+                              <a:solidFill>
+                                <a:srgbClr val="5F5F5F"/>
+                              </a:solidFill>
+                            </a:ln>
+                          </wps:spPr>
+                          <wps:style>
+                            <a:lnRef idx="2">
+                              <a:schemeClr val="dk1">
+                                <a:shade val="50000"/>
+                              </a:schemeClr>
+                            </a:lnRef>
+                            <a:fillRef idx="1">
+                              <a:schemeClr val="dk1"/>
+                            </a:fillRef>
+                            <a:effectRef idx="0">
+                              <a:schemeClr val="dk1"/>
+                            </a:effectRef>
+                            <a:fontRef idx="minor">
+                              <a:schemeClr val="lt1"/>
+                            </a:fontRef>
+                          </wps:style>
+                          <wps:bodyPr rot="0" spcFirstLastPara="0" vertOverflow="overflow" horzOverflow="overflow" vert="horz" wrap="square" lIns="91440" tIns="45720" rIns="91440" bIns="45720" numCol="1" spcCol="0" rtlCol="0" fromWordArt="0" anchor="ctr" anchorCtr="0" forceAA="0" compatLnSpc="1">
+                            <a:prstTxWarp prst="textNoShape">
+                              <a:avLst/>
+                            </a:prstTxWarp>
+                            <a:noAutofit/>
+                          </wps:bodyPr>
+                        </wps:wsp>
+                        <wps:wsp>
+                          <wps:cNvPr id="18" name="Flèche vers le bas 18"/>
+                          <wps:cNvSpPr/>
+                          <wps:spPr>
+                            <a:xfrm>
+                              <a:off x="1847850" y="0"/>
+                              <a:ext cx="161925" cy="209550"/>
+                            </a:xfrm>
+                            <a:prstGeom prst="downArrow">
+                              <a:avLst/>
+                            </a:prstGeom>
+                            <a:solidFill>
+                              <a:srgbClr val="5F5F5F"/>
+                            </a:solidFill>
+                            <a:ln>
+                              <a:solidFill>
+                                <a:srgbClr val="5F5F5F"/>
+                              </a:solidFill>
+                            </a:ln>
+                          </wps:spPr>
+                          <wps:style>
+                            <a:lnRef idx="2">
+                              <a:schemeClr val="dk1">
+                                <a:shade val="50000"/>
+                              </a:schemeClr>
+                            </a:lnRef>
+                            <a:fillRef idx="1">
+                              <a:schemeClr val="dk1"/>
+                            </a:fillRef>
+                            <a:effectRef idx="0">
+                              <a:schemeClr val="dk1"/>
+                            </a:effectRef>
+                            <a:fontRef idx="minor">
+                              <a:schemeClr val="lt1"/>
+                            </a:fontRef>
+                          </wps:style>
+                          <wps:bodyPr rot="0" spcFirstLastPara="0" vertOverflow="overflow" horzOverflow="overflow" vert="horz" wrap="square" lIns="91440" tIns="45720" rIns="91440" bIns="45720" numCol="1" spcCol="0" rtlCol="0" fromWordArt="0" anchor="ctr" anchorCtr="0" forceAA="0" compatLnSpc="1">
+                            <a:prstTxWarp prst="textNoShape">
+                              <a:avLst/>
+                            </a:prstTxWarp>
+                            <a:noAutofit/>
+                          </wps:bodyPr>
+                        </wps:wsp>
+                        <wps:wsp>
+                          <wps:cNvPr id="19" name="Flèche vers le bas 19"/>
+                          <wps:cNvSpPr/>
+                          <wps:spPr>
+                            <a:xfrm>
+                              <a:off x="3609975" y="0"/>
+                              <a:ext cx="161925" cy="209550"/>
+                            </a:xfrm>
+                            <a:prstGeom prst="downArrow">
+                              <a:avLst/>
+                            </a:prstGeom>
+                            <a:solidFill>
+                              <a:srgbClr val="5F5F5F"/>
+                            </a:solidFill>
+                            <a:ln>
+                              <a:solidFill>
+                                <a:srgbClr val="5F5F5F"/>
+                              </a:solidFill>
+                            </a:ln>
+                          </wps:spPr>
+                          <wps:style>
+                            <a:lnRef idx="2">
+                              <a:schemeClr val="dk1">
+                                <a:shade val="50000"/>
+                              </a:schemeClr>
+                            </a:lnRef>
+                            <a:fillRef idx="1">
+                              <a:schemeClr val="dk1"/>
+                            </a:fillRef>
+                            <a:effectRef idx="0">
+                              <a:schemeClr val="dk1"/>
+                            </a:effectRef>
+                            <a:fontRef idx="minor">
+                              <a:schemeClr val="lt1"/>
+                            </a:fontRef>
+                          </wps:style>
+                          <wps:bodyPr rot="0" spcFirstLastPara="0" vertOverflow="overflow" horzOverflow="overflow" vert="horz" wrap="square" lIns="91440" tIns="45720" rIns="91440" bIns="45720" numCol="1" spcCol="0" rtlCol="0" fromWordArt="0" anchor="ctr" anchorCtr="0" forceAA="0" compatLnSpc="1">
+                            <a:prstTxWarp prst="textNoShape">
+                              <a:avLst/>
+                            </a:prstTxWarp>
+                            <a:noAutofit/>
+                          </wps:bodyPr>
+                        </wps:wsp>
+                        <wps:wsp>
+                          <wps:cNvPr id="20" name="Flèche vers le bas 20"/>
+                          <wps:cNvSpPr/>
+                          <wps:spPr>
+                            <a:xfrm>
+                              <a:off x="5381625" y="9525"/>
+                              <a:ext cx="161925" cy="209550"/>
+                            </a:xfrm>
+                            <a:prstGeom prst="downArrow">
+                              <a:avLst/>
+                            </a:prstGeom>
+                            <a:solidFill>
+                              <a:srgbClr val="5F5F5F"/>
+                            </a:solidFill>
+                            <a:ln>
+                              <a:solidFill>
+                                <a:srgbClr val="5F5F5F"/>
+                              </a:solidFill>
+                            </a:ln>
+                          </wps:spPr>
+                          <wps:style>
+                            <a:lnRef idx="2">
+                              <a:schemeClr val="dk1">
+                                <a:shade val="50000"/>
+                              </a:schemeClr>
+                            </a:lnRef>
+                            <a:fillRef idx="1">
+                              <a:schemeClr val="dk1"/>
+                            </a:fillRef>
+                            <a:effectRef idx="0">
+                              <a:schemeClr val="dk1"/>
+                            </a:effectRef>
+                            <a:fontRef idx="minor">
+                              <a:schemeClr val="lt1"/>
+                            </a:fontRef>
+                          </wps:style>
+                          <wps:bodyPr rot="0" spcFirstLastPara="0" vertOverflow="overflow" horzOverflow="overflow" vert="horz" wrap="square" lIns="91440" tIns="45720" rIns="91440" bIns="45720" numCol="1" spcCol="0" rtlCol="0" fromWordArt="0" anchor="ctr" anchorCtr="0" forceAA="0" compatLnSpc="1">
+                            <a:prstTxWarp prst="textNoShape">
+                              <a:avLst/>
+                            </a:prstTxWarp>
+                            <a:noAutofit/>
+                          </wps:bodyPr>
+                        </wps:wsp>
+                        <wps:wsp>
+                          <wps:cNvPr id="21" name="Accolade fermante 21"/>
+                          <wps:cNvSpPr/>
+                          <wps:spPr>
+                            <a:xfrm rot="5400000">
+                              <a:off x="914400" y="-352425"/>
+                              <a:ext cx="257175" cy="1685925"/>
+                            </a:xfrm>
+                            <a:prstGeom prst="rightBrace">
+                              <a:avLst/>
+                            </a:prstGeom>
+                          </wps:spPr>
+                          <wps:style>
+                            <a:lnRef idx="1">
+                              <a:schemeClr val="dk1"/>
+                            </a:lnRef>
+                            <a:fillRef idx="0">
+                              <a:schemeClr val="dk1"/>
+                            </a:fillRef>
+                            <a:effectRef idx="0">
+                              <a:schemeClr val="dk1"/>
+                            </a:effectRef>
+                            <a:fontRef idx="minor">
+                              <a:schemeClr val="tx1"/>
+                            </a:fontRef>
+                          </wps:style>
+                          <wps:bodyPr rot="0" spcFirstLastPara="0" vertOverflow="overflow" horzOverflow="overflow" vert="horz" wrap="square" lIns="91440" tIns="45720" rIns="91440" bIns="45720" numCol="1" spcCol="0" rtlCol="0" fromWordArt="0" anchor="ctr" anchorCtr="0" forceAA="0" compatLnSpc="1">
+                            <a:prstTxWarp prst="textNoShape">
+                              <a:avLst/>
+                            </a:prstTxWarp>
+                            <a:noAutofit/>
+                          </wps:bodyPr>
+                        </wps:wsp>
+                        <wps:wsp>
+                          <wps:cNvPr id="22" name="Accolade fermante 22"/>
+                          <wps:cNvSpPr/>
+                          <wps:spPr>
+                            <a:xfrm rot="5400000">
+                              <a:off x="4486275" y="-352425"/>
+                              <a:ext cx="257175" cy="1685925"/>
+                            </a:xfrm>
+                            <a:prstGeom prst="rightBrace">
+                              <a:avLst/>
+                            </a:prstGeom>
+                          </wps:spPr>
+                          <wps:style>
+                            <a:lnRef idx="1">
+                              <a:schemeClr val="dk1"/>
+                            </a:lnRef>
+                            <a:fillRef idx="0">
+                              <a:schemeClr val="dk1"/>
+                            </a:fillRef>
+                            <a:effectRef idx="0">
+                              <a:schemeClr val="dk1"/>
+                            </a:effectRef>
+                            <a:fontRef idx="minor">
+                              <a:schemeClr val="tx1"/>
+                            </a:fontRef>
+                          </wps:style>
+                          <wps:bodyPr rot="0" spcFirstLastPara="0" vertOverflow="overflow" horzOverflow="overflow" vert="horz" wrap="square" lIns="91440" tIns="45720" rIns="91440" bIns="45720" numCol="1" spcCol="0" rtlCol="0" fromWordArt="0" anchor="ctr" anchorCtr="0" forceAA="0" compatLnSpc="1">
+                            <a:prstTxWarp prst="textNoShape">
+                              <a:avLst/>
+                            </a:prstTxWarp>
+                            <a:noAutofit/>
+                          </wps:bodyPr>
+                        </wps:wsp>
+                        <wps:wsp>
+                          <wps:cNvPr id="23" name="Accolade fermante 23"/>
+                          <wps:cNvSpPr/>
+                          <wps:spPr>
+                            <a:xfrm rot="5400000">
+                              <a:off x="2695575" y="-352425"/>
+                              <a:ext cx="257175" cy="1685925"/>
+                            </a:xfrm>
+                            <a:prstGeom prst="rightBrace">
+                              <a:avLst/>
+                            </a:prstGeom>
+                          </wps:spPr>
+                          <wps:style>
+                            <a:lnRef idx="1">
+                              <a:schemeClr val="dk1"/>
+                            </a:lnRef>
+                            <a:fillRef idx="0">
+                              <a:schemeClr val="dk1"/>
+                            </a:fillRef>
+                            <a:effectRef idx="0">
+                              <a:schemeClr val="dk1"/>
+                            </a:effectRef>
+                            <a:fontRef idx="minor">
+                              <a:schemeClr val="tx1"/>
+                            </a:fontRef>
+                          </wps:style>
+                          <wps:bodyPr rot="0" spcFirstLastPara="0" vertOverflow="overflow" horzOverflow="overflow" vert="horz" wrap="square" lIns="91440" tIns="45720" rIns="91440" bIns="45720" numCol="1" spcCol="0" rtlCol="0" fromWordArt="0" anchor="ctr" anchorCtr="0" forceAA="0" compatLnSpc="1">
+                            <a:prstTxWarp prst="textNoShape">
+                              <a:avLst/>
+                            </a:prstTxWarp>
+                            <a:noAutofit/>
+                          </wps:bodyPr>
+                        </wps:wsp>
+                        <wps:wsp>
+                          <wps:cNvPr id="24" name="Zone de texte 24"/>
+                          <wps:cNvSpPr txBox="1"/>
+                          <wps:spPr>
+                            <a:xfrm>
+                              <a:off x="257175" y="704850"/>
+                              <a:ext cx="1571625" cy="419100"/>
+                            </a:xfrm>
+                            <a:prstGeom prst="rect">
+                              <a:avLst/>
+                            </a:prstGeom>
+                            <a:solidFill>
+                              <a:schemeClr val="lt1"/>
+                            </a:solidFill>
+                            <a:ln w="6350">
+                              <a:noFill/>
+                            </a:ln>
+                            <a:effectLst/>
+                          </wps:spPr>
+                          <wps:style>
+                            <a:lnRef idx="0">
+                              <a:schemeClr val="accent1"/>
+                            </a:lnRef>
+                            <a:fillRef idx="0">
+                              <a:schemeClr val="accent1"/>
+                            </a:fillRef>
+                            <a:effectRef idx="0">
+                              <a:schemeClr val="accent1"/>
+                            </a:effectRef>
+                            <a:fontRef idx="minor">
+                              <a:schemeClr val="dk1"/>
+                            </a:fontRef>
+                          </wps:style>
+                          <wps:txbx>
+                            <w:txbxContent>
+                              <w:p>
+                                <w:pPr>
+                                  <w:jc w:val="center"/>
+                                  <w:rPr>
+                                    <w:rFonts w:ascii="Arial Narrow" w:hAnsi="Arial Narrow"/>
+                                    <w:color w:val="5F5F5F"/>
+                                    <w:sz w:val="20"/>
+                                  </w:rPr>
+                                </w:pPr>
+                                <w:r>
+                                  <w:rPr>
+                                    <w:rFonts w:ascii="Arial Rounded MT Bold" w:hAnsi="Arial Rounded MT Bold"/>
+                                    <w:color w:val="5F5F5F"/>
+                                    <w:sz w:val="20"/>
+                                  </w:rPr>
+                                  <w:t>DUT</w:t>
+                                </w:r>
+                                <w:r>
+                                  <w:rPr>
+                                    <w:color w:val="5F5F5F"/>
+                                    <w:sz w:val="20"/>
+                                  </w:rPr>
+                                  <w:t xml:space="preserve"> </w:t>
+                                </w:r>
+                                <w:r>
+                                  <w:rPr>
+                                    <w:rFonts w:ascii="Arial Narrow" w:hAnsi="Arial Narrow"/>
+                                    <w:color w:val="5F5F5F"/>
+                                    <w:sz w:val="20"/>
+                                  </w:rPr>
+                                  <w:t>Services et Réseaux de communication</w:t>
+                                </w:r>
+                              </w:p>
+                              <w:p/>
+                            </w:txbxContent>
+                          </wps:txbx>
+                          <wps:bodyPr rot="0" spcFirstLastPara="0" vertOverflow="overflow" horzOverflow="overflow" vert="horz" wrap="square" lIns="91440" tIns="45720" rIns="91440" bIns="45720" numCol="1" spcCol="0" rtlCol="0" fromWordArt="0" anchor="t" anchorCtr="0" forceAA="0" compatLnSpc="1">
+                            <a:prstTxWarp prst="textNoShape">
+                              <a:avLst/>
+                            </a:prstTxWarp>
+                            <a:noAutofit/>
+                          </wps:bodyPr>
+                        </wps:wsp>
+                        <wps:wsp>
+                          <wps:cNvPr id="25" name="Zone de texte 25"/>
+                          <wps:cNvSpPr txBox="1"/>
+                          <wps:spPr>
+                            <a:xfrm>
+                              <a:off x="3838575" y="704850"/>
+                              <a:ext cx="1571625" cy="419100"/>
+                            </a:xfrm>
+                            <a:prstGeom prst="rect">
+                              <a:avLst/>
+                            </a:prstGeom>
+                            <a:solidFill>
+                              <a:schemeClr val="lt1"/>
+                            </a:solidFill>
+                            <a:ln w="6350">
+                              <a:noFill/>
+                            </a:ln>
+                            <a:effectLst/>
+                          </wps:spPr>
+                          <wps:style>
+                            <a:lnRef idx="0">
+                              <a:schemeClr val="accent1"/>
+                            </a:lnRef>
+                            <a:fillRef idx="0">
+                              <a:schemeClr val="accent1"/>
+                            </a:fillRef>
+                            <a:effectRef idx="0">
+                              <a:schemeClr val="accent1"/>
+                            </a:effectRef>
+                            <a:fontRef idx="minor">
+                              <a:schemeClr val="dk1"/>
+                            </a:fontRef>
+                          </wps:style>
+                          <wps:txbx>
+                            <w:txbxContent>
+                              <w:p>
+                                <w:pPr>
+                                  <w:jc w:val="center"/>
+                                  <w:rPr>
+                                    <w:color w:val="5F5F5F"/>
+                                    <w:sz w:val="20"/>
+                                  </w:rPr>
+                                </w:pPr>
+                                <w:r>
+                                  <w:rPr>
+                                    <w:rFonts w:ascii="Arial Rounded MT Bold" w:hAnsi="Arial Rounded MT Bold"/>
+                                    <w:color w:val="5F5F5F"/>
+                                    <w:sz w:val="20"/>
+                                  </w:rPr>
+                                  <w:t>MASTER</w:t>
+                                </w:r>
+                                <w:r>
+                                  <w:rPr>
+                                    <w:color w:val="5F5F5F"/>
+                                    <w:sz w:val="20"/>
+                                  </w:rPr>
+                                  <w:t xml:space="preserve"> </w:t>
+                                </w:r>
+                                <w:r>
+                                  <w:rPr>
+                                    <w:rFonts w:ascii="Arial Narrow" w:hAnsi="Arial Narrow"/>
+                                    <w:color w:val="5F5F5F"/>
+                                    <w:sz w:val="20"/>
+                                  </w:rPr>
+                                  <w:t>MIAGE</w:t>
+                                </w:r>
+                              </w:p>
+                            </w:txbxContent>
+                          </wps:txbx>
+                          <wps:bodyPr rot="0" spcFirstLastPara="0" vertOverflow="overflow" horzOverflow="overflow" vert="horz" wrap="square" lIns="91440" tIns="45720" rIns="91440" bIns="45720" numCol="1" spcCol="0" rtlCol="0" fromWordArt="0" anchor="t" anchorCtr="0" forceAA="0" compatLnSpc="1">
+                            <a:prstTxWarp prst="textNoShape">
+                              <a:avLst/>
+                            </a:prstTxWarp>
+                            <a:noAutofit/>
+                          </wps:bodyPr>
+                        </wps:wsp>
+                        <wps:wsp>
+                          <wps:cNvPr id="26" name="Zone de texte 26"/>
+                          <wps:cNvSpPr txBox="1"/>
+                          <wps:spPr>
+                            <a:xfrm>
+                              <a:off x="2038350" y="704850"/>
+                              <a:ext cx="1571625" cy="419100"/>
+                            </a:xfrm>
+                            <a:prstGeom prst="rect">
+                              <a:avLst/>
+                            </a:prstGeom>
+                            <a:solidFill>
+                              <a:schemeClr val="lt1"/>
+                            </a:solidFill>
+                            <a:ln w="6350">
+                              <a:noFill/>
+                            </a:ln>
+                            <a:effectLst/>
+                          </wps:spPr>
+                          <wps:style>
+                            <a:lnRef idx="0">
+                              <a:schemeClr val="accent1"/>
+                            </a:lnRef>
+                            <a:fillRef idx="0">
+                              <a:schemeClr val="accent1"/>
+                            </a:fillRef>
+                            <a:effectRef idx="0">
+                              <a:schemeClr val="accent1"/>
+                            </a:effectRef>
+                            <a:fontRef idx="minor">
+                              <a:schemeClr val="dk1"/>
+                            </a:fontRef>
+                          </wps:style>
+                          <wps:txbx>
+                            <w:txbxContent>
+                              <w:p>
+                                <w:pPr>
+                                  <w:jc w:val="center"/>
+                                  <w:rPr>
+                                    <w:color w:val="5F5F5F"/>
+                                    <w:sz w:val="20"/>
+                                  </w:rPr>
+                                </w:pPr>
+                                <w:r>
+                                  <w:rPr>
+                                    <w:rFonts w:ascii="Arial Rounded MT Bold" w:hAnsi="Arial Rounded MT Bold"/>
+                                    <w:color w:val="5F5F5F"/>
+                                    <w:sz w:val="20"/>
+                                  </w:rPr>
+                                  <w:t>Licence 3</w:t>
+                                </w:r>
+                                <w:r>
+                                  <w:rPr>
+                                    <w:color w:val="5F5F5F"/>
+                                    <w:sz w:val="20"/>
+                                  </w:rPr>
+                                  <w:t xml:space="preserve"> </w:t>
+                                </w:r>
+                                <w:r>
+                                  <w:rPr>
+                                    <w:rFonts w:ascii="Arial Narrow" w:hAnsi="Arial Narrow"/>
+                                    <w:color w:val="5F5F5F"/>
+                                    <w:sz w:val="20"/>
+                                  </w:rPr>
+                                  <w:t>MIAGE</w:t>
+                                </w:r>
+                              </w:p>
+                            </w:txbxContent>
+                          </wps:txbx>
+                          <wps:bodyPr rot="0" spcFirstLastPara="0" vertOverflow="overflow" horzOverflow="overflow" vert="horz" wrap="square" lIns="91440" tIns="45720" rIns="91440" bIns="45720" numCol="1" spcCol="0" rtlCol="0" fromWordArt="0" anchor="t" anchorCtr="0" forceAA="0" compatLnSpc="1">
+                            <a:prstTxWarp prst="textNoShape">
+                              <a:avLst/>
+                            </a:prstTxWarp>
+                            <a:noAutofit/>
+                          </wps:bodyPr>
+                        </wps:wsp>
+                      </wpg:grpSp>
+                    </wpg:wgp>
+                  </a:graphicData>
+                </a:graphic>
+                <wp14:sizeRelH relativeFrom="margin">
+                  <wp14:pctWidth>0</wp14:pctWidth>
+                </wp14:sizeRelH>
+                <wp14:sizeRelV relativeFrom="margin">
+                  <wp14:pctHeight>0</wp14:pctHeight>
+                </wp14:sizeRelV>
+              </wp:anchor>
+            </w:drawing>
+          </mc:Choice>
+          <mc:Fallback>
+            <w:pict>
+              <v:group w14:anchorId="47CC6279" id="Groupe 1" o:spid="_x0000_s1026" style="position:absolute;margin-left:0;margin-top:272.45pt;width:467.25pt;height:105pt;z-index:251671552;mso-position-horizontal:center;mso-position-horizontal-relative:margin;mso-width-relative:margin;mso-height-relative:margin" coordorigin="-285,95" coordsize="59340,13335" o:gfxdata="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">
+                <v:shapetype id="_x0000_t202" coordsize="21600,21600" o:spt="202" path="m,l,21600r21600,l21600,xe">
+                  <v:stroke joinstyle="miter"/>
+                  <v:path gradientshapeok="t" o:connecttype="rect"/>
+                </v:shapetype>
+                <v:shape id="_x0000_s1027" type="#_x0000_t202" style="position:absolute;left:-285;top:95;width:57530;height:2953;visibility:visible;mso-wrap-style:square;v-text-anchor:top" o:gfxdata="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" filled="f" stroked="f">
+                  <v:textbox>
+                    <w:txbxContent>
+                      <w:p>
+                        <w:pPr>
+                          <w:rPr>
+                            <w:rFonts w:ascii="Arial Rounded MT Bold" w:hAnsi="Arial Rounded MT Bold"/>
+                            <w:color w:val="1F4E79" w:themeColor="accent1" w:themeShade="80"/>
+                          </w:rPr>
+                        </w:pPr>
+                        <w:r>
+                          <w:rPr>
+                            <w:rFonts w:ascii="Arial Rounded MT Bold" w:hAnsi="Arial Rounded MT Bold"/>
+                            <w:color w:val="1F4E79" w:themeColor="accent1" w:themeShade="80"/>
+                          </w:rPr>
+                          <w:t xml:space="preserve">2012                                      </w:t>
+                        </w:r>
+                        <w:r>
+                          <w:rPr>
+                            <w:rFonts w:ascii="Arial Rounded MT Bold" w:hAnsi="Arial Rounded MT Bold"/>
+                            <w:color w:val="1F4E79" w:themeColor="accent1" w:themeShade="80"/>
+                          </w:rPr>
+                          <w:t xml:space="preserve"> </w:t>
+                        </w:r>
+                        <w:r>
+                          <w:rPr>
+                            <w:rFonts w:ascii="Arial Rounded MT Bold" w:hAnsi="Arial Rounded MT Bold"/>
+                            <w:color w:val="1F4E79" w:themeColor="accent1" w:themeShade="80"/>
+                          </w:rPr>
+                          <w:t xml:space="preserve">2014                                        </w:t>
+                        </w:r>
+                        <w:r>
+                          <w:rPr>
+                            <w:rFonts w:ascii="Arial Rounded MT Bold" w:hAnsi="Arial Rounded MT Bold"/>
+                            <w:color w:val="1F4E79" w:themeColor="accent1" w:themeShade="80"/>
+                          </w:rPr>
+                          <w:t xml:space="preserve"> </w:t>
+                        </w:r>
+                        <w:r>
+                          <w:rPr>
+                            <w:rFonts w:ascii="Arial Rounded MT Bold" w:hAnsi="Arial Rounded MT Bold"/>
+                            <w:color w:val="1F4E79" w:themeColor="accent1" w:themeShade="80"/>
+                          </w:rPr>
+                          <w:t xml:space="preserve">2015             </w:t>
+                        </w:r>
+                        <w:r>
+                          <w:rPr>
+                            <w:rFonts w:ascii="Arial Rounded MT Bold" w:hAnsi="Arial Rounded MT Bold"/>
+                            <w:color w:val="1F4E79" w:themeColor="accent1" w:themeShade="80"/>
+                          </w:rPr>
+                          <w:t xml:space="preserve">                         </w:t>
+                        </w:r>
+                        <w:r>
+                          <w:rPr>
+                            <w:rFonts w:ascii="Arial Rounded MT Bold" w:hAnsi="Arial Rounded MT Bold"/>
+                            <w:color w:val="1F4E79" w:themeColor="accent1" w:themeShade="80"/>
+                          </w:rPr>
+                          <w:t xml:space="preserve">   2016</w:t>
+                        </w:r>
+                      </w:p>
+                    </w:txbxContent>
+                  </v:textbox>
+                </v:shape>
+                <v:group id="Groupe 4" o:spid="_x0000_s1028" style="position:absolute;left:190;top:2190;width:58865;height:11240" coordsize="58864,11239" o:gfxdata="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">
+                  <v:shapetype id="_x0000_t32" coordsize="21600,21600" o:spt="32" o:oned="t" path="m,l21600,21600e" filled="f">
+                    <v:path arrowok="t" fillok="f" o:connecttype="none"/>
+                    <o:lock v:ext="edit" shapetype="t"/>
+                  </v:shapetype>
+                  <v:shape id="Connecteur droit avec flèche 5" o:spid="_x0000_s1029" type="#_x0000_t32" style="position:absolute;top:2476;width:58864;height:0;visibility:visible;mso-wrap-style:square" o:connectortype="straight" o:gfxdata="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" strokecolor="#5b9bd5 [3204]" strokeweight="4.5pt">
+                    <v:stroke endarrow="block" joinstyle="miter"/>
+                  </v:shape>
+                  <v:shapetype id="_x0000_t67" coordsize="21600,21600" o:spt="67" adj="16200,5400" path="m0@0l@1@0@1,0@2,0@2@0,21600@0,10800,21600xe">
+                    <v:stroke joinstyle="miter"/>
+                    <v:formulas>
+                      <v:f eqn="val #0"/>
+                      <v:f eqn="val #1"/>
+                      <v:f eqn="sum height 0 #1"/>
+                      <v:f eqn="sum 10800 0 #1"/>
+                      <v:f eqn="sum width 0 #0"/>
+                      <v:f eqn="prod @4 @3 10800"/>
+                      <v:f eqn="sum width 0 @5"/>
+                    </v:formulas>
+                    <v:path o:connecttype="custom" o:connectlocs="10800,0;0,@0;10800,21600;21600,@0" o:connectangles="270,180,90,0" textboxrect="@1,0,@2,@6"/>
+                    <v:handles>
+                      <v:h position="#1,#0" xrange="0,10800" yrange="0,21600"/>
+                    </v:handles>
+                  </v:shapetype>
+                  <v:shape id="Flèche vers le bas 6" o:spid="_x0000_s1030" type="#_x0000_t67" style="position:absolute;left:1333;width:1619;height:2095;visibility:visible;mso-wrap-style:square;v-text-anchor:middle" o:gfxdata="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" adj="13255" fillcolor="#5f5f5f" strokecolor="#5f5f5f" strokeweight="1pt"/>
+                  <v:shape id="Flèche vers le bas 18" o:spid="_x0000_s1031" type="#_x0000_t67" style="position:absolute;left:18478;width:1619;height:2095;visibility:visible;mso-wrap-style:square;v-text-anchor:middle" o:gfxdata="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" adj="13255" fillcolor="#5f5f5f" strokecolor="#5f5f5f" strokeweight="1pt"/>
+                  <v:shape id="Flèche vers le bas 19" o:spid="_x0000_s1032" type="#_x0000_t67" style="position:absolute;left:36099;width:1620;height:2095;visibility:visible;mso-wrap-style:square;v-text-anchor:middle" o:gfxdata="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" adj="13255" fillcolor="#5f5f5f" strokecolor="#5f5f5f" strokeweight="1pt"/>
+                  <v:shape id="Flèche vers le bas 20" o:spid="_x0000_s1033" type="#_x0000_t67" style="position:absolute;left:53816;top:95;width:1619;height:2095;visibility:visible;mso-wrap-style:square;v-text-anchor:middle" o:gfxdata="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" adj="13255" fillcolor="#5f5f5f" strokecolor="#5f5f5f" strokeweight="1pt"/>
+                  <v:shapetype id="_x0000_t88" coordsize="21600,21600" o:spt="88" adj="1800,10800" path="m,qx10800@0l10800@2qy21600@11,10800@3l10800@1qy,21600e" filled="f">
+                    <v:formulas>
+                      <v:f eqn="val #0"/>
+                      <v:f eqn="sum 21600 0 #0"/>
+                      <v:f eqn="sum #1 0 #0"/>
+                      <v:f eqn="sum #1 #0 0"/>
+                      <v:f eqn="prod #0 9598 32768"/>
+                      <v:f eqn="sum 21600 0 @4"/>
+                      <v:f eqn="sum 21600 0 #1"/>
+                      <v:f eqn="min #1 @6"/>
+                      <v:f eqn="prod @7 1 2"/>
+                      <v:f eqn="prod #0 2 1"/>
+                      <v:f eqn="sum 21600 0 @9"/>
+                      <v:f eqn="val #1"/>
+                    </v:formulas>
+                    <v:path arrowok="t" o:connecttype="custom" o:connectlocs="0,0;21600,@11;0,21600" textboxrect="0,@4,7637,@5"/>
+                    <v:handles>
+                      <v:h position="center,#0" yrange="0,@8"/>
+                      <v:h position="bottomRight,#1" yrange="@9,@10"/>
+                    </v:handles>
+                  </v:shapetype>
+                  <v:shape id="Accolade fermante 21" o:spid="_x0000_s1034" type="#_x0000_t88" style="position:absolute;left:9144;top:-3525;width:2572;height:16859;rotation:90;visibility:visible;mso-wrap-style:square;v-text-anchor:middle" o:gfxdata="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" adj="275" strokecolor="black [3200]" strokeweight=".5pt">
+                    <v:stroke joinstyle="miter"/>
+                  </v:shape>
+                  <v:shape id="Accolade fermante 22" o:spid="_x0000_s1035" type="#_x0000_t88" style="position:absolute;left:44863;top:-3525;width:2572;height:16859;rotation:90;visibility:visible;mso-wrap-style:square;v-text-anchor:middle" o:gfxdata="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" adj="275" strokecolor="black [3200]" strokeweight=".5pt">
+                    <v:stroke joinstyle="miter"/>
+                  </v:shape>
+                  <v:shape id="Accolade fermante 23" o:spid="_x0000_s1036" type="#_x0000_t88" style="position:absolute;left:26956;top:-3525;width:2572;height:16859;rotation:90;visibility:visible;mso-wrap-style:square;v-text-anchor:middle" o:gfxdata="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" adj="275" strokecolor="black [3200]" strokeweight=".5pt">
+                    <v:stroke joinstyle="miter"/>
+                  </v:shape>
+                  <v:shape id="Zone de texte 24" o:spid="_x0000_s1037" type="#_x0000_t202" style="position:absolute;left:2571;top:7048;width:15717;height:4191;visibility:visible;mso-wrap-style:square;v-text-anchor:top" o:gfxdata="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" fillcolor="white [3201]" stroked="f" strokeweight=".5pt">
+                    <v:textbox>
+                      <w:txbxContent>
+                        <w:p>
+                          <w:pPr>
+                            <w:jc w:val="center"/>
+                            <w:rPr>
+                              <w:rFonts w:ascii="Arial Narrow" w:hAnsi="Arial Narrow"/>
+                              <w:color w:val="5F5F5F"/>
+                              <w:sz w:val="20"/>
+                            </w:rPr>
+                          </w:pPr>
+                          <w:r>
+                            <w:rPr>
+                              <w:rFonts w:ascii="Arial Rounded MT Bold" w:hAnsi="Arial Rounded MT Bold"/>
+                              <w:color w:val="5F5F5F"/>
+                              <w:sz w:val="20"/>
+                            </w:rPr>
+                            <w:t>DUT</w:t>
+                          </w:r>
+                          <w:r>
+                            <w:rPr>
+                              <w:color w:val="5F5F5F"/>
+                              <w:sz w:val="20"/>
+                            </w:rPr>
+                            <w:t xml:space="preserve"> </w:t>
+                          </w:r>
+                          <w:r>
+                            <w:rPr>
+                              <w:rFonts w:ascii="Arial Narrow" w:hAnsi="Arial Narrow"/>
+                              <w:color w:val="5F5F5F"/>
+                              <w:sz w:val="20"/>
+                            </w:rPr>
+                            <w:t>Services et Réseaux de communication</w:t>
+                          </w:r>
+                        </w:p>
+                        <w:p/>
+                      </w:txbxContent>
+                    </v:textbox>
+                  </v:shape>
+                  <v:shape id="Zone de texte 25" o:spid="_x0000_s1038" type="#_x0000_t202" style="position:absolute;left:38385;top:7048;width:15717;height:4191;visibility:visible;mso-wrap-style:square;v-text-anchor:top" o:gfxdata="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" fillcolor="white [3201]" stroked="f" strokeweight=".5pt">
+                    <v:textbox>
+                      <w:txbxContent>
+                        <w:p>
+                          <w:pPr>
+                            <w:jc w:val="center"/>
+                            <w:rPr>
+                              <w:color w:val="5F5F5F"/>
+                              <w:sz w:val="20"/>
+                            </w:rPr>
+                          </w:pPr>
+                          <w:r>
+                            <w:rPr>
+                              <w:rFonts w:ascii="Arial Rounded MT Bold" w:hAnsi="Arial Rounded MT Bold"/>
+                              <w:color w:val="5F5F5F"/>
+                              <w:sz w:val="20"/>
+                            </w:rPr>
+                            <w:t>MASTER</w:t>
+                          </w:r>
+                          <w:r>
+                            <w:rPr>
+                              <w:color w:val="5F5F5F"/>
+                              <w:sz w:val="20"/>
+                            </w:rPr>
+                            <w:t xml:space="preserve"> </w:t>
+                          </w:r>
+                          <w:r>
+                            <w:rPr>
+                              <w:rFonts w:ascii="Arial Narrow" w:hAnsi="Arial Narrow"/>
+                              <w:color w:val="5F5F5F"/>
+                              <w:sz w:val="20"/>
+                            </w:rPr>
+                            <w:t>MIAGE</w:t>
+                          </w:r>
+                        </w:p>
+                      </w:txbxContent>
+                    </v:textbox>
+                  </v:shape>
+                  <v:shape id="Zone de texte 26" o:spid="_x0000_s1039" type="#_x0000_t202" style="position:absolute;left:20383;top:7048;width:15716;height:4191;visibility:visible;mso-wrap-style:square;v-text-anchor:top" o:gfxdata="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" fillcolor="white [3201]" stroked="f" strokeweight=".5pt">
+                    <v:textbox>
+                      <w:txbxContent>
+                        <w:p>
+                          <w:pPr>
+                            <w:jc w:val="center"/>
+                            <w:rPr>
+                              <w:color w:val="5F5F5F"/>
+                              <w:sz w:val="20"/>
+                            </w:rPr>
+                          </w:pPr>
+                          <w:r>
+                            <w:rPr>
+                              <w:rFonts w:ascii="Arial Rounded MT Bold" w:hAnsi="Arial Rounded MT Bold"/>
+                              <w:color w:val="5F5F5F"/>
+                              <w:sz w:val="20"/>
+                            </w:rPr>
+                            <w:t>Licence 3</w:t>
+                          </w:r>
+                          <w:r>
+                            <w:rPr>
+                              <w:color w:val="5F5F5F"/>
+                              <w:sz w:val="20"/>
+                            </w:rPr>
+                            <w:t xml:space="preserve"> </w:t>
+                          </w:r>
+                          <w:r>
+                            <w:rPr>
+                              <w:rFonts w:ascii="Arial Narrow" w:hAnsi="Arial Narrow"/>
+                              <w:color w:val="5F5F5F"/>
+                              <w:sz w:val="20"/>
+                            </w:rPr>
+                            <w:t>MIAGE</w:t>
+                          </w:r>
+                        </w:p>
+                      </w:txbxContent>
+                    </v:textbox>
+                  </v:shape>
+                </v:group>
+                <w10:wrap anchorx="margin"/>
+              </v:group>
+            </w:pict>
+          </mc:Fallback>
+        </mc:AlternateContent>
+      </w:r>
+      <w:r>
+        <w:rPr>
+          <w:rFonts w:ascii="Arial Rounded MT Bold" w:hAnsi="Arial Rounded MT Bold"/>
+          <w:noProof/>
+          <w:color w:val="5F5F5F"/>
+          <w:sz w:val="36"/>
+          <w:lang w:eastAsia="fr-FR"/>
+        </w:rPr>
+        <w:drawing>
+          <wp:anchor distT="0" distB="0" distL="114300" distR="114300" simplePos="0" relativeHeight="251669504" behindDoc="0" locked="0" layoutInCell="1" allowOverlap="1" wp14:anchorId="702B48A9" wp14:editId="478F5D53">
+            <wp:simplePos x="0" y="0"/>
+            <wp:positionH relativeFrom="margin">
+              <wp:align>left</wp:align>
+            </wp:positionH>
+            <wp:positionV relativeFrom="paragraph">
+              <wp:posOffset>633730</wp:posOffset>
+            </wp:positionV>
+            <wp:extent cx="1504950" cy="2654000"/>
+            <wp:effectExtent l="0" t="0" r="0" b="0"/>
+            <wp:wrapNone/>
+            <wp:docPr id="27" name="Image 27"/>
+            <wp:cNvGraphicFramePr>
+              <a:graphicFrameLocks xmlns:a="http://schemas.openxmlformats.org/drawingml/2006/main" noChangeAspect="1"/>
+            </wp:cNvGraphicFramePr>
+            <a:graphic xmlns:a="http://schemas.openxmlformats.org/drawingml/2006/main">
+              <a:graphicData uri="http://schemas.openxmlformats.org/drawingml/2006/picture">
+                <pic:pic xmlns:pic="http://schemas.openxmlformats.org/drawingml/2006/picture">
+                  <pic:nvPicPr>
+                    <pic:cNvPr id="2" name="moi.jpg"/>
+                    <pic:cNvPicPr/>
+                  </pic:nvPicPr>
+                  <pic:blipFill rotWithShape="1">
+                    <a:blip r:embed="rId5">
+                      <a:extLst>
+                        <a:ext uri="{28A0092B-C50C-407E-A947-70E740481C1C}">
+                          <a14:useLocalDpi xmlns:a14="http://schemas.microsoft.com/office/drawing/2010/main" val="0"/>
+                        </a:ext>
+                      </a:extLst>
+                    </a:blip>
+                    <a:srcRect l="8510" t="10309" r="12766"/>
+                    <a:stretch/>
+                  </pic:blipFill>
+                  <pic:spPr bwMode="auto">
+                    <a:xfrm>
+                      <a:off x="0" y="0"/>
+                      <a:ext cx="1506780" cy="2657227"/>
+                    </a:xfrm>
+                    <a:prstGeom prst="rect">
+                      <a:avLst/>
+                    </a:prstGeom>
+                    <a:ln>
+                      <a:noFill/>
+                    </a:ln>
+                    <a:extLst>
+                      <a:ext uri="{53640926-AAD7-44D8-BBD7-CCE9431645EC}">
+                        <a14:shadowObscured xmlns:a14="http://schemas.microsoft.com/office/drawing/2010/main"/>
+                      </a:ext>
+                    </a:extLst>
+                  </pic:spPr>
+                </pic:pic>
+              </a:graphicData>
+            </a:graphic>
+            <wp14:sizeRelH relativeFrom="margin">
+              <wp14:pctWidth>0</wp14:pctWidth>
+            </wp14:sizeRelH>
+            <wp14:sizeRelV relativeFrom="margin">
+              <wp14:pctHeight>0</wp14:pctHeight>
+            </wp14:sizeRelV>
+          </wp:anchor>
+        </w:drawing>
+      </w:r>
+      <w:r>
+        <w:rPr>
+          <w:rFonts w:ascii="Arial Rounded MT Bold" w:hAnsi="Arial Rounded MT Bold"/>
+          <w:noProof/>
+          <w:color w:val="5F5F5F"/>
+          <w:sz w:val="36"/>
+          <w:lang w:eastAsia="fr-FR"/>
+        </w:rPr>
+        <mc:AlternateContent>
+          <mc:Choice Requires="wps">
+            <w:drawing>
+              <wp:anchor distT="45720" distB="45720" distL="114300" distR="114300" simplePos="0" relativeHeight="251670528" behindDoc="0" locked="0" layoutInCell="1" allowOverlap="1" wp14:anchorId="61FC2293" wp14:editId="20C7510C">
+                <wp:simplePos x="0" y="0"/>
+                <wp:positionH relativeFrom="margin">
+                  <wp:posOffset>1710055</wp:posOffset>
+                </wp:positionH>
+                <wp:positionV relativeFrom="paragraph">
+                  <wp:posOffset>621665</wp:posOffset>
+                </wp:positionV>
+                <wp:extent cx="4000500" cy="3019425"/>
+                <wp:effectExtent l="0" t="0" r="0" b="0"/>
+                <wp:wrapSquare wrapText="bothSides"/>
+                <wp:docPr id="217" name="Zone de texte 2"/>
+                <wp:cNvGraphicFramePr>
+                  <a:graphicFrameLocks xmlns:a="http://schemas.openxmlformats.org/drawingml/2006/main"/>
+                </wp:cNvGraphicFramePr>
+                <a:graphic xmlns:a="http://schemas.openxmlformats.org/drawingml/2006/main">
+                  <a:graphicData uri="http://schemas.microsoft.com/office/word/2010/wordprocessingShape">
+                    <wps:wsp>
+                      <wps:cNvSpPr txBox="1">
+                        <a:spLocks noChangeArrowheads="1"/>
+                      </wps:cNvSpPr>
+                      <wps:spPr bwMode="auto">
+                        <a:xfrm>
+                          <a:off x="0" y="0"/>
+                          <a:ext cx="4000500" cy="3019425"/>
+                        </a:xfrm>
+                        <a:prstGeom prst="rect">
+                          <a:avLst/>
+                        </a:prstGeom>
+                        <a:noFill/>
+                        <a:ln w="9525">
+                          <a:noFill/>
+                          <a:miter lim="800000"/>
+                          <a:headEnd/>
+                          <a:tailEnd/>
+                        </a:ln>
+                      </wps:spPr>
+                      <wps:txbx>
+                        <w:txbxContent>
+                          <w:p>
+                            <w:pPr>
+                              <w:rPr>
+                                <w:rFonts w:ascii="Arial Rounded MT Bold" w:hAnsi="Arial Rounded MT Bold"/>
+                                <w:sz w:val="20"/>
+                              </w:rPr>
+                            </w:pPr>
+                            <w:r>
+                              <w:rPr>
+                                <w:rFonts w:ascii="Arial Rounded MT Bold" w:hAnsi="Arial Rounded MT Bold"/>
+                                <w:color w:val="5F5F5F"/>
+                                <w:sz w:val="24"/>
+                              </w:rPr>
+                              <w:t>Contact</w:t>
+                            </w:r>
+                            <w:r>
+                              <w:rPr>
+                                <w:rFonts w:ascii="Arial Rounded MT Bold" w:hAnsi="Arial Rounded MT Bold"/>
+                                <w:color w:val="5F5F5F"/>
+                                <w:sz w:val="24"/>
+                              </w:rPr>
+                              <w:t xml:space="preserve"> / Situation</w:t>
+                            </w:r>
+                          </w:p>
+                          <w:p>
+                            <w:pPr>
+                              <w:pStyle w:val="Paragraphedeliste"/>
+                              <w:numPr>
+                                <w:ilvl w:val="0"/>
+                                <w:numId w:val="3"/>
+                              </w:numPr>
+                              <w:rPr>
+                                <w:rFonts w:ascii="Arial Unicode MS" w:eastAsia="Arial Unicode MS" w:hAnsi="Arial Unicode MS" w:cs="Arial Unicode MS"/>
+                                <w:color w:val="5F5F5F"/>
+                                <w:sz w:val="20"/>
+                              </w:rPr>
+                            </w:pPr>
+                            <w:r>
+                              <w:rPr>
+                                <w:rFonts w:ascii="Arial Unicode MS" w:eastAsia="Arial Unicode MS" w:hAnsi="Arial Unicode MS" w:cs="Arial Unicode MS"/>
+                                <w:color w:val="5F5F5F"/>
+                                <w:sz w:val="20"/>
+                              </w:rPr>
+                              <w:t>florian.bonheur03@gmail.com</w:t>
+                            </w:r>
+                          </w:p>
+                          <w:p>
+                            <w:pPr>
+                              <w:pStyle w:val="Paragraphedeliste"/>
+                              <w:numPr>
+                                <w:ilvl w:val="0"/>
+                                <w:numId w:val="3"/>
+                              </w:numPr>
+                              <w:rPr>
+                                <w:rFonts w:ascii="Arial Unicode MS" w:eastAsia="Arial Unicode MS" w:hAnsi="Arial Unicode MS" w:cs="Arial Unicode MS"/>
+                                <w:sz w:val="20"/>
+                              </w:rPr>
+                            </w:pPr>
+                            <w:r>
+                              <w:rPr>
+                                <w:rFonts w:ascii="Arial Unicode MS" w:eastAsia="Arial Unicode MS" w:hAnsi="Arial Unicode MS" w:cs="Arial Unicode MS"/>
+                                <w:color w:val="5F5F5F"/>
+                                <w:sz w:val="20"/>
+                              </w:rPr>
+                              <w:t>06 58 35 28 60</w:t>
+                            </w:r>
+                          </w:p>
+                          <w:p>
+                            <w:pPr>
+                              <w:pStyle w:val="Paragraphedeliste"/>
+                              <w:numPr>
+                                <w:ilvl w:val="0"/>
+                                <w:numId w:val="3"/>
+                              </w:numPr>
+                              <w:rPr>
+                                <w:rFonts w:ascii="Arial Unicode MS" w:eastAsia="Arial Unicode MS" w:hAnsi="Arial Unicode MS" w:cs="Arial Unicode MS"/>
+                                <w:sz w:val="20"/>
+                              </w:rPr>
+                            </w:pPr>
+                            <w:r>
+                              <w:rPr>
+                                <w:rFonts w:ascii="Arial Unicode MS" w:eastAsia="Arial Unicode MS" w:hAnsi="Arial Unicode MS" w:cs="Arial Unicode MS"/>
+                                <w:color w:val="5F5F5F"/>
+                                <w:sz w:val="20"/>
+                              </w:rPr>
+                              <w:t>Célibataire</w:t>
+                            </w:r>
+                          </w:p>
+                          <w:p>
+                            <w:pPr>
+                              <w:rPr>
+                                <w:rFonts w:ascii="Arial Rounded MT Bold" w:hAnsi="Arial Rounded MT Bold"/>
+                                <w:color w:val="5F5F5F"/>
+                                <w:sz w:val="24"/>
+                              </w:rPr>
+                            </w:pPr>
+                            <w:r>
+                              <w:rPr>
+                                <w:rFonts w:ascii="Arial Rounded MT Bold" w:hAnsi="Arial Rounded MT Bold"/>
+                                <w:color w:val="5F5F5F"/>
+                                <w:sz w:val="24"/>
+                              </w:rPr>
+                              <w:t>Expériences</w:t>
+                            </w:r>
+                          </w:p>
+                          <w:p>
+                            <w:pPr>
+                              <w:pStyle w:val="Paragraphedeliste"/>
+                              <w:numPr>
+                                <w:ilvl w:val="0"/>
+                                <w:numId w:val="3"/>
+                              </w:numPr>
+                              <w:rPr>
+                                <w:rFonts w:ascii="Arial Unicode MS" w:eastAsia="Arial Unicode MS" w:hAnsi="Arial Unicode MS" w:cs="Arial Unicode MS"/>
+                                <w:color w:val="5F5F5F"/>
+                                <w:sz w:val="20"/>
+                                <w:lang w:val="en-GB"/>
+                              </w:rPr>
+                            </w:pPr>
+                            <w:r>
+                              <w:rPr>
+                                <w:rFonts w:ascii="Arial Unicode MS" w:eastAsia="Arial Unicode MS" w:hAnsi="Arial Unicode MS" w:cs="Arial Unicode MS"/>
+                                <w:color w:val="5F5F5F"/>
+                                <w:sz w:val="20"/>
+                                <w:lang w:val="en-GB"/>
+                              </w:rPr>
+                              <w:t xml:space="preserve">Stage communication web, </w:t>
+                            </w:r>
+                            <w:r>
+                              <w:rPr>
+                                <w:rStyle w:val="Emphaseple"/>
+                              </w:rPr>
+                              <w:t>IFMA CLERMONT-FERRAND</w:t>
+                            </w:r>
+                          </w:p>
+                          <w:p>
+                            <w:pPr>
+                              <w:pStyle w:val="Paragraphedeliste"/>
+                              <w:numPr>
+                                <w:ilvl w:val="0"/>
+                                <w:numId w:val="3"/>
+                              </w:numPr>
+                              <w:rPr>
+                                <w:rFonts w:ascii="Arial Unicode MS" w:eastAsia="Arial Unicode MS" w:hAnsi="Arial Unicode MS" w:cs="Arial Unicode MS"/>
+                                <w:sz w:val="20"/>
+                              </w:rPr>
+                            </w:pPr>
+                            <w:r>
+                              <w:rPr>
+                                <w:rFonts w:ascii="Arial Unicode MS" w:eastAsia="Arial Unicode MS" w:hAnsi="Arial Unicode MS" w:cs="Arial Unicode MS"/>
+                                <w:color w:val="5F5F5F"/>
+                                <w:sz w:val="20"/>
+                              </w:rPr>
+                              <w:t xml:space="preserve">Stage création de sites web, </w:t>
+                            </w:r>
+                            <w:r>
+                              <w:rPr>
+                                <w:rStyle w:val="Emphaseple"/>
+                              </w:rPr>
+                              <w:t>C-Toucom MOULINS</w:t>
+                            </w:r>
+                          </w:p>
+                          <w:p>
+                            <w:pPr>
+                              <w:pStyle w:val="Paragraphedeliste"/>
+                              <w:numPr>
+                                <w:ilvl w:val="0"/>
+                                <w:numId w:val="3"/>
+                              </w:numPr>
+                              <w:rPr>
+                                <w:rStyle w:val="Emphaseple"/>
+                              </w:rPr>
+                            </w:pPr>
+                            <w:r>
+                              <w:rPr>
+                                <w:rFonts w:ascii="Arial Unicode MS" w:eastAsia="Arial Unicode MS" w:hAnsi="Arial Unicode MS" w:cs="Arial Unicode MS"/>
+                                <w:color w:val="5F5F5F"/>
+                                <w:sz w:val="20"/>
+                              </w:rPr>
+                              <w:t xml:space="preserve">Projet de développement d’applications web, </w:t>
+                            </w:r>
+                            <w:r>
+                              <w:rPr>
+                                <w:rStyle w:val="Emphaseple"/>
+                              </w:rPr>
+                              <w:t>Université d’Orléans</w:t>
+                            </w:r>
+                          </w:p>
+                          <w:p>
+                            <w:pPr>
+                              <w:pStyle w:val="Paragraphedeliste"/>
+                              <w:numPr>
+                                <w:ilvl w:val="0"/>
+                                <w:numId w:val="3"/>
+                              </w:numPr>
+                              <w:rPr>
+                                <w:rFonts w:ascii="Arial Unicode MS" w:eastAsia="Arial Unicode MS" w:hAnsi="Arial Unicode MS" w:cs="Arial Unicode MS"/>
+                                <w:sz w:val="20"/>
+                              </w:rPr>
+                            </w:pPr>
+                            <w:r>
+                              <w:rPr>
+                                <w:rFonts w:ascii="Arial Unicode MS" w:eastAsia="Arial Unicode MS" w:hAnsi="Arial Unicode MS" w:cs="Arial Unicode MS"/>
+                                <w:color w:val="5F5F5F"/>
+                                <w:sz w:val="20"/>
+                              </w:rPr>
+                              <w:t xml:space="preserve">M2 MIAGE en alternance, </w:t>
+                            </w:r>
+                            <w:r>
+                              <w:rPr>
+                                <w:rStyle w:val="Emphaseple"/>
+                              </w:rPr>
+                              <w:t>SOPRA-STERIA ORLEANS</w:t>
+                            </w:r>
+                          </w:p>
+                          <w:p>
+                            <w:pPr>
+                              <w:rPr>
+                                <w:rFonts w:ascii="Arial Rounded MT Bold" w:hAnsi="Arial Rounded MT Bold"/>
+                                <w:color w:val="5F5F5F"/>
+                                <w:sz w:val="28"/>
+                              </w:rPr>
+                            </w:pPr>
+                          </w:p>
+                        </w:txbxContent>
+                      </wps:txbx>
+                      <wps:bodyPr rot="0" vert="horz" wrap="square" lIns="91440" tIns="45720" rIns="91440" bIns="45720" anchor="t" anchorCtr="0">
+                        <a:noAutofit/>
+                      </wps:bodyPr>
+                    </wps:wsp>
+                  </a:graphicData>
+                </a:graphic>
+                <wp14:sizeRelH relativeFrom="margin">
+                  <wp14:pctWidth>0</wp14:pctWidth>
+                </wp14:sizeRelH>
+                <wp14:sizeRelV relativeFrom="margin">
+                  <wp14:pctHeight>0</wp14:pctHeight>
+                </wp14:sizeRelV>
+              </wp:anchor>
+            </w:drawing>
+          </mc:Choice>
+          <mc:Fallback>
+            <w:pict>
+              <v:shape w14:anchorId="61FC2293" id="Zone de texte 2" o:spid="_x0000_s1040" type="#_x0000_t202" style="position:absolute;margin-left:134.65pt;margin-top:48.95pt;width:315pt;height:237.75pt;z-index:251670528;visibility:visible;mso-wrap-style:square;mso-width-percent:0;mso-height-percent:0;mso-wrap-distance-left:9pt;mso-wrap-distance-top:3.6pt;mso-wrap-distance-right:9pt;mso-wrap-distance-bottom:3.6pt;mso-position-horizontal:absolute;mso-position-horizontal-relative:margin;mso-position-vertical:absolute;mso-position-vertical-relative:text;mso-width-percent:0;mso-height-percent:0;mso-width-relative:margin;mso-height-relative:margin;v-text-anchor:top" o:gfxdata="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" filled="f" stroked="f">
+                <v:textbox>
+                  <w:txbxContent>
+                    <w:p>
+                      <w:pPr>
+                        <w:rPr>
+                          <w:rFonts w:ascii="Arial Rounded MT Bold" w:hAnsi="Arial Rounded MT Bold"/>
+                          <w:sz w:val="20"/>
+                        </w:rPr>
+                      </w:pPr>
+                      <w:r>
+                        <w:rPr>
+                          <w:rFonts w:ascii="Arial Rounded MT Bold" w:hAnsi="Arial Rounded MT Bold"/>
+                          <w:color w:val="5F5F5F"/>
+                          <w:sz w:val="24"/>
+                        </w:rPr>
+                        <w:t>Contact</w:t>
+                      </w:r>
+                      <w:r>
+                        <w:rPr>
+                          <w:rFonts w:ascii="Arial Rounded MT Bold" w:hAnsi="Arial Rounded MT Bold"/>
+                          <w:color w:val="5F5F5F"/>
+                          <w:sz w:val="24"/>
+                        </w:rPr>
+                        <w:t xml:space="preserve"> / Situation</w:t>
+                      </w:r>
+                    </w:p>
+                    <w:p>
+                      <w:pPr>
+                        <w:pStyle w:val="Paragraphedeliste"/>
+                        <w:numPr>
+                          <w:ilvl w:val="0"/>
+                          <w:numId w:val="3"/>
+                        </w:numPr>
+                        <w:rPr>
+                          <w:rFonts w:ascii="Arial Unicode MS" w:eastAsia="Arial Unicode MS" w:hAnsi="Arial Unicode MS" w:cs="Arial Unicode MS"/>
+                          <w:color w:val="5F5F5F"/>
+                          <w:sz w:val="20"/>
+                        </w:rPr>
+                      </w:pPr>
+                      <w:r>
+                        <w:rPr>
+                          <w:rFonts w:ascii="Arial Unicode MS" w:eastAsia="Arial Unicode MS" w:hAnsi="Arial Unicode MS" w:cs="Arial Unicode MS"/>
+                          <w:color w:val="5F5F5F"/>
+                          <w:sz w:val="20"/>
+                        </w:rPr>
+                        <w:t>florian.bonheur03@gmail.com</w:t>
+                      </w:r>
+                    </w:p>
+                    <w:p>
+                      <w:pPr>
+                        <w:pStyle w:val="Paragraphedeliste"/>
+                        <w:numPr>
+                          <w:ilvl w:val="0"/>
+                          <w:numId w:val="3"/>
+                        </w:numPr>
+                        <w:rPr>
+                          <w:rFonts w:ascii="Arial Unicode MS" w:eastAsia="Arial Unicode MS" w:hAnsi="Arial Unicode MS" w:cs="Arial Unicode MS"/>
+                          <w:sz w:val="20"/>
+                        </w:rPr>
+                      </w:pPr>
+                      <w:r>
+                        <w:rPr>
+                          <w:rFonts w:ascii="Arial Unicode MS" w:eastAsia="Arial Unicode MS" w:hAnsi="Arial Unicode MS" w:cs="Arial Unicode MS"/>
+                          <w:color w:val="5F5F5F"/>
+                          <w:sz w:val="20"/>
+                        </w:rPr>
+                        <w:t>06 58 35 28 60</w:t>
+                      </w:r>
+                    </w:p>
+                    <w:p>
+                      <w:pPr>
+                        <w:pStyle w:val="Paragraphedeliste"/>
+                        <w:numPr>
+                          <w:ilvl w:val="0"/>
+                          <w:numId w:val="3"/>
+                        </w:numPr>
+                        <w:rPr>
+                          <w:rFonts w:ascii="Arial Unicode MS" w:eastAsia="Arial Unicode MS" w:hAnsi="Arial Unicode MS" w:cs="Arial Unicode MS"/>
+                          <w:sz w:val="20"/>
+                        </w:rPr>
+                      </w:pPr>
+                      <w:r>
+                        <w:rPr>
+                          <w:rFonts w:ascii="Arial Unicode MS" w:eastAsia="Arial Unicode MS" w:hAnsi="Arial Unicode MS" w:cs="Arial Unicode MS"/>
+                          <w:color w:val="5F5F5F"/>
+                          <w:sz w:val="20"/>
+                        </w:rPr>
+                        <w:t>Célibataire</w:t>
+                      </w:r>
+                    </w:p>
+                    <w:p>
+                      <w:pPr>
+                        <w:rPr>
+                          <w:rFonts w:ascii="Arial Rounded MT Bold" w:hAnsi="Arial Rounded MT Bold"/>
+                          <w:color w:val="5F5F5F"/>
+                          <w:sz w:val="24"/>
+                        </w:rPr>
+                      </w:pPr>
+                      <w:r>
+                        <w:rPr>
+                          <w:rFonts w:ascii="Arial Rounded MT Bold" w:hAnsi="Arial Rounded MT Bold"/>
+                          <w:color w:val="5F5F5F"/>
+                          <w:sz w:val="24"/>
+                        </w:rPr>
+                        <w:t>Expériences</w:t>
+                      </w:r>
+                    </w:p>
+                    <w:p>
+                      <w:pPr>
+                        <w:pStyle w:val="Paragraphedeliste"/>
+                        <w:numPr>
+                          <w:ilvl w:val="0"/>
+                          <w:numId w:val="3"/>
+                        </w:numPr>
+                        <w:rPr>
+                          <w:rFonts w:ascii="Arial Unicode MS" w:eastAsia="Arial Unicode MS" w:hAnsi="Arial Unicode MS" w:cs="Arial Unicode MS"/>
+                          <w:color w:val="5F5F5F"/>
+                          <w:sz w:val="20"/>
+                          <w:lang w:val="en-GB"/>
+                        </w:rPr>
+                      </w:pPr>
+                      <w:r>
+                        <w:rPr>
+                          <w:rFonts w:ascii="Arial Unicode MS" w:eastAsia="Arial Unicode MS" w:hAnsi="Arial Unicode MS" w:cs="Arial Unicode MS"/>
+                          <w:color w:val="5F5F5F"/>
+                          <w:sz w:val="20"/>
+                          <w:lang w:val="en-GB"/>
+                        </w:rPr>
+                        <w:t xml:space="preserve">Stage communication web, </w:t>
+                      </w:r>
+                      <w:r>
+                        <w:rPr>
+                          <w:rStyle w:val="Emphaseple"/>
+                        </w:rPr>
+                        <w:t>IFMA CLERMONT-FERRAND</w:t>
+                      </w:r>
+                    </w:p>
+                    <w:p>
+                      <w:pPr>
+                        <w:pStyle w:val="Paragraphedeliste"/>
+                        <w:numPr>
+                          <w:ilvl w:val="0"/>
+                          <w:numId w:val="3"/>
+                        </w:numPr>
+                        <w:rPr>
+                          <w:rFonts w:ascii="Arial Unicode MS" w:eastAsia="Arial Unicode MS" w:hAnsi="Arial Unicode MS" w:cs="Arial Unicode MS"/>
+                          <w:sz w:val="20"/>
+                        </w:rPr>
+                      </w:pPr>
+                      <w:r>
+                        <w:rPr>
+                          <w:rFonts w:ascii="Arial Unicode MS" w:eastAsia="Arial Unicode MS" w:hAnsi="Arial Unicode MS" w:cs="Arial Unicode MS"/>
+                          <w:color w:val="5F5F5F"/>
+                          <w:sz w:val="20"/>
+                        </w:rPr>
+                        <w:t xml:space="preserve">Stage création de sites web, </w:t>
+                      </w:r>
+                      <w:r>
+                        <w:rPr>
+                          <w:rStyle w:val="Emphaseple"/>
+                        </w:rPr>
+                        <w:t>C-Toucom MOULINS</w:t>
+                      </w:r>
+                    </w:p>
+                    <w:p>
+                      <w:pPr>
+                        <w:pStyle w:val="Paragraphedeliste"/>
+                        <w:numPr>
+                          <w:ilvl w:val="0"/>
+                          <w:numId w:val="3"/>
+                        </w:numPr>
+                        <w:rPr>
+                          <w:rStyle w:val="Emphaseple"/>
+                        </w:rPr>
+                      </w:pPr>
+                      <w:r>
+                        <w:rPr>
+                          <w:rFonts w:ascii="Arial Unicode MS" w:eastAsia="Arial Unicode MS" w:hAnsi="Arial Unicode MS" w:cs="Arial Unicode MS"/>
+                          <w:color w:val="5F5F5F"/>
+                          <w:sz w:val="20"/>
+                        </w:rPr>
+                        <w:t xml:space="preserve">Projet de développement d’applications web, </w:t>
+                      </w:r>
+                      <w:r>
+                        <w:rPr>
+                          <w:rStyle w:val="Emphaseple"/>
+                        </w:rPr>
+                        <w:t>Université d’Orléans</w:t>
+                      </w:r>
+                    </w:p>
+                    <w:p>
+                      <w:pPr>
+                        <w:pStyle w:val="Paragraphedeliste"/>
+                        <w:numPr>
+                          <w:ilvl w:val="0"/>
+                          <w:numId w:val="3"/>
+                        </w:numPr>
+                        <w:rPr>
+                          <w:rFonts w:ascii="Arial Unicode MS" w:eastAsia="Arial Unicode MS" w:hAnsi="Arial Unicode MS" w:cs="Arial Unicode MS"/>
+                          <w:sz w:val="20"/>
+                        </w:rPr>
+                      </w:pPr>
+                      <w:r>
+                        <w:rPr>
+                          <w:rFonts w:ascii="Arial Unicode MS" w:eastAsia="Arial Unicode MS" w:hAnsi="Arial Unicode MS" w:cs="Arial Unicode MS"/>
+                          <w:color w:val="5F5F5F"/>
+                          <w:sz w:val="20"/>
+                        </w:rPr>
+                        <w:t xml:space="preserve">M2 MIAGE en alternance, </w:t>
+                      </w:r>
+                      <w:r>
+                        <w:rPr>
+                          <w:rStyle w:val="Emphaseple"/>
+                        </w:rPr>
+                        <w:t>SOPRA-STERIA ORLEANS</w:t>
+                      </w:r>
+                    </w:p>
+                    <w:p>
+                      <w:pPr>
+                        <w:rPr>
+                          <w:rFonts w:ascii="Arial Rounded MT Bold" w:hAnsi="Arial Rounded MT Bold"/>
+                          <w:color w:val="5F5F5F"/>
+                          <w:sz w:val="28"/>
+                        </w:rPr>
+                      </w:pPr>
+                    </w:p>
+                  </w:txbxContent>
+                </v:textbox>
+                <w10:wrap type="square" anchorx="margin"/>
+              </v:shape>
+            </w:pict>
+          </mc:Fallback>
+        </mc:AlternateContent>
+      </w:r>
+      <w:r>
+        <w:rPr>
+          <w:rFonts w:ascii="Arial Rounded MT Bold" w:hAnsi="Arial Rounded MT Bold"/>
+          <w:color w:val="5F5F5F"/>
+          <w:sz w:val="36"/>
+        </w:rPr>
+        <w:t>Florian BONHEUR, 22 ans</w:t>
+      </w:r>
+    </w:p>
+    <w:p>
+      <w:pPr>
+        <w:rPr>
+          <w:rFonts w:ascii="Arial Rounded MT Bold" w:hAnsi="Arial Rounded MT Bold"/>
+          <w:sz w:val="36"/>
+        </w:rPr>
+      </w:pPr>
+    </w:p>
+    <w:p>
+      <w:pPr>
+        <w:rPr>
+          <w:rFonts w:ascii="Arial Rounded MT Bold" w:hAnsi="Arial Rounded MT Bold"/>
+          <w:sz w:val="36"/>
+        </w:rPr>
+      </w:pPr>
+    </w:p>
+    <w:p>
+      <w:pPr>
+        <w:rPr>
+          <w:rFonts w:ascii="Arial Rounded MT Bold" w:hAnsi="Arial Rounded MT Bold"/>
+          <w:sz w:val="36"/>
+        </w:rPr>
+      </w:pPr>
+    </w:p>
+    <w:p>
+      <w:pPr>
+        <w:rPr>
+          <w:rFonts w:ascii="Arial Rounded MT Bold" w:hAnsi="Arial Rounded MT Bold"/>
+          <w:sz w:val="36"/>
+        </w:rPr>
+      </w:pPr>
+    </w:p>
+    <w:p>
+      <w:pPr>
+        <w:rPr>
+          <w:rFonts w:ascii="Arial Rounded MT Bold" w:hAnsi="Arial Rounded MT Bold"/>
+          <w:sz w:val="36"/>
+        </w:rPr>
+      </w:pPr>
+    </w:p>
+    <w:p>
+      <w:pPr>
+        <w:rPr>
+          <w:rFonts w:ascii="Arial Rounded MT Bold" w:hAnsi="Arial Rounded MT Bold"/>
+          <w:sz w:val="36"/>
+        </w:rPr>
+      </w:pPr>
+    </w:p>
+    <w:p>
+      <w:pPr>
+        <w:rPr>
+          <w:rFonts w:ascii="Arial Rounded MT Bold" w:hAnsi="Arial Rounded MT Bold"/>
+          <w:sz w:val="36"/>
+        </w:rPr>
+      </w:pPr>
+    </w:p>
+    <w:p>
+      <w:pPr>
+        <w:rPr>
+          <w:rFonts w:ascii="Arial Rounded MT Bold" w:hAnsi="Arial Rounded MT Bold"/>
+          <w:sz w:val="36"/>
+        </w:rPr>
+      </w:pPr>
+    </w:p>
+    <w:p>
+      <w:pPr>
+        <w:rPr>
+          <w:rFonts w:ascii="Arial Rounded MT Bold" w:hAnsi="Arial Rounded MT Bold"/>
+          <w:sz w:val="36"/>
+        </w:rPr>
+      </w:pPr>
+    </w:p>
+    <w:p>
+      <w:pPr>
+        <w:rPr>
+          <w:rFonts w:ascii="Arial Rounded MT Bold" w:hAnsi="Arial Rounded MT Bold"/>
+          <w:sz w:val="36"/>
+        </w:rPr>
+      </w:pPr>
+    </w:p>
+    <w:p>
+      <w:pPr>
+        <w:rPr>
+          <w:rFonts w:ascii="Arial Rounded MT Bold" w:hAnsi="Arial Rounded MT Bold"/>
+          <w:sz w:val="36"/>
+        </w:rPr>
+      </w:pPr>
+    </w:p>
+    <w:p>
+      <w:pPr>
+        <w:rPr>
+          <w:rFonts w:ascii="Arial Rounded MT Bold" w:hAnsi="Arial Rounded MT Bold"/>
+          <w:sz w:val="36"/>
+        </w:rPr>
+      </w:pPr>
+    </w:p>
+    <w:p/>
+    <w:p/>
+    <w:p/>
+    <w:p/>
+    <w:p/>
+    <w:p>
+      <w:bookmarkStart w:id="0" w:name="_GoBack"/>
+      <w:bookmarkEnd w:id="0"/>
+    </w:p>
+    <w:p>
+      <w:pPr>
         <w:pStyle w:val="Titre3"/>
       </w:pPr>
       <w:r>
+        <w:lastRenderedPageBreak/>
         <w:t>Responsable DSI</w:t>
       </w:r>
     </w:p>
@@ -48,7 +1699,7 @@
       <w:r>
         <w:rPr>
           <w:noProof/>
-          <w:lang w:val="en-US"/>
+          <w:lang w:eastAsia="fr-FR"/>
         </w:rPr>
         <mc:AlternateContent>
           <mc:Choice Requires="wps">
@@ -151,7 +1802,7 @@
       <w:r>
         <w:rPr>
           <w:noProof/>
-          <w:lang w:val="en-US"/>
+          <w:lang w:eastAsia="fr-FR"/>
         </w:rPr>
         <w:drawing>
           <wp:anchor distT="0" distB="0" distL="114300" distR="114300" simplePos="0" relativeHeight="251662336" behindDoc="1" locked="0" layoutInCell="1" allowOverlap="1" wp14:anchorId="40208DFD" wp14:editId="3BF40358">
@@ -177,7 +1828,7 @@
                     <pic:cNvPicPr/>
                   </pic:nvPicPr>
                   <pic:blipFill>
-                    <a:blip r:embed="rId5">
+                    <a:blip r:embed="rId6">
                       <a:extLst>
                         <a:ext uri="{28A0092B-C50C-407E-A947-70E740481C1C}">
                           <a14:useLocalDpi xmlns:a14="http://schemas.microsoft.com/office/drawing/2010/main" val="0"/>
@@ -212,7 +1863,7 @@
       <w:r>
         <w:rPr>
           <w:noProof/>
-          <w:lang w:val="en-US"/>
+          <w:lang w:eastAsia="fr-FR"/>
         </w:rPr>
         <mc:AlternateContent>
           <mc:Choice Requires="wps">
@@ -305,11 +1956,7 @@
           </mc:Choice>
           <mc:Fallback>
             <w:pict>
-              <v:shapetype w14:anchorId="1B31180B" id="_x0000_t202" coordsize="21600,21600" o:spt="202" path="m,l,21600r21600,l21600,xe">
-                <v:stroke joinstyle="miter"/>
-                <v:path gradientshapeok="t" o:connecttype="rect"/>
-              </v:shapetype>
-              <v:shape id="Zone de texte 9" o:spid="_x0000_s1026" type="#_x0000_t202" style="position:absolute;margin-left:190.75pt;margin-top:58.8pt;width:236.4pt;height:22.2pt;z-index:-251653120;visibility:visible;mso-wrap-style:square;mso-width-percent:0;mso-height-percent:0;mso-wrap-distance-left:9pt;mso-wrap-distance-top:0;mso-wrap-distance-right:9pt;mso-wrap-distance-bottom:0;mso-position-horizontal:absolute;mso-position-horizontal-relative:text;mso-position-vertical:absolute;mso-position-vertical-relative:text;mso-width-percent:0;mso-height-percent:0;mso-width-relative:margin;mso-height-relative:margin;v-text-anchor:top" o:gfxdata="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" fillcolor="white [3201]" stroked="f" strokeweight=".5pt">
+              <v:shape w14:anchorId="1B31180B" id="Zone de texte 9" o:spid="_x0000_s1041" type="#_x0000_t202" style="position:absolute;margin-left:190.75pt;margin-top:58.8pt;width:236.4pt;height:22.2pt;z-index:-251653120;visibility:visible;mso-wrap-style:square;mso-width-percent:0;mso-height-percent:0;mso-wrap-distance-left:9pt;mso-wrap-distance-top:0;mso-wrap-distance-right:9pt;mso-wrap-distance-bottom:0;mso-position-horizontal:absolute;mso-position-horizontal-relative:text;mso-position-vertical:absolute;mso-position-vertical-relative:text;mso-width-percent:0;mso-height-percent:0;mso-width-relative:margin;mso-height-relative:margin;v-text-anchor:top" o:gfxdata="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" fillcolor="white [3201]" stroked="f" strokeweight=".5pt">
                 <v:textbox>
                   <w:txbxContent>
                     <w:p>
@@ -339,7 +1986,7 @@
       <w:r>
         <w:rPr>
           <w:noProof/>
-          <w:lang w:val="en-US"/>
+          <w:lang w:eastAsia="fr-FR"/>
         </w:rPr>
         <mc:AlternateContent>
           <mc:Choice Requires="wps">
@@ -490,7 +2137,7 @@
           </mc:Choice>
           <mc:Fallback>
             <w:pict>
-              <v:shape w14:anchorId="13E2BD32" id="Zone de texte 17" o:spid="_x0000_s1027" type="#_x0000_t202" style="position:absolute;margin-left:358.2pt;margin-top:154.55pt;width:132pt;height:71.4pt;z-index:-251649024;visibility:visible;mso-wrap-style:square;mso-width-percent:0;mso-height-percent:0;mso-wrap-distance-left:9pt;mso-wrap-distance-top:0;mso-wrap-distance-right:9pt;mso-wrap-distance-bottom:0;mso-position-horizontal:absolute;mso-position-horizontal-relative:text;mso-position-vertical:absolute;mso-position-vertical-relative:text;mso-width-percent:0;mso-height-percent:0;mso-width-relative:margin;mso-height-relative:margin;v-text-anchor:top" o:gfxdata="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" fillcolor="white [3201]" stroked="f" strokeweight=".5pt">
+              <v:shape w14:anchorId="13E2BD32" id="Zone de texte 17" o:spid="_x0000_s1042" type="#_x0000_t202" style="position:absolute;margin-left:358.2pt;margin-top:154.55pt;width:132pt;height:71.4pt;z-index:-251649024;visibility:visible;mso-wrap-style:square;mso-width-percent:0;mso-height-percent:0;mso-wrap-distance-left:9pt;mso-wrap-distance-top:0;mso-wrap-distance-right:9pt;mso-wrap-distance-bottom:0;mso-position-horizontal:absolute;mso-position-horizontal-relative:text;mso-position-vertical:absolute;mso-position-vertical-relative:text;mso-width-percent:0;mso-height-percent:0;mso-width-relative:margin;mso-height-relative:margin;v-text-anchor:top" o:gfxdata="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" fillcolor="white [3201]" stroked="f" strokeweight=".5pt">
                 <v:textbox>
                   <w:txbxContent>
                     <w:p>
@@ -578,7 +2225,7 @@
       <w:r>
         <w:rPr>
           <w:noProof/>
-          <w:lang w:val="en-US"/>
+          <w:lang w:eastAsia="fr-FR"/>
         </w:rPr>
         <mc:AlternateContent>
           <mc:Choice Requires="wps">
@@ -709,7 +2356,7 @@
           </mc:Choice>
           <mc:Fallback>
             <w:pict>
-              <v:shape w14:anchorId="7980F285" id="Zone de texte 11" o:spid="_x0000_s1028" type="#_x0000_t202" style="position:absolute;margin-left:276pt;margin-top:80.45pt;width:288.6pt;height:77.4pt;z-index:-251651072;visibility:visible;mso-wrap-style:square;mso-width-percent:0;mso-height-percent:0;mso-wrap-distance-left:9pt;mso-wrap-distance-top:0;mso-wrap-distance-right:9pt;mso-wrap-distance-bottom:0;mso-position-horizontal:absolute;mso-position-horizontal-relative:text;mso-position-vertical:absolute;mso-position-vertical-relative:text;mso-width-percent:0;mso-height-percent:0;mso-width-relative:margin;mso-height-relative:margin;v-text-anchor:top" o:gfxdata="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" fillcolor="white [3201]" stroked="f" strokeweight=".5pt">
+              <v:shape w14:anchorId="7980F285" id="Zone de texte 11" o:spid="_x0000_s1043" type="#_x0000_t202" style="position:absolute;margin-left:276pt;margin-top:80.45pt;width:288.6pt;height:77.4pt;z-index:-251651072;visibility:visible;mso-wrap-style:square;mso-width-percent:0;mso-height-percent:0;mso-wrap-distance-left:9pt;mso-wrap-distance-top:0;mso-wrap-distance-right:9pt;mso-wrap-distance-bottom:0;mso-position-horizontal:absolute;mso-position-horizontal-relative:text;mso-position-vertical:absolute;mso-position-vertical-relative:text;mso-width-percent:0;mso-height-percent:0;mso-width-relative:margin;mso-height-relative:margin;v-text-anchor:top" o:gfxdata="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" fillcolor="white [3201]" stroked="f" strokeweight=".5pt">
                 <v:textbox>
                   <w:txbxContent>
                     <w:p>
@@ -777,7 +2424,7 @@
       <w:r>
         <w:rPr>
           <w:noProof/>
-          <w:lang w:val="en-US"/>
+          <w:lang w:eastAsia="fr-FR"/>
         </w:rPr>
         <w:drawing>
           <wp:inline distT="0" distB="0" distL="0" distR="0" wp14:anchorId="7D5C5A34" wp14:editId="5AFD6B09">
@@ -795,7 +2442,7 @@
                     <pic:cNvPicPr/>
                   </pic:nvPicPr>
                   <pic:blipFill>
-                    <a:blip r:embed="rId6">
+                    <a:blip r:embed="rId7">
                       <a:extLst>
                         <a:ext uri="{28A0092B-C50C-407E-A947-70E740481C1C}">
                           <a14:useLocalDpi xmlns:a14="http://schemas.microsoft.com/office/drawing/2010/main" val="0"/>
@@ -828,7 +2475,7 @@
       <w:r>
         <w:rPr>
           <w:noProof/>
-          <w:lang w:val="en-US"/>
+          <w:lang w:eastAsia="fr-FR"/>
         </w:rPr>
         <mc:AlternateContent>
           <mc:Choice Requires="wps">
@@ -921,7 +2568,7 @@
           </mc:Choice>
           <mc:Fallback>
             <w:pict>
-              <v:shape w14:anchorId="470012B5" id="Zone de texte 16" o:spid="_x0000_s1029" type="#_x0000_t202" style="position:absolute;margin-left:170.4pt;margin-top:62.4pt;width:63.6pt;height:36pt;z-index:251666432;visibility:visible;mso-wrap-style:square;mso-width-percent:0;mso-height-percent:0;mso-wrap-distance-left:9pt;mso-wrap-distance-top:0;mso-wrap-distance-right:9pt;mso-wrap-distance-bottom:0;mso-position-horizontal:absolute;mso-position-horizontal-relative:text;mso-position-vertical:absolute;mso-position-vertical-relative:text;mso-width-percent:0;mso-height-percent:0;mso-width-relative:margin;mso-height-relative:margin;v-text-anchor:top" o:gfxdata="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" filled="f" stroked="f" strokeweight=".5pt">
+              <v:shape w14:anchorId="470012B5" id="Zone de texte 16" o:spid="_x0000_s1044" type="#_x0000_t202" style="position:absolute;margin-left:170.4pt;margin-top:62.4pt;width:63.6pt;height:36pt;z-index:251666432;visibility:visible;mso-wrap-style:square;mso-width-percent:0;mso-height-percent:0;mso-wrap-distance-left:9pt;mso-wrap-distance-top:0;mso-wrap-distance-right:9pt;mso-wrap-distance-bottom:0;mso-position-horizontal:absolute;mso-position-horizontal-relative:text;mso-position-vertical:absolute;mso-position-vertical-relative:text;mso-width-percent:0;mso-height-percent:0;mso-width-relative:margin;mso-height-relative:margin;v-text-anchor:top" o:gfxdata="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" filled="f" stroked="f" strokeweight=".5pt">
                 <v:textbox>
                   <w:txbxContent>
                     <w:p>
@@ -953,7 +2600,7 @@
       <w:r>
         <w:rPr>
           <w:noProof/>
-          <w:lang w:val="en-US"/>
+          <w:lang w:eastAsia="fr-FR"/>
         </w:rPr>
         <mc:AlternateContent>
           <mc:Choice Requires="wps">
@@ -1044,7 +2691,7 @@
           </mc:Choice>
           <mc:Fallback>
             <w:pict>
-              <v:shape w14:anchorId="2358BFFC" id="Zone de texte 10" o:spid="_x0000_s1030" type="#_x0000_t202" style="position:absolute;margin-left:349.2pt;margin-top:48pt;width:140.4pt;height:22.2pt;z-index:-251652096;visibility:visible;mso-wrap-style:square;mso-width-percent:0;mso-height-percent:0;mso-wrap-distance-left:9pt;mso-wrap-distance-top:0;mso-wrap-distance-right:9pt;mso-wrap-distance-bottom:0;mso-position-horizontal:absolute;mso-position-horizontal-relative:text;mso-position-vertical:absolute;mso-position-vertical-relative:text;mso-width-percent:0;mso-height-percent:0;mso-width-relative:margin;mso-height-relative:margin;v-text-anchor:top" o:gfxdata="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" fillcolor="white [3201]" stroked="f" strokeweight=".5pt">
+              <v:shape w14:anchorId="2358BFFC" id="Zone de texte 10" o:spid="_x0000_s1045" type="#_x0000_t202" style="position:absolute;margin-left:349.2pt;margin-top:48pt;width:140.4pt;height:22.2pt;z-index:-251652096;visibility:visible;mso-wrap-style:square;mso-width-percent:0;mso-height-percent:0;mso-wrap-distance-left:9pt;mso-wrap-distance-top:0;mso-wrap-distance-right:9pt;mso-wrap-distance-bottom:0;mso-position-horizontal:absolute;mso-position-horizontal-relative:text;mso-position-vertical:absolute;mso-position-vertical-relative:text;mso-width-percent:0;mso-height-percent:0;mso-width-relative:margin;mso-height-relative:margin;v-text-anchor:top" o:gfxdata="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" fillcolor="white [3201]" stroked="f" strokeweight=".5pt">
                 <v:textbox>
                   <w:txbxContent>
                     <w:p>
@@ -1072,7 +2719,7 @@
       <w:r>
         <w:rPr>
           <w:noProof/>
-          <w:lang w:val="en-US"/>
+          <w:lang w:eastAsia="fr-FR"/>
         </w:rPr>
         <mc:AlternateContent>
           <mc:Choice Requires="wpg">
@@ -1170,7 +2817,7 @@
                           </pic:cNvPicPr>
                         </pic:nvPicPr>
                         <pic:blipFill>
-                          <a:blip r:embed="rId7" cstate="print">
+                          <a:blip r:embed="rId8" cstate="print">
                             <a:extLst>
                               <a:ext uri="{28A0092B-C50C-407E-A947-70E740481C1C}">
                                 <a14:useLocalDpi xmlns:a14="http://schemas.microsoft.com/office/drawing/2010/main" val="0"/>
@@ -1210,8 +2857,8 @@
           </mc:Choice>
           <mc:Fallback>
             <w:pict>
-              <v:group w14:anchorId="45331682" id="Groupe 14" o:spid="_x0000_s1031" style="position:absolute;margin-left:110.1pt;margin-top:95.7pt;width:180pt;height:49.2pt;z-index:251660288;mso-width-relative:margin;mso-height-relative:margin" coordsize="22860,6248" o:gfxdata="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">
-                <v:shape id="Zone de texte 12" o:spid="_x0000_s1032" type="#_x0000_t202" style="position:absolute;width:22860;height:6248;visibility:visible;mso-wrap-style:square;v-text-anchor:top" o:gfxdata="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" fillcolor="white [3201]" stroked="f" strokeweight=".5pt">
+              <v:group w14:anchorId="45331682" id="Groupe 14" o:spid="_x0000_s1046" style="position:absolute;margin-left:110.1pt;margin-top:95.7pt;width:180pt;height:49.2pt;z-index:251660288;mso-width-relative:margin;mso-height-relative:margin" coordsize="22860,6248" o:gfxdata="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">
+                <v:shape id="Zone de texte 12" o:spid="_x0000_s1047" type="#_x0000_t202" style="position:absolute;width:22860;height:6248;visibility:visible;mso-wrap-style:square;v-text-anchor:top" o:gfxdata="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" fillcolor="white [3201]" stroked="f" strokeweight=".5pt">
                   <v:textbox>
                     <w:txbxContent>
                       <w:p>
@@ -1233,27 +2880,8 @@
                     </w:txbxContent>
                   </v:textbox>
                 </v:shape>
-                <v:shapetype id="_x0000_t75" coordsize="21600,21600" o:spt="75" o:preferrelative="t" path="m@4@5l@4@11@9@11@9@5xe" filled="f" stroked="f">
-                  <v:stroke joinstyle="miter"/>
-                  <v:formulas>
-                    <v:f eqn="if lineDrawn pixelLineWidth 0"/>
-                    <v:f eqn="sum @0 1 0"/>
-                    <v:f eqn="sum 0 0 @1"/>
-                    <v:f eqn="prod @2 1 2"/>
-                    <v:f eqn="prod @3 21600 pixelWidth"/>
-                    <v:f eqn="prod @3 21600 pixelHeight"/>
-                    <v:f eqn="sum @0 0 1"/>
-                    <v:f eqn="prod @6 1 2"/>
-                    <v:f eqn="prod @7 21600 pixelWidth"/>
-                    <v:f eqn="sum @8 21600 0"/>
-                    <v:f eqn="prod @7 21600 pixelHeight"/>
-                    <v:f eqn="sum @10 21600 0"/>
-                  </v:formulas>
-                  <v:path o:extrusionok="f" gradientshapeok="t" o:connecttype="rect"/>
-                  <o:lock v:ext="edit" aspectratio="t"/>
-                </v:shapetype>
-                <v:shape id="Image 13" o:spid="_x0000_s1033" type="#_x0000_t75" alt="http://3.bp.blogspot.com/-6AOA3ACYmos/UPZGQCqEwYI/AAAAAAAAVnM/91uDFflFQEs/s1600/CGI+logo+2013.png" style="position:absolute;left:8267;top:2743;width:6160;height:2864;visibility:visible;mso-wrap-style:square" o:gfxdata="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">
-                  <v:imagedata r:id="rId8" o:title="CGI+logo+2013"/>
+                <v:shape id="Image 13" o:spid="_x0000_s1048" type="#_x0000_t75" alt="http://3.bp.blogspot.com/-6AOA3ACYmos/UPZGQCqEwYI/AAAAAAAAVnM/91uDFflFQEs/s1600/CGI+logo+2013.png" style="position:absolute;left:8267;top:2743;width:6160;height:2864;visibility:visible;mso-wrap-style:square" o:gfxdata="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">
+                  <v:imagedata r:id="rId9" o:title="CGI+logo+2013"/>
                   <v:path arrowok="t"/>
                 </v:shape>
               </v:group>
@@ -1264,7 +2892,7 @@
       <w:r>
         <w:rPr>
           <w:noProof/>
-          <w:lang w:val="en-US"/>
+          <w:lang w:eastAsia="fr-FR"/>
         </w:rPr>
         <mc:AlternateContent>
           <mc:Choice Requires="wps">
@@ -1376,8 +3004,6 @@
       <w:pPr>
         <w:pStyle w:val="Titre1"/>
       </w:pPr>
-      <w:bookmarkStart w:id="0" w:name="_GoBack"/>
-      <w:bookmarkEnd w:id="0"/>
       <w:r>
         <w:lastRenderedPageBreak/>
         <w:t>Le projet</w:t>
@@ -1439,7 +3065,33 @@
 
 <file path=word/numbering.xml><?xml version="1.0" encoding="utf-8"?>
 <w:numbering xmlns:wpc="http://schemas.microsoft.com/office/word/2010/wordprocessingCanvas" xmlns:mc="http://schemas.openxmlformats.org/markup-compatibility/2006" xmlns:o="urn:schemas-microsoft-com:office:office" xmlns:r="http://schemas.openxmlformats.org/officeDocument/2006/relationships" xmlns:m="http://schemas.openxmlformats.org/officeDocument/2006/math" xmlns:v="urn:schemas-microsoft-com:vml" xmlns:wp14="http://schemas.microsoft.com/office/word/2010/wordprocessingDrawing" xmlns:wp="http://schemas.openxmlformats.org/drawingml/2006/wordprocessingDrawing" xmlns:w10="urn:schemas-microsoft-com:office:word" xmlns:w="http://schemas.openxmlformats.org/wordprocessingml/2006/main" xmlns:w14="http://schemas.microsoft.com/office/word/2010/wordml" xmlns:w15="http://schemas.microsoft.com/office/word/2012/wordml" xmlns:wpg="http://schemas.microsoft.com/office/word/2010/wordprocessingGroup" xmlns:wpi="http://schemas.microsoft.com/office/word/2010/wordprocessingInk" xmlns:wne="http://schemas.microsoft.com/office/word/2006/wordml" xmlns:wps="http://schemas.microsoft.com/office/word/2010/wordprocessingShape" mc:Ignorable="w14 w15 wp14">
-  <w:abstractNum w:abstractNumId="0" w15:restartNumberingAfterBreak="0">
+  <w:numPicBullet w:numPicBulletId="0">
+    <w:pict>
+      <v:shapetype id="_x0000_t75" coordsize="21600,21600" o:spt="75" o:preferrelative="t" path="m@4@5l@4@11@9@11@9@5xe" filled="f" stroked="f">
+        <v:stroke joinstyle="miter"/>
+        <v:formulas>
+          <v:f eqn="if lineDrawn pixelLineWidth 0"/>
+          <v:f eqn="sum @0 1 0"/>
+          <v:f eqn="sum 0 0 @1"/>
+          <v:f eqn="prod @2 1 2"/>
+          <v:f eqn="prod @3 21600 pixelWidth"/>
+          <v:f eqn="prod @3 21600 pixelHeight"/>
+          <v:f eqn="sum @0 0 1"/>
+          <v:f eqn="prod @6 1 2"/>
+          <v:f eqn="prod @7 21600 pixelWidth"/>
+          <v:f eqn="sum @8 21600 0"/>
+          <v:f eqn="prod @7 21600 pixelHeight"/>
+          <v:f eqn="sum @10 21600 0"/>
+        </v:formulas>
+        <v:path o:extrusionok="f" gradientshapeok="t" o:connecttype="rect"/>
+        <o:lock v:ext="edit" aspectratio="t"/>
+      </v:shapetype>
+      <v:shape id="_x0000_i1031" type="#_x0000_t75" style="width:133.5pt;height:133.5pt" o:bullet="t">
+        <v:imagedata r:id="rId1" o:title="puce-validation"/>
+      </v:shape>
+    </w:pict>
+  </w:numPicBullet>
+  <w:abstractNum w:abstractNumId="0">
     <w:nsid w:val="09104D47"/>
     <w:multiLevelType w:val="hybridMultilevel"/>
     <w:tmpl w:val="D592CEF6"/>
@@ -1552,7 +3204,7 @@
       </w:rPr>
     </w:lvl>
   </w:abstractNum>
-  <w:abstractNum w:abstractNumId="1" w15:restartNumberingAfterBreak="0">
+  <w:abstractNum w:abstractNumId="1">
     <w:nsid w:val="32233104"/>
     <w:multiLevelType w:val="hybridMultilevel"/>
     <w:tmpl w:val="9FE21C94"/>
@@ -1653,6 +3305,121 @@
       </w:rPr>
     </w:lvl>
     <w:lvl w:ilvl="8" w:tplc="04090005" w:tentative="1">
+      <w:start w:val="1"/>
+      <w:numFmt w:val="bullet"/>
+      <w:lvlText w:val=""/>
+      <w:lvlJc w:val="left"/>
+      <w:pPr>
+        <w:ind w:left="6480" w:hanging="360"/>
+      </w:pPr>
+      <w:rPr>
+        <w:rFonts w:ascii="Wingdings" w:hAnsi="Wingdings" w:hint="default"/>
+      </w:rPr>
+    </w:lvl>
+  </w:abstractNum>
+  <w:abstractNum w:abstractNumId="2">
+    <w:nsid w:val="54492D3F"/>
+    <w:multiLevelType w:val="hybridMultilevel"/>
+    <w:tmpl w:val="205A5EC4"/>
+    <w:lvl w:ilvl="0" w:tplc="5F0E39B8">
+      <w:start w:val="1"/>
+      <w:numFmt w:val="bullet"/>
+      <w:lvlText w:val=""/>
+      <w:lvlPicBulletId w:val="0"/>
+      <w:lvlJc w:val="left"/>
+      <w:pPr>
+        <w:ind w:left="720" w:hanging="360"/>
+      </w:pPr>
+      <w:rPr>
+        <w:rFonts w:ascii="Symbol" w:hAnsi="Symbol" w:hint="default"/>
+        <w:color w:val="auto"/>
+      </w:rPr>
+    </w:lvl>
+    <w:lvl w:ilvl="1" w:tplc="040C0003">
+      <w:start w:val="1"/>
+      <w:numFmt w:val="bullet"/>
+      <w:lvlText w:val="o"/>
+      <w:lvlJc w:val="left"/>
+      <w:pPr>
+        <w:ind w:left="1440" w:hanging="360"/>
+      </w:pPr>
+      <w:rPr>
+        <w:rFonts w:ascii="Courier New" w:hAnsi="Courier New" w:cs="Courier New" w:hint="default"/>
+      </w:rPr>
+    </w:lvl>
+    <w:lvl w:ilvl="2" w:tplc="040C0005" w:tentative="1">
+      <w:start w:val="1"/>
+      <w:numFmt w:val="bullet"/>
+      <w:lvlText w:val=""/>
+      <w:lvlJc w:val="left"/>
+      <w:pPr>
+        <w:ind w:left="2160" w:hanging="360"/>
+      </w:pPr>
+      <w:rPr>
+        <w:rFonts w:ascii="Wingdings" w:hAnsi="Wingdings" w:hint="default"/>
+      </w:rPr>
+    </w:lvl>
+    <w:lvl w:ilvl="3" w:tplc="040C0001" w:tentative="1">
+      <w:start w:val="1"/>
+      <w:numFmt w:val="bullet"/>
+      <w:lvlText w:val=""/>
+      <w:lvlJc w:val="left"/>
+      <w:pPr>
+        <w:ind w:left="2880" w:hanging="360"/>
+      </w:pPr>
+      <w:rPr>
+        <w:rFonts w:ascii="Symbol" w:hAnsi="Symbol" w:hint="default"/>
+      </w:rPr>
+    </w:lvl>
+    <w:lvl w:ilvl="4" w:tplc="040C0003" w:tentative="1">
+      <w:start w:val="1"/>
+      <w:numFmt w:val="bullet"/>
+      <w:lvlText w:val="o"/>
+      <w:lvlJc w:val="left"/>
+      <w:pPr>
+        <w:ind w:left="3600" w:hanging="360"/>
+      </w:pPr>
+      <w:rPr>
+        <w:rFonts w:ascii="Courier New" w:hAnsi="Courier New" w:cs="Courier New" w:hint="default"/>
+      </w:rPr>
+    </w:lvl>
+    <w:lvl w:ilvl="5" w:tplc="040C0005" w:tentative="1">
+      <w:start w:val="1"/>
+      <w:numFmt w:val="bullet"/>
+      <w:lvlText w:val=""/>
+      <w:lvlJc w:val="left"/>
+      <w:pPr>
+        <w:ind w:left="4320" w:hanging="360"/>
+      </w:pPr>
+      <w:rPr>
+        <w:rFonts w:ascii="Wingdings" w:hAnsi="Wingdings" w:hint="default"/>
+      </w:rPr>
+    </w:lvl>
+    <w:lvl w:ilvl="6" w:tplc="040C0001" w:tentative="1">
+      <w:start w:val="1"/>
+      <w:numFmt w:val="bullet"/>
+      <w:lvlText w:val=""/>
+      <w:lvlJc w:val="left"/>
+      <w:pPr>
+        <w:ind w:left="5040" w:hanging="360"/>
+      </w:pPr>
+      <w:rPr>
+        <w:rFonts w:ascii="Symbol" w:hAnsi="Symbol" w:hint="default"/>
+      </w:rPr>
+    </w:lvl>
+    <w:lvl w:ilvl="7" w:tplc="040C0003" w:tentative="1">
+      <w:start w:val="1"/>
+      <w:numFmt w:val="bullet"/>
+      <w:lvlText w:val="o"/>
+      <w:lvlJc w:val="left"/>
+      <w:pPr>
+        <w:ind w:left="5760" w:hanging="360"/>
+      </w:pPr>
+      <w:rPr>
+        <w:rFonts w:ascii="Courier New" w:hAnsi="Courier New" w:cs="Courier New" w:hint="default"/>
+      </w:rPr>
+    </w:lvl>
+    <w:lvl w:ilvl="8" w:tplc="040C0005" w:tentative="1">
       <w:start w:val="1"/>
       <w:numFmt w:val="bullet"/>
       <w:lvlText w:val=""/>
@@ -1670,6 +3437,9 @@
   </w:num>
   <w:num w:numId="2">
     <w:abstractNumId w:val="1"/>
+  </w:num>
+  <w:num w:numId="3">
+    <w:abstractNumId w:val="2"/>
   </w:num>
 </w:numbering>
 </file>
@@ -2217,6 +3987,18 @@
       <w:contextualSpacing/>
     </w:pPr>
   </w:style>
+  <w:style w:type="character" w:styleId="Emphaseple">
+    <w:name w:val="Subtle Emphasis"/>
+    <w:basedOn w:val="Policepardfaut"/>
+    <w:uiPriority w:val="19"/>
+    <w:qFormat/>
+    <w:rsid w:val="002D2B83"/>
+    <w:rPr>
+      <w:i/>
+      <w:iCs/>
+      <w:color w:val="404040" w:themeColor="text1" w:themeTint="BF"/>
+    </w:rPr>
+  </w:style>
 </w:styles>
 </file>
 

</xml_diff>

<commit_message>
Genèse du projet + Ajout d'un document de suivi
</commit_message>
<xml_diff>
--- a/Dossier.docx
+++ b/Dossier.docx
@@ -4,7 +4,7 @@
   <w:body>
     <w:p>
       <w:pPr>
-        <w:pStyle w:val="Titre1"/>
+        <w:pStyle w:val="Titre"/>
       </w:pPr>
       <w:r>
         <w:t>L’équipe et les acteurs</w:t>
@@ -12,7 +12,7 @@
     </w:p>
     <w:p>
       <w:pPr>
-        <w:pStyle w:val="Titre2"/>
+        <w:pStyle w:val="Titre1"/>
       </w:pPr>
       <w:r>
         <w:t>Composition</w:t>
@@ -20,38 +20,19 @@
     </w:p>
     <w:p/>
     <w:p>
-      <w:r>
-        <w:t>BFR = 1 à 2 mois du CA</w:t>
-      </w:r>
-    </w:p>
-    <w:p>
-      <w:r>
-        <w:t>Capital </w:t>
-      </w:r>
-      <w:r>
-        <w:t>= Investissement + BFR</w:t>
-      </w:r>
-    </w:p>
-    <w:p>
-      <w:r>
-        <w:t>Actionnaire :</w:t>
+      <w:pPr>
+        <w:pStyle w:val="Titre3"/>
+      </w:pPr>
+      <w:r>
+        <w:t>Répartition des responsabilités</w:t>
       </w:r>
     </w:p>
     <w:p/>
     <w:p>
-      <w:pPr>
-        <w:pStyle w:val="Titre2"/>
-      </w:pPr>
-      <w:r>
-        <w:t>Répartition des responsabilités</w:t>
-      </w:r>
-    </w:p>
-    <w:p/>
-    <w:p>
       <w:r>
         <w:rPr>
           <w:noProof/>
-          <w:lang w:val="en-US"/>
+          <w:lang w:eastAsia="fr-FR"/>
         </w:rPr>
         <w:drawing>
           <wp:inline distT="0" distB="0" distL="0" distR="0">
@@ -61,7 +42,7 @@
             <wp:cNvGraphicFramePr/>
             <a:graphic xmlns:a="http://schemas.openxmlformats.org/drawingml/2006/main">
               <a:graphicData uri="http://schemas.openxmlformats.org/drawingml/2006/chart">
-                <c:chart xmlns:c="http://schemas.openxmlformats.org/drawingml/2006/chart" xmlns:r="http://schemas.openxmlformats.org/officeDocument/2006/relationships" r:id="rId5"/>
+                <c:chart xmlns:c="http://schemas.openxmlformats.org/drawingml/2006/chart" xmlns:r="http://schemas.openxmlformats.org/officeDocument/2006/relationships" r:id="rId8"/>
               </a:graphicData>
             </a:graphic>
           </wp:inline>
@@ -109,7 +90,7 @@
           <w:noProof/>
           <w:color w:val="5F5F5F"/>
           <w:sz w:val="36"/>
-          <w:lang w:val="en-US"/>
+          <w:lang w:eastAsia="fr-FR"/>
         </w:rPr>
         <w:lastRenderedPageBreak/>
         <mc:AlternateContent>
@@ -1045,7 +1026,7 @@
           <w:noProof/>
           <w:color w:val="5F5F5F"/>
           <w:sz w:val="36"/>
-          <w:lang w:val="en-US"/>
+          <w:lang w:eastAsia="fr-FR"/>
         </w:rPr>
         <mc:AlternateContent>
           <mc:Choice Requires="wps">
@@ -1756,7 +1737,7 @@
           <w:noProof/>
           <w:color w:val="5F5F5F"/>
           <w:sz w:val="36"/>
-          <w:lang w:val="en-US"/>
+          <w:lang w:eastAsia="fr-FR"/>
         </w:rPr>
         <w:lastRenderedPageBreak/>
         <mc:AlternateContent>
@@ -2641,7 +2622,7 @@
           <w:noProof/>
           <w:color w:val="5F5F5F"/>
           <w:sz w:val="36"/>
-          <w:lang w:val="en-US"/>
+          <w:lang w:eastAsia="fr-FR"/>
         </w:rPr>
         <w:drawing>
           <wp:anchor distT="0" distB="0" distL="114300" distR="114300" simplePos="0" relativeHeight="251668480" behindDoc="0" locked="0" layoutInCell="1" allowOverlap="1" wp14:anchorId="702B48A9" wp14:editId="478F5D53">
@@ -2667,7 +2648,7 @@
                     <pic:cNvPicPr/>
                   </pic:nvPicPr>
                   <pic:blipFill rotWithShape="1">
-                    <a:blip r:embed="rId6">
+                    <a:blip r:embed="rId9">
                       <a:extLst>
                         <a:ext uri="{28A0092B-C50C-407E-A947-70E740481C1C}">
                           <a14:useLocalDpi xmlns:a14="http://schemas.microsoft.com/office/drawing/2010/main" val="0"/>
@@ -2712,7 +2693,7 @@
           <w:noProof/>
           <w:color w:val="5F5F5F"/>
           <w:sz w:val="36"/>
-          <w:lang w:val="en-US"/>
+          <w:lang w:eastAsia="fr-FR"/>
         </w:rPr>
         <mc:AlternateContent>
           <mc:Choice Requires="wps">
@@ -3410,7 +3391,7 @@
           <w:noProof/>
           <w:color w:val="5F5F5F"/>
           <w:sz w:val="36"/>
-          <w:lang w:val="en-US"/>
+          <w:lang w:eastAsia="fr-FR"/>
         </w:rPr>
         <w:lastRenderedPageBreak/>
         <mc:AlternateContent>
@@ -4295,7 +4276,7 @@
           <w:noProof/>
           <w:color w:val="5F5F5F"/>
           <w:sz w:val="36"/>
-          <w:lang w:val="en-US"/>
+          <w:lang w:eastAsia="fr-FR"/>
         </w:rPr>
         <mc:AlternateContent>
           <mc:Choice Requires="wps">
@@ -4471,15 +4452,7 @@
                                 <w:color w:val="5F5F5F"/>
                                 <w:sz w:val="20"/>
                               </w:rPr>
-                              <w:t xml:space="preserve">Stage </w:t>
-                            </w:r>
-                            <w:r>
-                              <w:rPr>
-                                <w:rFonts w:ascii="Arial Unicode MS" w:eastAsia="Arial Unicode MS" w:hAnsi="Arial Unicode MS" w:cs="Arial Unicode MS"/>
-                                <w:color w:val="5F5F5F"/>
-                                <w:sz w:val="20"/>
-                              </w:rPr>
-                              <w:t>informatique Armée de terre / Gendarmerie</w:t>
+                              <w:t>Stage informatique Armée de terre / Gendarmerie</w:t>
                             </w:r>
                           </w:p>
                           <w:p>
@@ -4846,7 +4819,7 @@
           <w:rFonts w:ascii="Arial Rounded MT Bold" w:hAnsi="Arial Rounded MT Bold"/>
           <w:noProof/>
           <w:sz w:val="36"/>
-          <w:lang w:val="en-US"/>
+          <w:lang w:eastAsia="fr-FR"/>
         </w:rPr>
         <w:drawing>
           <wp:anchor distT="0" distB="0" distL="114300" distR="114300" simplePos="0" relativeHeight="251675648" behindDoc="0" locked="0" layoutInCell="1" allowOverlap="1">
@@ -4872,7 +4845,7 @@
                     <pic:cNvPicPr/>
                   </pic:nvPicPr>
                   <pic:blipFill>
-                    <a:blip r:embed="rId7">
+                    <a:blip r:embed="rId10">
                       <a:extLst>
                         <a:ext uri="{28A0092B-C50C-407E-A947-70E740481C1C}">
                           <a14:useLocalDpi xmlns:a14="http://schemas.microsoft.com/office/drawing/2010/main" val="0"/>
@@ -5003,7 +4976,7 @@
     </w:p>
     <w:p>
       <w:pPr>
-        <w:pStyle w:val="Titre1"/>
+        <w:pStyle w:val="Titre"/>
       </w:pPr>
       <w:r>
         <w:lastRenderedPageBreak/>
@@ -5012,15 +4985,10 @@
     </w:p>
     <w:p>
       <w:pPr>
-        <w:pStyle w:val="Titre2"/>
-      </w:pPr>
-    </w:p>
-    <w:p>
-      <w:pPr>
-        <w:pStyle w:val="Titre2"/>
-      </w:pPr>
-      <w:r>
-        <w:t>Généralité</w:t>
+        <w:pStyle w:val="Titre1"/>
+      </w:pPr>
+      <w:r>
+        <w:t>Nature du projet</w:t>
       </w:r>
     </w:p>
     <w:p>
@@ -5053,11 +5021,7 @@
         <w:t xml:space="preserve"> Juin 2016, la loi Macron a privatisée l’accès à l’épreuve du code de la route. La loi Macron prévoit l’équité entre les candidats libres et les candidats classiques. Le passage du code de la route est désormais privé, il n’y a plus de délai d’attente. Le passage du permis de conduire reste publique, il est organisé par la préfecture. La création d’un dossier est nécessaire afin d’obtenir une convocation.</w:t>
       </w:r>
     </w:p>
-    <w:p>
-      <w:r>
-        <w:br w:type="page"/>
-      </w:r>
-    </w:p>
+    <w:p/>
     <w:p>
       <w:pPr>
         <w:pStyle w:val="Titre1"/>
@@ -5065,9 +5029,8 @@
       <w:r>
         <w:rPr>
           <w:noProof/>
-          <w:lang w:val="en-US"/>
+          <w:lang w:eastAsia="fr-FR"/>
         </w:rPr>
-        <w:lastRenderedPageBreak/>
         <w:drawing>
           <wp:anchor distT="0" distB="0" distL="114300" distR="114300" simplePos="0" relativeHeight="251666430" behindDoc="0" locked="0" layoutInCell="1" allowOverlap="1">
             <wp:simplePos x="0" y="0"/>
@@ -5075,7 +5038,7 @@
               <wp:posOffset>1805305</wp:posOffset>
             </wp:positionH>
             <wp:positionV relativeFrom="paragraph">
-              <wp:posOffset>239395</wp:posOffset>
+              <wp:posOffset>182245</wp:posOffset>
             </wp:positionV>
             <wp:extent cx="1718310" cy="1718310"/>
             <wp:effectExtent l="0" t="0" r="0" b="0"/>
@@ -5092,7 +5055,7 @@
                     <pic:cNvPicPr/>
                   </pic:nvPicPr>
                   <pic:blipFill>
-                    <a:blip r:embed="rId8" cstate="print">
+                    <a:blip r:embed="rId11" cstate="print">
                       <a:extLst>
                         <a:ext uri="{28A0092B-C50C-407E-A947-70E740481C1C}">
                           <a14:useLocalDpi xmlns:a14="http://schemas.microsoft.com/office/drawing/2010/main" val="0"/>
@@ -5134,18 +5097,403 @@
         <w:t>Genèse</w:t>
       </w:r>
     </w:p>
-    <w:p/>
+    <w:p>
+      <w:r>
+        <w:rPr>
+          <w:noProof/>
+          <w:lang w:eastAsia="fr-FR"/>
+        </w:rPr>
+        <mc:AlternateContent>
+          <mc:Choice Requires="wps">
+            <w:drawing>
+              <wp:anchor distT="0" distB="0" distL="114300" distR="114300" simplePos="0" relativeHeight="251688960" behindDoc="0" locked="0" layoutInCell="1" allowOverlap="1" wp14:anchorId="3252B588" wp14:editId="2A0ADE93">
+                <wp:simplePos x="0" y="0"/>
+                <wp:positionH relativeFrom="column">
+                  <wp:posOffset>1862455</wp:posOffset>
+                </wp:positionH>
+                <wp:positionV relativeFrom="paragraph">
+                  <wp:posOffset>51435</wp:posOffset>
+                </wp:positionV>
+                <wp:extent cx="1809750" cy="285750"/>
+                <wp:effectExtent l="0" t="0" r="0" b="0"/>
+                <wp:wrapNone/>
+                <wp:docPr id="8" name="Zone de texte 8"/>
+                <wp:cNvGraphicFramePr/>
+                <a:graphic xmlns:a="http://schemas.openxmlformats.org/drawingml/2006/main">
+                  <a:graphicData uri="http://schemas.microsoft.com/office/word/2010/wordprocessingShape">
+                    <wps:wsp>
+                      <wps:cNvSpPr txBox="1"/>
+                      <wps:spPr>
+                        <a:xfrm>
+                          <a:off x="0" y="0"/>
+                          <a:ext cx="1809750" cy="285750"/>
+                        </a:xfrm>
+                        <a:prstGeom prst="rect">
+                          <a:avLst/>
+                        </a:prstGeom>
+                        <a:solidFill>
+                          <a:schemeClr val="lt1"/>
+                        </a:solidFill>
+                        <a:ln w="6350">
+                          <a:noFill/>
+                        </a:ln>
+                        <a:effectLst/>
+                      </wps:spPr>
+                      <wps:style>
+                        <a:lnRef idx="0">
+                          <a:schemeClr val="accent1"/>
+                        </a:lnRef>
+                        <a:fillRef idx="0">
+                          <a:schemeClr val="accent1"/>
+                        </a:fillRef>
+                        <a:effectRef idx="0">
+                          <a:schemeClr val="accent1"/>
+                        </a:effectRef>
+                        <a:fontRef idx="minor">
+                          <a:schemeClr val="dk1"/>
+                        </a:fontRef>
+                      </wps:style>
+                      <wps:txbx>
+                        <w:txbxContent>
+                          <w:p>
+                            <w:pPr>
+                              <w:rPr>
+                                <w:rFonts w:ascii="Arial Rounded MT Bold" w:hAnsi="Arial Rounded MT Bold"/>
+                                <w:color w:val="5F5F5F"/>
+                              </w:rPr>
+                            </w:pPr>
+                            <w:r>
+                              <w:rPr>
+                                <w:rFonts w:ascii="Arial Rounded MT Bold" w:hAnsi="Arial Rounded MT Bold"/>
+                                <w:color w:val="5F5F5F"/>
+                              </w:rPr>
+                              <w:t xml:space="preserve">Directeur </w:t>
+                            </w:r>
+                            <w:r>
+                              <w:rPr>
+                                <w:rFonts w:ascii="Arial Rounded MT Bold" w:hAnsi="Arial Rounded MT Bold"/>
+                                <w:color w:val="5F5F5F"/>
+                              </w:rPr>
+                              <w:t>commercial</w:t>
+                            </w:r>
+                          </w:p>
+                        </w:txbxContent>
+                      </wps:txbx>
+                      <wps:bodyPr rot="0" spcFirstLastPara="0" vertOverflow="overflow" horzOverflow="overflow" vert="horz" wrap="square" lIns="91440" tIns="45720" rIns="91440" bIns="45720" numCol="1" spcCol="0" rtlCol="0" fromWordArt="0" anchor="t" anchorCtr="0" forceAA="0" compatLnSpc="1">
+                        <a:prstTxWarp prst="textNoShape">
+                          <a:avLst/>
+                        </a:prstTxWarp>
+                        <a:noAutofit/>
+                      </wps:bodyPr>
+                    </wps:wsp>
+                  </a:graphicData>
+                </a:graphic>
+                <wp14:sizeRelH relativeFrom="margin">
+                  <wp14:pctWidth>0</wp14:pctWidth>
+                </wp14:sizeRelH>
+                <wp14:sizeRelV relativeFrom="margin">
+                  <wp14:pctHeight>0</wp14:pctHeight>
+                </wp14:sizeRelV>
+              </wp:anchor>
+            </w:drawing>
+          </mc:Choice>
+          <mc:Fallback>
+            <w:pict>
+              <v:shapetype w14:anchorId="3252B588" id="_x0000_t202" coordsize="21600,21600" o:spt="202" path="m,l,21600r21600,l21600,xe">
+                <v:stroke joinstyle="miter"/>
+                <v:path gradientshapeok="t" o:connecttype="rect"/>
+              </v:shapetype>
+              <v:shape id="Zone de texte 8" o:spid="_x0000_s1071" type="#_x0000_t202" style="position:absolute;margin-left:146.65pt;margin-top:4.05pt;width:142.5pt;height:22.5pt;z-index:251688960;visibility:visible;mso-wrap-style:square;mso-width-percent:0;mso-height-percent:0;mso-wrap-distance-left:9pt;mso-wrap-distance-top:0;mso-wrap-distance-right:9pt;mso-wrap-distance-bottom:0;mso-position-horizontal:absolute;mso-position-horizontal-relative:text;mso-position-vertical:absolute;mso-position-vertical-relative:text;mso-width-percent:0;mso-height-percent:0;mso-width-relative:margin;mso-height-relative:margin;v-text-anchor:top" o:gfxdata="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" fillcolor="white [3201]" stroked="f" strokeweight=".5pt">
+                <v:textbox>
+                  <w:txbxContent>
+                    <w:p>
+                      <w:pPr>
+                        <w:rPr>
+                          <w:rFonts w:ascii="Arial Rounded MT Bold" w:hAnsi="Arial Rounded MT Bold"/>
+                          <w:color w:val="5F5F5F"/>
+                        </w:rPr>
+                      </w:pPr>
+                      <w:r>
+                        <w:rPr>
+                          <w:rFonts w:ascii="Arial Rounded MT Bold" w:hAnsi="Arial Rounded MT Bold"/>
+                          <w:color w:val="5F5F5F"/>
+                        </w:rPr>
+                        <w:t xml:space="preserve">Directeur </w:t>
+                      </w:r>
+                      <w:r>
+                        <w:rPr>
+                          <w:rFonts w:ascii="Arial Rounded MT Bold" w:hAnsi="Arial Rounded MT Bold"/>
+                          <w:color w:val="5F5F5F"/>
+                        </w:rPr>
+                        <w:t>commercial</w:t>
+                      </w:r>
+                    </w:p>
+                  </w:txbxContent>
+                </v:textbox>
+              </v:shape>
+            </w:pict>
+          </mc:Fallback>
+        </mc:AlternateContent>
+      </w:r>
+    </w:p>
     <w:p/>
     <w:p>
-      <w:bookmarkStart w:id="0" w:name="_GoBack"/>
-      <w:bookmarkEnd w:id="0"/>
       <w:r>
         <w:rPr>
           <w:noProof/>
-          <w:lang w:val="en-US"/>
+          <w:lang w:eastAsia="fr-FR"/>
+        </w:rPr>
+        <mc:AlternateContent>
+          <mc:Choice Requires="wps">
+            <w:drawing>
+              <wp:anchor distT="0" distB="0" distL="114300" distR="114300" simplePos="0" relativeHeight="251684864" behindDoc="0" locked="0" layoutInCell="1" allowOverlap="1" wp14:anchorId="6EC31500" wp14:editId="4D09A3AD">
+                <wp:simplePos x="0" y="0"/>
+                <wp:positionH relativeFrom="column">
+                  <wp:posOffset>-109220</wp:posOffset>
+                </wp:positionH>
+                <wp:positionV relativeFrom="paragraph">
+                  <wp:posOffset>2319020</wp:posOffset>
+                </wp:positionV>
+                <wp:extent cx="1504950" cy="311150"/>
+                <wp:effectExtent l="0" t="0" r="0" b="0"/>
+                <wp:wrapNone/>
+                <wp:docPr id="3" name="Zone de texte 3"/>
+                <wp:cNvGraphicFramePr/>
+                <a:graphic xmlns:a="http://schemas.openxmlformats.org/drawingml/2006/main">
+                  <a:graphicData uri="http://schemas.microsoft.com/office/word/2010/wordprocessingShape">
+                    <wps:wsp>
+                      <wps:cNvSpPr txBox="1"/>
+                      <wps:spPr>
+                        <a:xfrm>
+                          <a:off x="0" y="0"/>
+                          <a:ext cx="1504950" cy="311150"/>
+                        </a:xfrm>
+                        <a:prstGeom prst="rect">
+                          <a:avLst/>
+                        </a:prstGeom>
+                        <a:solidFill>
+                          <a:schemeClr val="lt1"/>
+                        </a:solidFill>
+                        <a:ln w="6350">
+                          <a:noFill/>
+                        </a:ln>
+                        <a:effectLst/>
+                      </wps:spPr>
+                      <wps:style>
+                        <a:lnRef idx="0">
+                          <a:schemeClr val="accent1"/>
+                        </a:lnRef>
+                        <a:fillRef idx="0">
+                          <a:schemeClr val="accent1"/>
+                        </a:fillRef>
+                        <a:effectRef idx="0">
+                          <a:schemeClr val="accent1"/>
+                        </a:effectRef>
+                        <a:fontRef idx="minor">
+                          <a:schemeClr val="dk1"/>
+                        </a:fontRef>
+                      </wps:style>
+                      <wps:txbx>
+                        <w:txbxContent>
+                          <w:p>
+                            <w:pPr>
+                              <w:rPr>
+                                <w:rFonts w:ascii="Arial Rounded MT Bold" w:hAnsi="Arial Rounded MT Bold"/>
+                                <w:color w:val="5F5F5F"/>
+                              </w:rPr>
+                            </w:pPr>
+                            <w:r>
+                              <w:rPr>
+                                <w:rFonts w:ascii="Arial Rounded MT Bold" w:hAnsi="Arial Rounded MT Bold"/>
+                                <w:color w:val="5F5F5F"/>
+                              </w:rPr>
+                              <w:t>Directeur général</w:t>
+                            </w:r>
+                          </w:p>
+                        </w:txbxContent>
+                      </wps:txbx>
+                      <wps:bodyPr rot="0" spcFirstLastPara="0" vertOverflow="overflow" horzOverflow="overflow" vert="horz" wrap="square" lIns="91440" tIns="45720" rIns="91440" bIns="45720" numCol="1" spcCol="0" rtlCol="0" fromWordArt="0" anchor="t" anchorCtr="0" forceAA="0" compatLnSpc="1">
+                        <a:prstTxWarp prst="textNoShape">
+                          <a:avLst/>
+                        </a:prstTxWarp>
+                        <a:noAutofit/>
+                      </wps:bodyPr>
+                    </wps:wsp>
+                  </a:graphicData>
+                </a:graphic>
+                <wp14:sizeRelV relativeFrom="margin">
+                  <wp14:pctHeight>0</wp14:pctHeight>
+                </wp14:sizeRelV>
+              </wp:anchor>
+            </w:drawing>
+          </mc:Choice>
+          <mc:Fallback>
+            <w:pict>
+              <v:shape w14:anchorId="6EC31500" id="Zone de texte 3" o:spid="_x0000_s1072" type="#_x0000_t202" style="position:absolute;margin-left:-8.6pt;margin-top:182.6pt;width:118.5pt;height:24.5pt;z-index:251684864;visibility:visible;mso-wrap-style:square;mso-height-percent:0;mso-wrap-distance-left:9pt;mso-wrap-distance-top:0;mso-wrap-distance-right:9pt;mso-wrap-distance-bottom:0;mso-position-horizontal:absolute;mso-position-horizontal-relative:text;mso-position-vertical:absolute;mso-position-vertical-relative:text;mso-height-percent:0;mso-height-relative:margin;v-text-anchor:top" o:gfxdata="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" fillcolor="white [3201]" stroked="f" strokeweight=".5pt">
+                <v:textbox>
+                  <w:txbxContent>
+                    <w:p>
+                      <w:pPr>
+                        <w:rPr>
+                          <w:rFonts w:ascii="Arial Rounded MT Bold" w:hAnsi="Arial Rounded MT Bold"/>
+                          <w:color w:val="5F5F5F"/>
+                        </w:rPr>
+                      </w:pPr>
+                      <w:r>
+                        <w:rPr>
+                          <w:rFonts w:ascii="Arial Rounded MT Bold" w:hAnsi="Arial Rounded MT Bold"/>
+                          <w:color w:val="5F5F5F"/>
+                        </w:rPr>
+                        <w:t>Directeur général</w:t>
+                      </w:r>
+                    </w:p>
+                  </w:txbxContent>
+                </v:textbox>
+              </v:shape>
+            </w:pict>
+          </mc:Fallback>
+        </mc:AlternateContent>
+      </w:r>
+      <w:r>
+        <w:rPr>
+          <w:noProof/>
+          <w:lang w:eastAsia="fr-FR"/>
+        </w:rPr>
+        <mc:AlternateContent>
+          <mc:Choice Requires="wps">
+            <w:drawing>
+              <wp:anchor distT="0" distB="0" distL="114300" distR="114300" simplePos="0" relativeHeight="251686912" behindDoc="0" locked="0" layoutInCell="1" allowOverlap="1" wp14:anchorId="05D8F54C" wp14:editId="6F472917">
+                <wp:simplePos x="0" y="0"/>
+                <wp:positionH relativeFrom="column">
+                  <wp:posOffset>1043305</wp:posOffset>
+                </wp:positionH>
+                <wp:positionV relativeFrom="paragraph">
+                  <wp:posOffset>3919220</wp:posOffset>
+                </wp:positionV>
+                <wp:extent cx="1790700" cy="295275"/>
+                <wp:effectExtent l="0" t="0" r="0" b="9525"/>
+                <wp:wrapNone/>
+                <wp:docPr id="7" name="Zone de texte 7"/>
+                <wp:cNvGraphicFramePr/>
+                <a:graphic xmlns:a="http://schemas.openxmlformats.org/drawingml/2006/main">
+                  <a:graphicData uri="http://schemas.microsoft.com/office/word/2010/wordprocessingShape">
+                    <wps:wsp>
+                      <wps:cNvSpPr txBox="1"/>
+                      <wps:spPr>
+                        <a:xfrm>
+                          <a:off x="0" y="0"/>
+                          <a:ext cx="1790700" cy="295275"/>
+                        </a:xfrm>
+                        <a:prstGeom prst="rect">
+                          <a:avLst/>
+                        </a:prstGeom>
+                        <a:solidFill>
+                          <a:schemeClr val="lt1"/>
+                        </a:solidFill>
+                        <a:ln w="6350">
+                          <a:noFill/>
+                        </a:ln>
+                        <a:effectLst/>
+                      </wps:spPr>
+                      <wps:style>
+                        <a:lnRef idx="0">
+                          <a:schemeClr val="accent1"/>
+                        </a:lnRef>
+                        <a:fillRef idx="0">
+                          <a:schemeClr val="accent1"/>
+                        </a:fillRef>
+                        <a:effectRef idx="0">
+                          <a:schemeClr val="accent1"/>
+                        </a:effectRef>
+                        <a:fontRef idx="minor">
+                          <a:schemeClr val="dk1"/>
+                        </a:fontRef>
+                      </wps:style>
+                      <wps:txbx>
+                        <w:txbxContent>
+                          <w:p>
+                            <w:pPr>
+                              <w:rPr>
+                                <w:rFonts w:ascii="Arial Rounded MT Bold" w:hAnsi="Arial Rounded MT Bold"/>
+                                <w:color w:val="5F5F5F"/>
+                              </w:rPr>
+                            </w:pPr>
+                            <w:r>
+                              <w:rPr>
+                                <w:rFonts w:ascii="Arial Rounded MT Bold" w:hAnsi="Arial Rounded MT Bold"/>
+                                <w:color w:val="5F5F5F"/>
+                              </w:rPr>
+                              <w:t xml:space="preserve">Directeur </w:t>
+                            </w:r>
+                            <w:r>
+                              <w:rPr>
+                                <w:rFonts w:ascii="Arial Rounded MT Bold" w:hAnsi="Arial Rounded MT Bold"/>
+                                <w:color w:val="5F5F5F"/>
+                              </w:rPr>
+                              <w:t>technique</w:t>
+                            </w:r>
+                          </w:p>
+                        </w:txbxContent>
+                      </wps:txbx>
+                      <wps:bodyPr rot="0" spcFirstLastPara="0" vertOverflow="overflow" horzOverflow="overflow" vert="horz" wrap="square" lIns="91440" tIns="45720" rIns="91440" bIns="45720" numCol="1" spcCol="0" rtlCol="0" fromWordArt="0" anchor="t" anchorCtr="0" forceAA="0" compatLnSpc="1">
+                        <a:prstTxWarp prst="textNoShape">
+                          <a:avLst/>
+                        </a:prstTxWarp>
+                        <a:noAutofit/>
+                      </wps:bodyPr>
+                    </wps:wsp>
+                  </a:graphicData>
+                </a:graphic>
+                <wp14:sizeRelH relativeFrom="margin">
+                  <wp14:pctWidth>0</wp14:pctWidth>
+                </wp14:sizeRelH>
+                <wp14:sizeRelV relativeFrom="margin">
+                  <wp14:pctHeight>0</wp14:pctHeight>
+                </wp14:sizeRelV>
+              </wp:anchor>
+            </w:drawing>
+          </mc:Choice>
+          <mc:Fallback>
+            <w:pict>
+              <v:shape w14:anchorId="05D8F54C" id="Zone de texte 7" o:spid="_x0000_s1073" type="#_x0000_t202" style="position:absolute;margin-left:82.15pt;margin-top:308.6pt;width:141pt;height:23.25pt;z-index:251686912;visibility:visible;mso-wrap-style:square;mso-width-percent:0;mso-height-percent:0;mso-wrap-distance-left:9pt;mso-wrap-distance-top:0;mso-wrap-distance-right:9pt;mso-wrap-distance-bottom:0;mso-position-horizontal:absolute;mso-position-horizontal-relative:text;mso-position-vertical:absolute;mso-position-vertical-relative:text;mso-width-percent:0;mso-height-percent:0;mso-width-relative:margin;mso-height-relative:margin;v-text-anchor:top" o:gfxdata="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" fillcolor="white [3201]" stroked="f" strokeweight=".5pt">
+                <v:textbox>
+                  <w:txbxContent>
+                    <w:p>
+                      <w:pPr>
+                        <w:rPr>
+                          <w:rFonts w:ascii="Arial Rounded MT Bold" w:hAnsi="Arial Rounded MT Bold"/>
+                          <w:color w:val="5F5F5F"/>
+                        </w:rPr>
+                      </w:pPr>
+                      <w:r>
+                        <w:rPr>
+                          <w:rFonts w:ascii="Arial Rounded MT Bold" w:hAnsi="Arial Rounded MT Bold"/>
+                          <w:color w:val="5F5F5F"/>
+                        </w:rPr>
+                        <w:t xml:space="preserve">Directeur </w:t>
+                      </w:r>
+                      <w:r>
+                        <w:rPr>
+                          <w:rFonts w:ascii="Arial Rounded MT Bold" w:hAnsi="Arial Rounded MT Bold"/>
+                          <w:color w:val="5F5F5F"/>
+                        </w:rPr>
+                        <w:t>technique</w:t>
+                      </w:r>
+                    </w:p>
+                  </w:txbxContent>
+                </v:textbox>
+              </v:shape>
+            </w:pict>
+          </mc:Fallback>
+        </mc:AlternateContent>
+      </w:r>
+      <w:r>
+        <w:rPr>
+          <w:noProof/>
+          <w:lang w:eastAsia="fr-FR"/>
         </w:rPr>
         <w:drawing>
-          <wp:anchor distT="0" distB="0" distL="114300" distR="114300" simplePos="0" relativeHeight="251665405" behindDoc="0" locked="0" layoutInCell="1" allowOverlap="1">
+          <wp:anchor distT="0" distB="0" distL="114300" distR="114300" simplePos="0" relativeHeight="251665405" behindDoc="0" locked="0" layoutInCell="1" allowOverlap="1" wp14:anchorId="1800584F" wp14:editId="60489967">
             <wp:simplePos x="0" y="0"/>
             <wp:positionH relativeFrom="column">
               <wp:posOffset>-450215</wp:posOffset>
@@ -5168,7 +5516,7 @@
                     <pic:cNvPicPr/>
                   </pic:nvPicPr>
                   <pic:blipFill>
-                    <a:blip r:embed="rId9">
+                    <a:blip r:embed="rId12">
                       <a:extLst>
                         <a:ext uri="{28A0092B-C50C-407E-A947-70E740481C1C}">
                           <a14:useLocalDpi xmlns:a14="http://schemas.microsoft.com/office/drawing/2010/main" val="0"/>
@@ -5209,10 +5557,10 @@
       <w:r>
         <w:rPr>
           <w:noProof/>
-          <w:lang w:val="en-US"/>
+          <w:lang w:eastAsia="fr-FR"/>
         </w:rPr>
         <w:drawing>
-          <wp:anchor distT="0" distB="0" distL="114300" distR="114300" simplePos="0" relativeHeight="251667455" behindDoc="0" locked="0" layoutInCell="1" allowOverlap="1">
+          <wp:anchor distT="0" distB="0" distL="114300" distR="114300" simplePos="0" relativeHeight="251667455" behindDoc="0" locked="0" layoutInCell="1" allowOverlap="1" wp14:anchorId="5C31E1ED" wp14:editId="00B53551">
             <wp:simplePos x="0" y="0"/>
             <wp:positionH relativeFrom="column">
               <wp:posOffset>989965</wp:posOffset>
@@ -5235,7 +5583,7 @@
                     <pic:cNvPicPr/>
                   </pic:nvPicPr>
                   <pic:blipFill>
-                    <a:blip r:embed="rId10" cstate="print">
+                    <a:blip r:embed="rId13" cstate="print">
                       <a:extLst>
                         <a:ext uri="{28A0092B-C50C-407E-A947-70E740481C1C}">
                           <a14:useLocalDpi xmlns:a14="http://schemas.microsoft.com/office/drawing/2010/main" val="0"/>
@@ -5276,12 +5624,12 @@
       <w:r>
         <w:rPr>
           <w:noProof/>
-          <w:lang w:val="en-US"/>
+          <w:lang w:eastAsia="fr-FR"/>
         </w:rPr>
         <mc:AlternateContent>
           <mc:Choice Requires="wpg">
             <w:drawing>
-              <wp:anchor distT="0" distB="0" distL="114300" distR="114300" simplePos="0" relativeHeight="251683840" behindDoc="0" locked="0" layoutInCell="1" allowOverlap="1">
+              <wp:anchor distT="0" distB="0" distL="114300" distR="114300" simplePos="0" relativeHeight="251683840" behindDoc="0" locked="0" layoutInCell="1" allowOverlap="1" wp14:anchorId="42CB0D56" wp14:editId="02CB7CD4">
                 <wp:simplePos x="0" y="0"/>
                 <wp:positionH relativeFrom="column">
                   <wp:posOffset>1409065</wp:posOffset>
@@ -5314,7 +5662,7 @@
                           </pic:cNvPicPr>
                         </pic:nvPicPr>
                         <pic:blipFill>
-                          <a:blip r:embed="rId11" cstate="print">
+                          <a:blip r:embed="rId14" cstate="print">
                             <a:extLst>
                               <a:ext uri="{28A0092B-C50C-407E-A947-70E740481C1C}">
                                 <a14:useLocalDpi xmlns:a14="http://schemas.microsoft.com/office/drawing/2010/main" val="0"/>
@@ -5343,7 +5691,7 @@
                           </pic:cNvPicPr>
                         </pic:nvPicPr>
                         <pic:blipFill>
-                          <a:blip r:embed="rId12" cstate="print">
+                          <a:blip r:embed="rId15" cstate="print">
                             <a:extLst>
                               <a:ext uri="{28A0092B-C50C-407E-A947-70E740481C1C}">
                                 <a14:useLocalDpi xmlns:a14="http://schemas.microsoft.com/office/drawing/2010/main" val="0"/>
@@ -5372,7 +5720,7 @@
                           </pic:cNvPicPr>
                         </pic:nvPicPr>
                         <pic:blipFill>
-                          <a:blip r:embed="rId13" cstate="print">
+                          <a:blip r:embed="rId16" cstate="print">
                             <a:extLst>
                               <a:ext uri="{28A0092B-C50C-407E-A947-70E740481C1C}">
                                 <a14:useLocalDpi xmlns:a14="http://schemas.microsoft.com/office/drawing/2010/main" val="0"/>
@@ -5409,21 +5757,442 @@
             <w:pict>
               <v:group w14:anchorId="0C3547CC" id="Groupe 244" o:spid="_x0000_s1026" style="position:absolute;margin-left:110.95pt;margin-top:74.4pt;width:215.1pt;height:136.3pt;z-index:251683840;mso-width-relative:margin;mso-height-relative:margin" coordsize="27317,17310" o:gfxdata="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">
                 <v:shape id="Image 243" o:spid="_x0000_s1027" type="#_x0000_t75" style="position:absolute;left:16687;top:6007;width:10630;height:10630;rotation:90;visibility:visible;mso-wrap-style:square" o:gfxdata="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">
-                  <v:imagedata r:id="rId14" o:title=""/>
+                  <v:imagedata r:id="rId17" o:title=""/>
                   <v:path arrowok="t"/>
                 </v:shape>
                 <v:shape id="Image 239" o:spid="_x0000_s1028" type="#_x0000_t75" style="position:absolute;top:5778;width:11532;height:11531;rotation:90;visibility:visible;mso-wrap-style:square" o:gfxdata="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">
-                  <v:imagedata r:id="rId15" o:title=""/>
+                  <v:imagedata r:id="rId18" o:title=""/>
                   <v:path arrowok="t"/>
                 </v:shape>
                 <v:shape id="Image 240" o:spid="_x0000_s1029" type="#_x0000_t75" style="position:absolute;left:8801;top:-508;width:10515;height:11531;rotation:-90;flip:x;visibility:visible;mso-wrap-style:square" o:gfxdata="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">
-                  <v:imagedata r:id="rId16" o:title=""/>
+                  <v:imagedata r:id="rId19" o:title=""/>
                   <v:path arrowok="t"/>
                 </v:shape>
               </v:group>
             </w:pict>
           </mc:Fallback>
         </mc:AlternateContent>
+      </w:r>
+    </w:p>
+    <w:p/>
+    <w:p>
+      <w:r>
+        <w:rPr>
+          <w:noProof/>
+          <w:lang w:eastAsia="fr-FR"/>
+        </w:rPr>
+        <w:drawing>
+          <wp:anchor distT="0" distB="0" distL="114300" distR="114300" simplePos="0" relativeHeight="251689984" behindDoc="0" locked="0" layoutInCell="1" allowOverlap="1" wp14:anchorId="0298C525" wp14:editId="39CFCD85">
+            <wp:simplePos x="0" y="0"/>
+            <wp:positionH relativeFrom="margin">
+              <wp:posOffset>4239260</wp:posOffset>
+            </wp:positionH>
+            <wp:positionV relativeFrom="paragraph">
+              <wp:posOffset>173990</wp:posOffset>
+            </wp:positionV>
+            <wp:extent cx="1866900" cy="2122170"/>
+            <wp:effectExtent l="0" t="0" r="0" b="0"/>
+            <wp:wrapSquare wrapText="bothSides"/>
+            <wp:docPr id="9" name="Image 9"/>
+            <wp:cNvGraphicFramePr>
+              <a:graphicFrameLocks xmlns:a="http://schemas.openxmlformats.org/drawingml/2006/main" noChangeAspect="1"/>
+            </wp:cNvGraphicFramePr>
+            <a:graphic xmlns:a="http://schemas.openxmlformats.org/drawingml/2006/main">
+              <a:graphicData uri="http://schemas.openxmlformats.org/drawingml/2006/picture">
+                <pic:pic xmlns:pic="http://schemas.openxmlformats.org/drawingml/2006/picture">
+                  <pic:nvPicPr>
+                    <pic:cNvPr id="9" name="logo.png"/>
+                    <pic:cNvPicPr/>
+                  </pic:nvPicPr>
+                  <pic:blipFill>
+                    <a:blip r:embed="rId20" cstate="print">
+                      <a:extLst>
+                        <a:ext uri="{28A0092B-C50C-407E-A947-70E740481C1C}">
+                          <a14:useLocalDpi xmlns:a14="http://schemas.microsoft.com/office/drawing/2010/main" val="0"/>
+                        </a:ext>
+                      </a:extLst>
+                    </a:blip>
+                    <a:stretch>
+                      <a:fillRect/>
+                    </a:stretch>
+                  </pic:blipFill>
+                  <pic:spPr>
+                    <a:xfrm>
+                      <a:off x="0" y="0"/>
+                      <a:ext cx="1866900" cy="2122170"/>
+                    </a:xfrm>
+                    <a:prstGeom prst="rect">
+                      <a:avLst/>
+                    </a:prstGeom>
+                  </pic:spPr>
+                </pic:pic>
+              </a:graphicData>
+            </a:graphic>
+            <wp14:sizeRelH relativeFrom="margin">
+              <wp14:pctWidth>0</wp14:pctWidth>
+            </wp14:sizeRelH>
+            <wp14:sizeRelV relativeFrom="margin">
+              <wp14:pctHeight>0</wp14:pctHeight>
+            </wp14:sizeRelV>
+          </wp:anchor>
+        </w:drawing>
+      </w:r>
+    </w:p>
+    <w:p/>
+    <w:p/>
+    <w:p/>
+    <w:p/>
+    <w:p/>
+    <w:p/>
+    <w:p/>
+    <w:p>
+      <w:r>
+        <w:rPr>
+          <w:noProof/>
+          <w:lang w:eastAsia="fr-FR"/>
+        </w:rPr>
+        <mc:AlternateContent>
+          <mc:Choice Requires="wps">
+            <w:drawing>
+              <wp:anchor distT="0" distB="0" distL="114300" distR="114300" simplePos="0" relativeHeight="251691008" behindDoc="0" locked="0" layoutInCell="1" allowOverlap="1">
+                <wp:simplePos x="0" y="0"/>
+                <wp:positionH relativeFrom="column">
+                  <wp:posOffset>4205605</wp:posOffset>
+                </wp:positionH>
+                <wp:positionV relativeFrom="paragraph">
+                  <wp:posOffset>22860</wp:posOffset>
+                </wp:positionV>
+                <wp:extent cx="2247900" cy="561975"/>
+                <wp:effectExtent l="0" t="0" r="0" b="9525"/>
+                <wp:wrapNone/>
+                <wp:docPr id="10" name="Zone de texte 10"/>
+                <wp:cNvGraphicFramePr/>
+                <a:graphic xmlns:a="http://schemas.openxmlformats.org/drawingml/2006/main">
+                  <a:graphicData uri="http://schemas.microsoft.com/office/word/2010/wordprocessingShape">
+                    <wps:wsp>
+                      <wps:cNvSpPr txBox="1"/>
+                      <wps:spPr>
+                        <a:xfrm>
+                          <a:off x="0" y="0"/>
+                          <a:ext cx="2247900" cy="561975"/>
+                        </a:xfrm>
+                        <a:prstGeom prst="rect">
+                          <a:avLst/>
+                        </a:prstGeom>
+                        <a:solidFill>
+                          <a:schemeClr val="lt1"/>
+                        </a:solidFill>
+                        <a:ln w="6350">
+                          <a:noFill/>
+                        </a:ln>
+                        <a:effectLst/>
+                      </wps:spPr>
+                      <wps:style>
+                        <a:lnRef idx="0">
+                          <a:schemeClr val="accent1"/>
+                        </a:lnRef>
+                        <a:fillRef idx="0">
+                          <a:schemeClr val="accent1"/>
+                        </a:fillRef>
+                        <a:effectRef idx="0">
+                          <a:schemeClr val="accent1"/>
+                        </a:effectRef>
+                        <a:fontRef idx="minor">
+                          <a:schemeClr val="dk1"/>
+                        </a:fontRef>
+                      </wps:style>
+                      <wps:txbx>
+                        <w:txbxContent>
+                          <w:p>
+                            <w:pPr>
+                              <w:rPr>
+                                <w:rFonts w:ascii="Arial Rounded MT Bold" w:hAnsi="Arial Rounded MT Bold"/>
+                                <w:i/>
+                                <w:color w:val="C00000"/>
+                                <w:sz w:val="24"/>
+                              </w:rPr>
+                            </w:pPr>
+                            <w:r>
+                              <w:rPr>
+                                <w:rFonts w:ascii="Arial Rounded MT Bold" w:hAnsi="Arial Rounded MT Bold"/>
+                                <w:i/>
+                                <w:color w:val="C00000"/>
+                                <w:sz w:val="24"/>
+                              </w:rPr>
+                              <w:t xml:space="preserve">Facile… et moins cher ! </w:t>
+                            </w:r>
+                          </w:p>
+                        </w:txbxContent>
+                      </wps:txbx>
+                      <wps:bodyPr rot="0" spcFirstLastPara="0" vertOverflow="overflow" horzOverflow="overflow" vert="horz" wrap="square" lIns="91440" tIns="45720" rIns="91440" bIns="45720" numCol="1" spcCol="0" rtlCol="0" fromWordArt="0" anchor="t" anchorCtr="0" forceAA="0" compatLnSpc="1">
+                        <a:prstTxWarp prst="textNoShape">
+                          <a:avLst/>
+                        </a:prstTxWarp>
+                        <a:noAutofit/>
+                      </wps:bodyPr>
+                    </wps:wsp>
+                  </a:graphicData>
+                </a:graphic>
+                <wp14:sizeRelH relativeFrom="margin">
+                  <wp14:pctWidth>0</wp14:pctWidth>
+                </wp14:sizeRelH>
+              </wp:anchor>
+            </w:drawing>
+          </mc:Choice>
+          <mc:Fallback>
+            <w:pict>
+              <v:shape id="Zone de texte 10" o:spid="_x0000_s1074" type="#_x0000_t202" style="position:absolute;margin-left:331.15pt;margin-top:1.8pt;width:177pt;height:44.25pt;z-index:251691008;visibility:visible;mso-wrap-style:square;mso-width-percent:0;mso-wrap-distance-left:9pt;mso-wrap-distance-top:0;mso-wrap-distance-right:9pt;mso-wrap-distance-bottom:0;mso-position-horizontal:absolute;mso-position-horizontal-relative:text;mso-position-vertical:absolute;mso-position-vertical-relative:text;mso-width-percent:0;mso-width-relative:margin;v-text-anchor:top" o:gfxdata="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" fillcolor="white [3201]" stroked="f" strokeweight=".5pt">
+                <v:textbox>
+                  <w:txbxContent>
+                    <w:p>
+                      <w:pPr>
+                        <w:rPr>
+                          <w:rFonts w:ascii="Arial Rounded MT Bold" w:hAnsi="Arial Rounded MT Bold"/>
+                          <w:i/>
+                          <w:color w:val="C00000"/>
+                          <w:sz w:val="24"/>
+                        </w:rPr>
+                      </w:pPr>
+                      <w:r>
+                        <w:rPr>
+                          <w:rFonts w:ascii="Arial Rounded MT Bold" w:hAnsi="Arial Rounded MT Bold"/>
+                          <w:i/>
+                          <w:color w:val="C00000"/>
+                          <w:sz w:val="24"/>
+                        </w:rPr>
+                        <w:t xml:space="preserve">Facile… et moins cher ! </w:t>
+                      </w:r>
+                    </w:p>
+                  </w:txbxContent>
+                </v:textbox>
+              </v:shape>
+            </w:pict>
+          </mc:Fallback>
+        </mc:AlternateContent>
+      </w:r>
+    </w:p>
+    <w:p/>
+    <w:p/>
+    <w:p/>
+    <w:p>
+      <w:pPr>
+        <w:jc w:val="both"/>
+      </w:pPr>
+      <w:r>
+        <w:lastRenderedPageBreak/>
+        <w:t xml:space="preserve">  </w:t>
+      </w:r>
+      <w:r>
+        <w:t xml:space="preserve"> </w:t>
+      </w:r>
+      <w:r>
+        <w:t xml:space="preserve">Notre idée fait suite au passage de la loi </w:t>
+      </w:r>
+      <w:proofErr w:type="spellStart"/>
+      <w:r>
+        <w:t>Macron</w:t>
+      </w:r>
+      <w:proofErr w:type="spellEnd"/>
+      <w:r>
+        <w:t xml:space="preserve"> du 1</w:t>
+      </w:r>
+      <w:r>
+        <w:rPr>
+          <w:vertAlign w:val="superscript"/>
+        </w:rPr>
+        <w:t>er</w:t>
+      </w:r>
+      <w:r>
+        <w:t xml:space="preserve"> juin 2016. Comme expliqué précédemment, cette loi permet à n’importe quel individu de passer son code ou son permis sans passer par une auto-école. Les délais d’attente pour recevoir une date de passage sont donc bien moins longs. </w:t>
+      </w:r>
+    </w:p>
+    <w:p>
+      <w:pPr>
+        <w:jc w:val="both"/>
+      </w:pPr>
+      <w:r>
+        <w:t xml:space="preserve">  </w:t>
+      </w:r>
+      <w:r>
+        <w:t xml:space="preserve"> </w:t>
+      </w:r>
+      <w:r>
+        <w:t xml:space="preserve">Autre fait important pour la suite, il faut savoir que beaucoup de jeunes adolescents ne passent pas leur code et leur permis à 16 – 18 ans, faute d’argent. Les tarifs pratiqués par les auto-écoles ne permettent </w:t>
+      </w:r>
+      <w:r>
+        <w:t xml:space="preserve">parfois </w:t>
+      </w:r>
+      <w:r>
+        <w:t>pas à ces jeunes et à leurs parents de s’offrir la formation et l’apprentissage nécessaire</w:t>
+      </w:r>
+      <w:r>
+        <w:t>s</w:t>
+      </w:r>
+      <w:r>
+        <w:t xml:space="preserve">. </w:t>
+      </w:r>
+    </w:p>
+    <w:p>
+      <w:pPr>
+        <w:jc w:val="both"/>
+      </w:pPr>
+      <w:r>
+        <w:t xml:space="preserve">  </w:t>
+      </w:r>
+      <w:r>
+        <w:t xml:space="preserve"> </w:t>
+      </w:r>
+      <w:r>
+        <w:t>L’idée est née de l’expérience d’</w:t>
+      </w:r>
+      <w:r>
+        <w:t>un des créateurs</w:t>
+      </w:r>
+      <w:r>
+        <w:t>, Quentin PASQUIER</w:t>
+      </w:r>
+      <w:r>
+        <w:t xml:space="preserve">. Sa compagne était inscrite dans une auto-école pour passer le permis B, mais la plupart des moniteurs n’étaient pas </w:t>
+      </w:r>
+      <w:r>
+        <w:t xml:space="preserve">bon pédagogues. </w:t>
+      </w:r>
+      <w:r>
+        <w:t xml:space="preserve">Une solution bien plus économique et pratique s’est donc </w:t>
+      </w:r>
+      <w:r>
+        <w:t>présentée</w:t>
+      </w:r>
+      <w:r>
+        <w:t> : Quentin connaissait dans son entourage une personne qui détenait les diplômes et le matériel nécessaires</w:t>
+      </w:r>
+      <w:r>
+        <w:t xml:space="preserve"> (voiture à double pédale)</w:t>
+      </w:r>
+      <w:r>
+        <w:t xml:space="preserve"> pour pouvoir dispenser des heures de conduite. </w:t>
+      </w:r>
+      <w:r>
+        <w:t xml:space="preserve">Grâce à la </w:t>
+      </w:r>
+      <w:r>
+        <w:t xml:space="preserve">nouvelle </w:t>
+      </w:r>
+      <w:r>
+        <w:t>loi, la création du dossier s’est fait assez rapidement, l’apprentissage également, avec l’obtention d’une date de p</w:t>
+      </w:r>
+      <w:r>
+        <w:t xml:space="preserve">assage et finalement du permis de conduire. </w:t>
+      </w:r>
+    </w:p>
+    <w:p>
+      <w:pPr>
+        <w:jc w:val="both"/>
+      </w:pPr>
+      <w:r>
+        <w:t xml:space="preserve">  </w:t>
+      </w:r>
+      <w:r>
+        <w:t xml:space="preserve"> </w:t>
+      </w:r>
+      <w:r>
+        <w:t>C’</w:t>
+      </w:r>
+      <w:r>
+        <w:t xml:space="preserve">est pour ces différentes raisons </w:t>
+      </w:r>
+      <w:r>
+        <w:t xml:space="preserve">que l’idée nous est venue de créer une entreprise </w:t>
+      </w:r>
+      <w:r>
+        <w:t>qui permettrait</w:t>
+      </w:r>
+      <w:r>
+        <w:t xml:space="preserve"> </w:t>
+      </w:r>
+      <w:r>
+        <w:t xml:space="preserve">de </w:t>
+      </w:r>
+      <w:r>
+        <w:t xml:space="preserve">passer son permis à moindre coût. Il ne s’agirait pas d’une auto-école, mais </w:t>
+      </w:r>
+      <w:r>
+        <w:t>plutôt</w:t>
+      </w:r>
+      <w:r>
+        <w:t xml:space="preserve"> d’une mise en relation entre les clients et les professionnels</w:t>
+      </w:r>
+      <w:r>
+        <w:t>. Ces derniers seraient en réalités des personnes lambda</w:t>
+      </w:r>
+      <w:r>
+        <w:t xml:space="preserve">, </w:t>
+      </w:r>
+      <w:r>
+        <w:t xml:space="preserve"> qui </w:t>
+      </w:r>
+      <w:r>
+        <w:t xml:space="preserve">disposeraient des diplômes et du matériel nécessaire pour dispenser des heures de conduite et </w:t>
+      </w:r>
+      <w:r>
+        <w:t xml:space="preserve">des </w:t>
+      </w:r>
+      <w:r>
+        <w:t>formation</w:t>
+      </w:r>
+      <w:r>
+        <w:t>s</w:t>
+      </w:r>
+      <w:r>
+        <w:t xml:space="preserve">. </w:t>
+      </w:r>
+    </w:p>
+    <w:p>
+      <w:pPr>
+        <w:jc w:val="both"/>
+      </w:pPr>
+    </w:p>
+    <w:p>
+      <w:pPr>
+        <w:jc w:val="both"/>
+      </w:pPr>
+    </w:p>
+    <w:p>
+      <w:pPr>
+        <w:pStyle w:val="Titre1"/>
+      </w:pPr>
+      <w:r>
+        <w:t>Objectifs du projet</w:t>
+      </w:r>
+    </w:p>
+    <w:p>
+      <w:pPr>
+        <w:pStyle w:val="Titre2"/>
+      </w:pPr>
+      <w:r>
+        <w:t>Les motivations</w:t>
+      </w:r>
+      <w:bookmarkStart w:id="0" w:name="_GoBack"/>
+      <w:bookmarkEnd w:id="0"/>
+    </w:p>
+    <w:p/>
+    <w:p/>
+    <w:p>
+      <w:pPr>
+        <w:pStyle w:val="Titre2"/>
+      </w:pPr>
+      <w:r>
+        <w:t>Dimensions</w:t>
+      </w:r>
+    </w:p>
+    <w:p/>
+    <w:p/>
+    <w:p>
+      <w:pPr>
+        <w:pStyle w:val="Titre2"/>
+      </w:pPr>
+      <w:r>
+        <w:t>Projection</w:t>
       </w:r>
     </w:p>
     <w:sectPr>
@@ -5434,6 +6203,56 @@
     </w:sectPr>
   </w:body>
 </w:document>
+</file>
+
+<file path=word/endnotes.xml><?xml version="1.0" encoding="utf-8"?>
+<w:endnotes xmlns:wpc="http://schemas.microsoft.com/office/word/2010/wordprocessingCanvas" xmlns:mc="http://schemas.openxmlformats.org/markup-compatibility/2006" xmlns:o="urn:schemas-microsoft-com:office:office" xmlns:r="http://schemas.openxmlformats.org/officeDocument/2006/relationships" xmlns:m="http://schemas.openxmlformats.org/officeDocument/2006/math" xmlns:v="urn:schemas-microsoft-com:vml" xmlns:wp14="http://schemas.microsoft.com/office/word/2010/wordprocessingDrawing" xmlns:wp="http://schemas.openxmlformats.org/drawingml/2006/wordprocessingDrawing" xmlns:w10="urn:schemas-microsoft-com:office:word" xmlns:w="http://schemas.openxmlformats.org/wordprocessingml/2006/main" xmlns:w14="http://schemas.microsoft.com/office/word/2010/wordml" xmlns:w15="http://schemas.microsoft.com/office/word/2012/wordml" xmlns:wpg="http://schemas.microsoft.com/office/word/2010/wordprocessingGroup" xmlns:wpi="http://schemas.microsoft.com/office/word/2010/wordprocessingInk" xmlns:wne="http://schemas.microsoft.com/office/word/2006/wordml" xmlns:wps="http://schemas.microsoft.com/office/word/2010/wordprocessingShape" mc:Ignorable="w14 w15 wp14">
+  <w:endnote w:type="separator" w:id="-1">
+    <w:p>
+      <w:pPr>
+        <w:spacing w:after="0" w:line="240" w:lineRule="auto"/>
+      </w:pPr>
+      <w:r>
+        <w:separator/>
+      </w:r>
+    </w:p>
+  </w:endnote>
+  <w:endnote w:type="continuationSeparator" w:id="0">
+    <w:p>
+      <w:pPr>
+        <w:spacing w:after="0" w:line="240" w:lineRule="auto"/>
+      </w:pPr>
+      <w:r>
+        <w:continuationSeparator/>
+      </w:r>
+    </w:p>
+  </w:endnote>
+</w:endnotes>
+</file>
+
+<file path=word/footnotes.xml><?xml version="1.0" encoding="utf-8"?>
+<w:footnotes xmlns:wpc="http://schemas.microsoft.com/office/word/2010/wordprocessingCanvas" xmlns:mc="http://schemas.openxmlformats.org/markup-compatibility/2006" xmlns:o="urn:schemas-microsoft-com:office:office" xmlns:r="http://schemas.openxmlformats.org/officeDocument/2006/relationships" xmlns:m="http://schemas.openxmlformats.org/officeDocument/2006/math" xmlns:v="urn:schemas-microsoft-com:vml" xmlns:wp14="http://schemas.microsoft.com/office/word/2010/wordprocessingDrawing" xmlns:wp="http://schemas.openxmlformats.org/drawingml/2006/wordprocessingDrawing" xmlns:w10="urn:schemas-microsoft-com:office:word" xmlns:w="http://schemas.openxmlformats.org/wordprocessingml/2006/main" xmlns:w14="http://schemas.microsoft.com/office/word/2010/wordml" xmlns:w15="http://schemas.microsoft.com/office/word/2012/wordml" xmlns:wpg="http://schemas.microsoft.com/office/word/2010/wordprocessingGroup" xmlns:wpi="http://schemas.microsoft.com/office/word/2010/wordprocessingInk" xmlns:wne="http://schemas.microsoft.com/office/word/2006/wordml" xmlns:wps="http://schemas.microsoft.com/office/word/2010/wordprocessingShape" mc:Ignorable="w14 w15 wp14">
+  <w:footnote w:type="separator" w:id="-1">
+    <w:p>
+      <w:pPr>
+        <w:spacing w:after="0" w:line="240" w:lineRule="auto"/>
+      </w:pPr>
+      <w:r>
+        <w:separator/>
+      </w:r>
+    </w:p>
+  </w:footnote>
+  <w:footnote w:type="continuationSeparator" w:id="0">
+    <w:p>
+      <w:pPr>
+        <w:spacing w:after="0" w:line="240" w:lineRule="auto"/>
+      </w:pPr>
+      <w:r>
+        <w:continuationSeparator/>
+      </w:r>
+    </w:p>
+  </w:footnote>
+</w:footnotes>
 </file>
 
 <file path=word/numbering.xml><?xml version="1.0" encoding="utf-8"?>
@@ -5464,7 +6283,7 @@
       </v:shape>
     </w:pict>
   </w:numPicBullet>
-  <w:abstractNum w:abstractNumId="0" w15:restartNumberingAfterBreak="0">
+  <w:abstractNum w:abstractNumId="0">
     <w:nsid w:val="09104D47"/>
     <w:multiLevelType w:val="hybridMultilevel"/>
     <w:tmpl w:val="D592CEF6"/>
@@ -5577,7 +6396,7 @@
       </w:rPr>
     </w:lvl>
   </w:abstractNum>
-  <w:abstractNum w:abstractNumId="1" w15:restartNumberingAfterBreak="0">
+  <w:abstractNum w:abstractNumId="1">
     <w:nsid w:val="32233104"/>
     <w:multiLevelType w:val="hybridMultilevel"/>
     <w:tmpl w:val="9FE21C94"/>
@@ -5690,7 +6509,7 @@
       </w:rPr>
     </w:lvl>
   </w:abstractNum>
-  <w:abstractNum w:abstractNumId="2" w15:restartNumberingAfterBreak="0">
+  <w:abstractNum w:abstractNumId="2">
     <w:nsid w:val="54492D3F"/>
     <w:multiLevelType w:val="hybridMultilevel"/>
     <w:tmpl w:val="205A5EC4"/>
@@ -6372,6 +7191,91 @@
       <w:color w:val="404040" w:themeColor="text1" w:themeTint="BF"/>
     </w:rPr>
   </w:style>
+  <w:style w:type="paragraph" w:styleId="Titre">
+    <w:name w:val="Title"/>
+    <w:basedOn w:val="Normal"/>
+    <w:next w:val="Normal"/>
+    <w:link w:val="TitreCar"/>
+    <w:uiPriority w:val="10"/>
+    <w:qFormat/>
+    <w:rsid w:val="006A6339"/>
+    <w:pPr>
+      <w:spacing w:after="0" w:line="240" w:lineRule="auto"/>
+      <w:contextualSpacing/>
+    </w:pPr>
+    <w:rPr>
+      <w:rFonts w:asciiTheme="majorHAnsi" w:eastAsiaTheme="majorEastAsia" w:hAnsiTheme="majorHAnsi" w:cstheme="majorBidi"/>
+      <w:spacing w:val="-10"/>
+      <w:kern w:val="28"/>
+      <w:sz w:val="56"/>
+      <w:szCs w:val="56"/>
+    </w:rPr>
+  </w:style>
+  <w:style w:type="character" w:customStyle="1" w:styleId="TitreCar">
+    <w:name w:val="Titre Car"/>
+    <w:basedOn w:val="Policepardfaut"/>
+    <w:link w:val="Titre"/>
+    <w:uiPriority w:val="10"/>
+    <w:rsid w:val="006A6339"/>
+    <w:rPr>
+      <w:rFonts w:asciiTheme="majorHAnsi" w:eastAsiaTheme="majorEastAsia" w:hAnsiTheme="majorHAnsi" w:cstheme="majorBidi"/>
+      <w:spacing w:val="-10"/>
+      <w:kern w:val="28"/>
+      <w:sz w:val="56"/>
+      <w:szCs w:val="56"/>
+      <w:lang w:val="fr-FR"/>
+    </w:rPr>
+  </w:style>
+  <w:style w:type="paragraph" w:styleId="En-tte">
+    <w:name w:val="header"/>
+    <w:basedOn w:val="Normal"/>
+    <w:link w:val="En-tteCar"/>
+    <w:uiPriority w:val="99"/>
+    <w:unhideWhenUsed/>
+    <w:rsid w:val="002A3FD0"/>
+    <w:pPr>
+      <w:tabs>
+        <w:tab w:val="center" w:pos="4536"/>
+        <w:tab w:val="right" w:pos="9072"/>
+      </w:tabs>
+      <w:spacing w:after="0" w:line="240" w:lineRule="auto"/>
+    </w:pPr>
+  </w:style>
+  <w:style w:type="character" w:customStyle="1" w:styleId="En-tteCar">
+    <w:name w:val="En-tête Car"/>
+    <w:basedOn w:val="Policepardfaut"/>
+    <w:link w:val="En-tte"/>
+    <w:uiPriority w:val="99"/>
+    <w:rsid w:val="002A3FD0"/>
+    <w:rPr>
+      <w:lang w:val="fr-FR"/>
+    </w:rPr>
+  </w:style>
+  <w:style w:type="paragraph" w:styleId="Pieddepage">
+    <w:name w:val="footer"/>
+    <w:basedOn w:val="Normal"/>
+    <w:link w:val="PieddepageCar"/>
+    <w:uiPriority w:val="99"/>
+    <w:unhideWhenUsed/>
+    <w:rsid w:val="002A3FD0"/>
+    <w:pPr>
+      <w:tabs>
+        <w:tab w:val="center" w:pos="4536"/>
+        <w:tab w:val="right" w:pos="9072"/>
+      </w:tabs>
+      <w:spacing w:after="0" w:line="240" w:lineRule="auto"/>
+    </w:pPr>
+  </w:style>
+  <w:style w:type="character" w:customStyle="1" w:styleId="PieddepageCar">
+    <w:name w:val="Pied de page Car"/>
+    <w:basedOn w:val="Policepardfaut"/>
+    <w:link w:val="Pieddepage"/>
+    <w:uiPriority w:val="99"/>
+    <w:rsid w:val="002A3FD0"/>
+    <w:rPr>
+      <w:lang w:val="fr-FR"/>
+    </w:rPr>
+  </w:style>
 </w:styles>
 </file>
 
@@ -6491,7 +7395,7 @@
                       <a:cs typeface="+mn-cs"/>
                     </a:defRPr>
                   </a:pPr>
-                  <a:endParaRPr lang="en-US"/>
+                  <a:endParaRPr lang="fr-FR"/>
                 </a:p>
               </c:txPr>
               <c:dLblPos val="outEnd"/>
@@ -6533,7 +7437,7 @@
                       <a:cs typeface="+mn-cs"/>
                     </a:defRPr>
                   </a:pPr>
-                  <a:endParaRPr lang="en-US"/>
+                  <a:endParaRPr lang="fr-FR"/>
                 </a:p>
               </c:txPr>
               <c:dLblPos val="bestFit"/>
@@ -6572,7 +7476,7 @@
                       <a:cs typeface="+mn-cs"/>
                     </a:defRPr>
                   </a:pPr>
-                  <a:endParaRPr lang="en-US"/>
+                  <a:endParaRPr lang="fr-FR"/>
                 </a:p>
               </c:txPr>
               <c:dLblPos val="outEnd"/>
@@ -6684,7 +7588,7 @@
       <a:pPr>
         <a:defRPr/>
       </a:pPr>
-      <a:endParaRPr lang="en-US"/>
+      <a:endParaRPr lang="fr-FR"/>
     </a:p>
   </c:txPr>
   <c:externalData r:id="rId3">
@@ -7509,4 +8413,16 @@
     </a:ext>
   </a:extLst>
 </a:theme>
+</file>
+
+<file path=customXml/item1.xml><?xml version="1.0" encoding="utf-8"?>
+<b:Sources xmlns:b="http://schemas.openxmlformats.org/officeDocument/2006/bibliography" xmlns="http://schemas.openxmlformats.org/officeDocument/2006/bibliography" SelectedStyle="\APASixthEditionOfficeOnline.xsl" StyleName="APA" Version="6"/>
+</file>
+
+<file path=customXml/itemProps1.xml><?xml version="1.0" encoding="utf-8"?>
+<ds:datastoreItem xmlns:ds="http://schemas.openxmlformats.org/officeDocument/2006/customXml" ds:itemID="{075C5A1E-4291-4AAF-A86E-15B2AF059C14}">
+  <ds:schemaRefs>
+    <ds:schemaRef ds:uri="http://schemas.openxmlformats.org/officeDocument/2006/bibliography"/>
+  </ds:schemaRefs>
+</ds:datastoreItem>
 </file>
</xml_diff>

<commit_message>
Modifications demandées par BRIVET + ajout dans le dossier complet. Des questions ? ... Des remarques ? ... Des suggestions ? ... Des critiques ? ...
</commit_message>
<xml_diff>
--- a/Dossier.docx
+++ b/Dossier.docx
@@ -26,16 +26,785 @@
       <w:r>
         <w:t>Répartition des responsabilités</w:t>
       </w:r>
+      <w:r>
+        <w:t xml:space="preserve"> et du capital social</w:t>
+      </w:r>
+      <w:r>
+        <w:t xml:space="preserve"> (60 000€) </w:t>
+      </w:r>
     </w:p>
     <w:p/>
     <w:p>
+      <w:r>
+        <w:rPr>
+          <w:noProof/>
+          <w:lang w:eastAsia="fr-FR"/>
+        </w:rPr>
+        <mc:AlternateContent>
+          <mc:Choice Requires="wps">
+            <w:drawing>
+              <wp:anchor distT="0" distB="0" distL="114300" distR="114300" simplePos="0" relativeHeight="251701248" behindDoc="0" locked="0" layoutInCell="1" allowOverlap="1" wp14:anchorId="3313CDED" wp14:editId="19CFD9F0">
+                <wp:simplePos x="0" y="0"/>
+                <wp:positionH relativeFrom="column">
+                  <wp:posOffset>3157855</wp:posOffset>
+                </wp:positionH>
+                <wp:positionV relativeFrom="paragraph">
+                  <wp:posOffset>1426845</wp:posOffset>
+                </wp:positionV>
+                <wp:extent cx="838200" cy="238125"/>
+                <wp:effectExtent l="0" t="0" r="0" b="9525"/>
+                <wp:wrapNone/>
+                <wp:docPr id="16" name="Zone de texte 16"/>
+                <wp:cNvGraphicFramePr/>
+                <a:graphic xmlns:a="http://schemas.openxmlformats.org/drawingml/2006/main">
+                  <a:graphicData uri="http://schemas.microsoft.com/office/word/2010/wordprocessingShape">
+                    <wps:wsp>
+                      <wps:cNvSpPr txBox="1"/>
+                      <wps:spPr>
+                        <a:xfrm>
+                          <a:off x="0" y="0"/>
+                          <a:ext cx="838200" cy="238125"/>
+                        </a:xfrm>
+                        <a:prstGeom prst="rect">
+                          <a:avLst/>
+                        </a:prstGeom>
+                        <a:ln>
+                          <a:noFill/>
+                        </a:ln>
+                        <a:effectLst>
+                          <a:softEdge rad="63500"/>
+                        </a:effectLst>
+                      </wps:spPr>
+                      <wps:style>
+                        <a:lnRef idx="2">
+                          <a:schemeClr val="dk1"/>
+                        </a:lnRef>
+                        <a:fillRef idx="1">
+                          <a:schemeClr val="lt1"/>
+                        </a:fillRef>
+                        <a:effectRef idx="0">
+                          <a:schemeClr val="dk1"/>
+                        </a:effectRef>
+                        <a:fontRef idx="minor">
+                          <a:schemeClr val="dk1"/>
+                        </a:fontRef>
+                      </wps:style>
+                      <wps:txbx>
+                        <w:txbxContent>
+                          <w:p>
+                            <w:pPr>
+                              <w:jc w:val="center"/>
+                              <w:rPr>
+                                <w:rFonts w:ascii="Arial Rounded MT Bold" w:hAnsi="Arial Rounded MT Bold"/>
+                                <w:color w:val="767171" w:themeColor="background2" w:themeShade="80"/>
+                              </w:rPr>
+                            </w:pPr>
+                            <w:r>
+                              <w:rPr>
+                                <w:rFonts w:ascii="Arial Rounded MT Bold" w:hAnsi="Arial Rounded MT Bold"/>
+                                <w:color w:val="767171" w:themeColor="background2" w:themeShade="80"/>
+                              </w:rPr>
+                              <w:t>20 000</w:t>
+                            </w:r>
+                          </w:p>
+                        </w:txbxContent>
+                      </wps:txbx>
+                      <wps:bodyPr rot="0" spcFirstLastPara="0" vertOverflow="overflow" horzOverflow="overflow" vert="horz" wrap="square" lIns="91440" tIns="45720" rIns="91440" bIns="45720" numCol="1" spcCol="0" rtlCol="0" fromWordArt="0" anchor="t" anchorCtr="0" forceAA="0" compatLnSpc="1">
+                        <a:prstTxWarp prst="textNoShape">
+                          <a:avLst/>
+                        </a:prstTxWarp>
+                        <a:noAutofit/>
+                      </wps:bodyPr>
+                    </wps:wsp>
+                  </a:graphicData>
+                </a:graphic>
+                <wp14:sizeRelH relativeFrom="margin">
+                  <wp14:pctWidth>0</wp14:pctWidth>
+                </wp14:sizeRelH>
+                <wp14:sizeRelV relativeFrom="margin">
+                  <wp14:pctHeight>0</wp14:pctHeight>
+                </wp14:sizeRelV>
+              </wp:anchor>
+            </w:drawing>
+          </mc:Choice>
+          <mc:Fallback>
+            <w:pict>
+              <v:shapetype w14:anchorId="3313CDED" id="_x0000_t202" coordsize="21600,21600" o:spt="202" path="m,l,21600r21600,l21600,xe">
+                <v:stroke joinstyle="miter"/>
+                <v:path gradientshapeok="t" o:connecttype="rect"/>
+              </v:shapetype>
+              <v:shape id="Zone de texte 16" o:spid="_x0000_s1026" type="#_x0000_t202" style="position:absolute;margin-left:248.65pt;margin-top:112.35pt;width:66pt;height:18.75pt;z-index:251701248;visibility:visible;mso-wrap-style:square;mso-width-percent:0;mso-height-percent:0;mso-wrap-distance-left:9pt;mso-wrap-distance-top:0;mso-wrap-distance-right:9pt;mso-wrap-distance-bottom:0;mso-position-horizontal:absolute;mso-position-horizontal-relative:text;mso-position-vertical:absolute;mso-position-vertical-relative:text;mso-width-percent:0;mso-height-percent:0;mso-width-relative:margin;mso-height-relative:margin;v-text-anchor:top" o:gfxdata="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" fillcolor="white [3201]" stroked="f" strokeweight="1pt">
+                <v:textbox>
+                  <w:txbxContent>
+                    <w:p>
+                      <w:pPr>
+                        <w:jc w:val="center"/>
+                        <w:rPr>
+                          <w:rFonts w:ascii="Arial Rounded MT Bold" w:hAnsi="Arial Rounded MT Bold"/>
+                          <w:color w:val="767171" w:themeColor="background2" w:themeShade="80"/>
+                        </w:rPr>
+                      </w:pPr>
+                      <w:r>
+                        <w:rPr>
+                          <w:rFonts w:ascii="Arial Rounded MT Bold" w:hAnsi="Arial Rounded MT Bold"/>
+                          <w:color w:val="767171" w:themeColor="background2" w:themeShade="80"/>
+                        </w:rPr>
+                        <w:t>20 000</w:t>
+                      </w:r>
+                    </w:p>
+                  </w:txbxContent>
+                </v:textbox>
+              </v:shape>
+            </w:pict>
+          </mc:Fallback>
+        </mc:AlternateContent>
+      </w:r>
+      <w:r>
+        <w:rPr>
+          <w:noProof/>
+          <w:lang w:eastAsia="fr-FR"/>
+        </w:rPr>
+        <mc:AlternateContent>
+          <mc:Choice Requires="wps">
+            <w:drawing>
+              <wp:anchor distT="0" distB="0" distL="114300" distR="114300" simplePos="0" relativeHeight="251699200" behindDoc="0" locked="0" layoutInCell="1" allowOverlap="1" wp14:anchorId="2C1C95C5" wp14:editId="5FAA613C">
+                <wp:simplePos x="0" y="0"/>
+                <wp:positionH relativeFrom="column">
+                  <wp:posOffset>2419350</wp:posOffset>
+                </wp:positionH>
+                <wp:positionV relativeFrom="paragraph">
+                  <wp:posOffset>2533015</wp:posOffset>
+                </wp:positionV>
+                <wp:extent cx="838200" cy="238125"/>
+                <wp:effectExtent l="0" t="0" r="0" b="9525"/>
+                <wp:wrapNone/>
+                <wp:docPr id="13" name="Zone de texte 13"/>
+                <wp:cNvGraphicFramePr/>
+                <a:graphic xmlns:a="http://schemas.openxmlformats.org/drawingml/2006/main">
+                  <a:graphicData uri="http://schemas.microsoft.com/office/word/2010/wordprocessingShape">
+                    <wps:wsp>
+                      <wps:cNvSpPr txBox="1"/>
+                      <wps:spPr>
+                        <a:xfrm>
+                          <a:off x="0" y="0"/>
+                          <a:ext cx="838200" cy="238125"/>
+                        </a:xfrm>
+                        <a:prstGeom prst="rect">
+                          <a:avLst/>
+                        </a:prstGeom>
+                        <a:ln>
+                          <a:noFill/>
+                        </a:ln>
+                        <a:effectLst>
+                          <a:softEdge rad="63500"/>
+                        </a:effectLst>
+                      </wps:spPr>
+                      <wps:style>
+                        <a:lnRef idx="2">
+                          <a:schemeClr val="dk1"/>
+                        </a:lnRef>
+                        <a:fillRef idx="1">
+                          <a:schemeClr val="lt1"/>
+                        </a:fillRef>
+                        <a:effectRef idx="0">
+                          <a:schemeClr val="dk1"/>
+                        </a:effectRef>
+                        <a:fontRef idx="minor">
+                          <a:schemeClr val="dk1"/>
+                        </a:fontRef>
+                      </wps:style>
+                      <wps:txbx>
+                        <w:txbxContent>
+                          <w:p>
+                            <w:pPr>
+                              <w:jc w:val="center"/>
+                              <w:rPr>
+                                <w:rFonts w:ascii="Arial Rounded MT Bold" w:hAnsi="Arial Rounded MT Bold"/>
+                                <w:color w:val="767171" w:themeColor="background2" w:themeShade="80"/>
+                              </w:rPr>
+                            </w:pPr>
+                            <w:r>
+                              <w:rPr>
+                                <w:rFonts w:ascii="Arial Rounded MT Bold" w:hAnsi="Arial Rounded MT Bold"/>
+                                <w:color w:val="767171" w:themeColor="background2" w:themeShade="80"/>
+                              </w:rPr>
+                              <w:t>20 000</w:t>
+                            </w:r>
+                          </w:p>
+                        </w:txbxContent>
+                      </wps:txbx>
+                      <wps:bodyPr rot="0" spcFirstLastPara="0" vertOverflow="overflow" horzOverflow="overflow" vert="horz" wrap="square" lIns="91440" tIns="45720" rIns="91440" bIns="45720" numCol="1" spcCol="0" rtlCol="0" fromWordArt="0" anchor="t" anchorCtr="0" forceAA="0" compatLnSpc="1">
+                        <a:prstTxWarp prst="textNoShape">
+                          <a:avLst/>
+                        </a:prstTxWarp>
+                        <a:noAutofit/>
+                      </wps:bodyPr>
+                    </wps:wsp>
+                  </a:graphicData>
+                </a:graphic>
+                <wp14:sizeRelH relativeFrom="margin">
+                  <wp14:pctWidth>0</wp14:pctWidth>
+                </wp14:sizeRelH>
+                <wp14:sizeRelV relativeFrom="margin">
+                  <wp14:pctHeight>0</wp14:pctHeight>
+                </wp14:sizeRelV>
+              </wp:anchor>
+            </w:drawing>
+          </mc:Choice>
+          <mc:Fallback>
+            <w:pict>
+              <v:shape w14:anchorId="2C1C95C5" id="Zone de texte 13" o:spid="_x0000_s1027" type="#_x0000_t202" style="position:absolute;margin-left:190.5pt;margin-top:199.45pt;width:66pt;height:18.75pt;z-index:251699200;visibility:visible;mso-wrap-style:square;mso-width-percent:0;mso-height-percent:0;mso-wrap-distance-left:9pt;mso-wrap-distance-top:0;mso-wrap-distance-right:9pt;mso-wrap-distance-bottom:0;mso-position-horizontal:absolute;mso-position-horizontal-relative:text;mso-position-vertical:absolute;mso-position-vertical-relative:text;mso-width-percent:0;mso-height-percent:0;mso-width-relative:margin;mso-height-relative:margin;v-text-anchor:top" o:gfxdata="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" fillcolor="white [3201]" stroked="f" strokeweight="1pt">
+                <v:textbox>
+                  <w:txbxContent>
+                    <w:p>
+                      <w:pPr>
+                        <w:jc w:val="center"/>
+                        <w:rPr>
+                          <w:rFonts w:ascii="Arial Rounded MT Bold" w:hAnsi="Arial Rounded MT Bold"/>
+                          <w:color w:val="767171" w:themeColor="background2" w:themeShade="80"/>
+                        </w:rPr>
+                      </w:pPr>
+                      <w:r>
+                        <w:rPr>
+                          <w:rFonts w:ascii="Arial Rounded MT Bold" w:hAnsi="Arial Rounded MT Bold"/>
+                          <w:color w:val="767171" w:themeColor="background2" w:themeShade="80"/>
+                        </w:rPr>
+                        <w:t>20 000</w:t>
+                      </w:r>
+                    </w:p>
+                  </w:txbxContent>
+                </v:textbox>
+              </v:shape>
+            </w:pict>
+          </mc:Fallback>
+        </mc:AlternateContent>
+      </w:r>
+      <w:r>
+        <w:rPr>
+          <w:noProof/>
+          <w:lang w:eastAsia="fr-FR"/>
+        </w:rPr>
+        <mc:AlternateContent>
+          <mc:Choice Requires="wps">
+            <w:drawing>
+              <wp:anchor distT="0" distB="0" distL="114300" distR="114300" simplePos="0" relativeHeight="251697152" behindDoc="0" locked="0" layoutInCell="1" allowOverlap="1" wp14:anchorId="1DACFD6A" wp14:editId="10827E76">
+                <wp:simplePos x="0" y="0"/>
+                <wp:positionH relativeFrom="column">
+                  <wp:posOffset>1710056</wp:posOffset>
+                </wp:positionH>
+                <wp:positionV relativeFrom="paragraph">
+                  <wp:posOffset>1426844</wp:posOffset>
+                </wp:positionV>
+                <wp:extent cx="838200" cy="238125"/>
+                <wp:effectExtent l="0" t="0" r="0" b="9525"/>
+                <wp:wrapNone/>
+                <wp:docPr id="12" name="Zone de texte 12"/>
+                <wp:cNvGraphicFramePr/>
+                <a:graphic xmlns:a="http://schemas.openxmlformats.org/drawingml/2006/main">
+                  <a:graphicData uri="http://schemas.microsoft.com/office/word/2010/wordprocessingShape">
+                    <wps:wsp>
+                      <wps:cNvSpPr txBox="1"/>
+                      <wps:spPr>
+                        <a:xfrm>
+                          <a:off x="0" y="0"/>
+                          <a:ext cx="838200" cy="238125"/>
+                        </a:xfrm>
+                        <a:prstGeom prst="rect">
+                          <a:avLst/>
+                        </a:prstGeom>
+                        <a:ln>
+                          <a:noFill/>
+                        </a:ln>
+                        <a:effectLst>
+                          <a:softEdge rad="63500"/>
+                        </a:effectLst>
+                      </wps:spPr>
+                      <wps:style>
+                        <a:lnRef idx="2">
+                          <a:schemeClr val="dk1"/>
+                        </a:lnRef>
+                        <a:fillRef idx="1">
+                          <a:schemeClr val="lt1"/>
+                        </a:fillRef>
+                        <a:effectRef idx="0">
+                          <a:schemeClr val="dk1"/>
+                        </a:effectRef>
+                        <a:fontRef idx="minor">
+                          <a:schemeClr val="dk1"/>
+                        </a:fontRef>
+                      </wps:style>
+                      <wps:txbx>
+                        <w:txbxContent>
+                          <w:p>
+                            <w:pPr>
+                              <w:jc w:val="center"/>
+                              <w:rPr>
+                                <w:rFonts w:ascii="Arial Rounded MT Bold" w:hAnsi="Arial Rounded MT Bold"/>
+                                <w:color w:val="767171" w:themeColor="background2" w:themeShade="80"/>
+                              </w:rPr>
+                            </w:pPr>
+                            <w:r>
+                              <w:rPr>
+                                <w:rFonts w:ascii="Arial Rounded MT Bold" w:hAnsi="Arial Rounded MT Bold"/>
+                                <w:color w:val="767171" w:themeColor="background2" w:themeShade="80"/>
+                              </w:rPr>
+                              <w:t>20 000</w:t>
+                            </w:r>
+                          </w:p>
+                        </w:txbxContent>
+                      </wps:txbx>
+                      <wps:bodyPr rot="0" spcFirstLastPara="0" vertOverflow="overflow" horzOverflow="overflow" vert="horz" wrap="square" lIns="91440" tIns="45720" rIns="91440" bIns="45720" numCol="1" spcCol="0" rtlCol="0" fromWordArt="0" anchor="t" anchorCtr="0" forceAA="0" compatLnSpc="1">
+                        <a:prstTxWarp prst="textNoShape">
+                          <a:avLst/>
+                        </a:prstTxWarp>
+                        <a:noAutofit/>
+                      </wps:bodyPr>
+                    </wps:wsp>
+                  </a:graphicData>
+                </a:graphic>
+                <wp14:sizeRelH relativeFrom="margin">
+                  <wp14:pctWidth>0</wp14:pctWidth>
+                </wp14:sizeRelH>
+                <wp14:sizeRelV relativeFrom="margin">
+                  <wp14:pctHeight>0</wp14:pctHeight>
+                </wp14:sizeRelV>
+              </wp:anchor>
+            </w:drawing>
+          </mc:Choice>
+          <mc:Fallback>
+            <w:pict>
+              <v:shape w14:anchorId="1DACFD6A" id="Zone de texte 12" o:spid="_x0000_s1028" type="#_x0000_t202" style="position:absolute;margin-left:134.65pt;margin-top:112.35pt;width:66pt;height:18.75pt;z-index:251697152;visibility:visible;mso-wrap-style:square;mso-width-percent:0;mso-height-percent:0;mso-wrap-distance-left:9pt;mso-wrap-distance-top:0;mso-wrap-distance-right:9pt;mso-wrap-distance-bottom:0;mso-position-horizontal:absolute;mso-position-horizontal-relative:text;mso-position-vertical:absolute;mso-position-vertical-relative:text;mso-width-percent:0;mso-height-percent:0;mso-width-relative:margin;mso-height-relative:margin;v-text-anchor:top" o:gfxdata="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" fillcolor="white [3201]" stroked="f" strokeweight="1pt">
+                <v:textbox>
+                  <w:txbxContent>
+                    <w:p>
+                      <w:pPr>
+                        <w:jc w:val="center"/>
+                        <w:rPr>
+                          <w:rFonts w:ascii="Arial Rounded MT Bold" w:hAnsi="Arial Rounded MT Bold"/>
+                          <w:color w:val="767171" w:themeColor="background2" w:themeShade="80"/>
+                        </w:rPr>
+                      </w:pPr>
+                      <w:r>
+                        <w:rPr>
+                          <w:rFonts w:ascii="Arial Rounded MT Bold" w:hAnsi="Arial Rounded MT Bold"/>
+                          <w:color w:val="767171" w:themeColor="background2" w:themeShade="80"/>
+                        </w:rPr>
+                        <w:t>20 000</w:t>
+                      </w:r>
+                    </w:p>
+                  </w:txbxContent>
+                </v:textbox>
+              </v:shape>
+            </w:pict>
+          </mc:Fallback>
+        </mc:AlternateContent>
+      </w:r>
+      <w:r>
+        <w:rPr>
+          <w:noProof/>
+          <w:lang w:eastAsia="fr-FR"/>
+        </w:rPr>
+        <mc:AlternateContent>
+          <mc:Choice Requires="wps">
+            <w:drawing>
+              <wp:anchor distT="0" distB="0" distL="114300" distR="114300" simplePos="0" relativeHeight="251694080" behindDoc="0" locked="0" layoutInCell="1" allowOverlap="1" wp14:anchorId="793A3C1F" wp14:editId="4A216780">
+                <wp:simplePos x="0" y="0"/>
+                <wp:positionH relativeFrom="column">
+                  <wp:posOffset>3481704</wp:posOffset>
+                </wp:positionH>
+                <wp:positionV relativeFrom="paragraph">
+                  <wp:posOffset>3265170</wp:posOffset>
+                </wp:positionV>
+                <wp:extent cx="2047875" cy="266700"/>
+                <wp:effectExtent l="0" t="0" r="0" b="0"/>
+                <wp:wrapNone/>
+                <wp:docPr id="14" name="Zone de texte 14"/>
+                <wp:cNvGraphicFramePr/>
+                <a:graphic xmlns:a="http://schemas.openxmlformats.org/drawingml/2006/main">
+                  <a:graphicData uri="http://schemas.microsoft.com/office/word/2010/wordprocessingShape">
+                    <wps:wsp>
+                      <wps:cNvSpPr txBox="1"/>
+                      <wps:spPr>
+                        <a:xfrm>
+                          <a:off x="0" y="0"/>
+                          <a:ext cx="2047875" cy="266700"/>
+                        </a:xfrm>
+                        <a:prstGeom prst="rect">
+                          <a:avLst/>
+                        </a:prstGeom>
+                        <a:noFill/>
+                        <a:ln w="6350">
+                          <a:noFill/>
+                        </a:ln>
+                        <a:effectLst/>
+                      </wps:spPr>
+                      <wps:style>
+                        <a:lnRef idx="0">
+                          <a:schemeClr val="accent1"/>
+                        </a:lnRef>
+                        <a:fillRef idx="0">
+                          <a:schemeClr val="accent1"/>
+                        </a:fillRef>
+                        <a:effectRef idx="0">
+                          <a:schemeClr val="accent1"/>
+                        </a:effectRef>
+                        <a:fontRef idx="minor">
+                          <a:schemeClr val="dk1"/>
+                        </a:fontRef>
+                      </wps:style>
+                      <wps:txbx>
+                        <w:txbxContent>
+                          <w:p>
+                            <w:pPr>
+                              <w:rPr>
+                                <w:rFonts w:ascii="Arial Rounded MT Bold" w:hAnsi="Arial Rounded MT Bold"/>
+                                <w:color w:val="767171" w:themeColor="background2" w:themeShade="80"/>
+                                <w:sz w:val="20"/>
+                              </w:rPr>
+                            </w:pPr>
+                            <w:r>
+                              <w:rPr>
+                                <w:rFonts w:ascii="Arial Rounded MT Bold" w:hAnsi="Arial Rounded MT Bold"/>
+                                <w:color w:val="767171" w:themeColor="background2" w:themeShade="80"/>
+                                <w:sz w:val="20"/>
+                              </w:rPr>
+                              <w:t xml:space="preserve">Directeur </w:t>
+                            </w:r>
+                            <w:r>
+                              <w:rPr>
+                                <w:rFonts w:ascii="Arial Rounded MT Bold" w:hAnsi="Arial Rounded MT Bold"/>
+                                <w:color w:val="767171" w:themeColor="background2" w:themeShade="80"/>
+                                <w:sz w:val="20"/>
+                              </w:rPr>
+                              <w:t>commercial</w:t>
+                            </w:r>
+                          </w:p>
+                        </w:txbxContent>
+                      </wps:txbx>
+                      <wps:bodyPr rot="0" spcFirstLastPara="0" vertOverflow="overflow" horzOverflow="overflow" vert="horz" wrap="square" lIns="91440" tIns="45720" rIns="91440" bIns="45720" numCol="1" spcCol="0" rtlCol="0" fromWordArt="0" anchor="t" anchorCtr="0" forceAA="0" compatLnSpc="1">
+                        <a:prstTxWarp prst="textNoShape">
+                          <a:avLst/>
+                        </a:prstTxWarp>
+                        <a:noAutofit/>
+                      </wps:bodyPr>
+                    </wps:wsp>
+                  </a:graphicData>
+                </a:graphic>
+                <wp14:sizeRelH relativeFrom="margin">
+                  <wp14:pctWidth>0</wp14:pctWidth>
+                </wp14:sizeRelH>
+                <wp14:sizeRelV relativeFrom="margin">
+                  <wp14:pctHeight>0</wp14:pctHeight>
+                </wp14:sizeRelV>
+              </wp:anchor>
+            </w:drawing>
+          </mc:Choice>
+          <mc:Fallback>
+            <w:pict>
+              <v:shapetype w14:anchorId="50264439" id="_x0000_t202" coordsize="21600,21600" o:spt="202" path="m,l,21600r21600,l21600,xe">
+                <v:stroke joinstyle="miter"/>
+                <v:path gradientshapeok="t" o:connecttype="rect"/>
+              </v:shapetype>
+              <v:shape id="Zone de texte 14" o:spid="_x0000_s1026" type="#_x0000_t202" style="position:absolute;margin-left:274.15pt;margin-top:257.1pt;width:161.25pt;height:21pt;z-index:251694080;visibility:visible;mso-wrap-style:square;mso-width-percent:0;mso-height-percent:0;mso-wrap-distance-left:9pt;mso-wrap-distance-top:0;mso-wrap-distance-right:9pt;mso-wrap-distance-bottom:0;mso-position-horizontal:absolute;mso-position-horizontal-relative:text;mso-position-vertical:absolute;mso-position-vertical-relative:text;mso-width-percent:0;mso-height-percent:0;mso-width-relative:margin;mso-height-relative:margin;v-text-anchor:top" o:gfxdata="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" filled="f" stroked="f" strokeweight=".5pt">
+                <v:textbox>
+                  <w:txbxContent>
+                    <w:p>
+                      <w:pPr>
+                        <w:rPr>
+                          <w:rFonts w:ascii="Arial Rounded MT Bold" w:hAnsi="Arial Rounded MT Bold"/>
+                          <w:color w:val="767171" w:themeColor="background2" w:themeShade="80"/>
+                          <w:sz w:val="20"/>
+                        </w:rPr>
+                      </w:pPr>
+                      <w:r>
+                        <w:rPr>
+                          <w:rFonts w:ascii="Arial Rounded MT Bold" w:hAnsi="Arial Rounded MT Bold"/>
+                          <w:color w:val="767171" w:themeColor="background2" w:themeShade="80"/>
+                          <w:sz w:val="20"/>
+                        </w:rPr>
+                        <w:t xml:space="preserve">Directeur </w:t>
+                      </w:r>
+                      <w:r>
+                        <w:rPr>
+                          <w:rFonts w:ascii="Arial Rounded MT Bold" w:hAnsi="Arial Rounded MT Bold"/>
+                          <w:color w:val="767171" w:themeColor="background2" w:themeShade="80"/>
+                          <w:sz w:val="20"/>
+                        </w:rPr>
+                        <w:t>commercial</w:t>
+                      </w:r>
+                    </w:p>
+                  </w:txbxContent>
+                </v:textbox>
+              </v:shape>
+            </w:pict>
+          </mc:Fallback>
+        </mc:AlternateContent>
+      </w:r>
+      <w:r>
+        <w:rPr>
+          <w:noProof/>
+          <w:lang w:eastAsia="fr-FR"/>
+        </w:rPr>
+        <mc:AlternateContent>
+          <mc:Choice Requires="wps">
+            <w:drawing>
+              <wp:anchor distT="0" distB="0" distL="114300" distR="114300" simplePos="0" relativeHeight="251696128" behindDoc="0" locked="0" layoutInCell="1" allowOverlap="1" wp14:anchorId="7E8C6540" wp14:editId="6B153A97">
+                <wp:simplePos x="0" y="0"/>
+                <wp:positionH relativeFrom="column">
+                  <wp:posOffset>3948430</wp:posOffset>
+                </wp:positionH>
+                <wp:positionV relativeFrom="paragraph">
+                  <wp:posOffset>655320</wp:posOffset>
+                </wp:positionV>
+                <wp:extent cx="1428750" cy="266700"/>
+                <wp:effectExtent l="0" t="0" r="0" b="0"/>
+                <wp:wrapNone/>
+                <wp:docPr id="15" name="Zone de texte 15"/>
+                <wp:cNvGraphicFramePr/>
+                <a:graphic xmlns:a="http://schemas.openxmlformats.org/drawingml/2006/main">
+                  <a:graphicData uri="http://schemas.microsoft.com/office/word/2010/wordprocessingShape">
+                    <wps:wsp>
+                      <wps:cNvSpPr txBox="1"/>
+                      <wps:spPr>
+                        <a:xfrm>
+                          <a:off x="0" y="0"/>
+                          <a:ext cx="1428750" cy="266700"/>
+                        </a:xfrm>
+                        <a:prstGeom prst="rect">
+                          <a:avLst/>
+                        </a:prstGeom>
+                        <a:noFill/>
+                        <a:ln w="6350">
+                          <a:noFill/>
+                        </a:ln>
+                        <a:effectLst/>
+                      </wps:spPr>
+                      <wps:style>
+                        <a:lnRef idx="0">
+                          <a:schemeClr val="accent1"/>
+                        </a:lnRef>
+                        <a:fillRef idx="0">
+                          <a:schemeClr val="accent1"/>
+                        </a:fillRef>
+                        <a:effectRef idx="0">
+                          <a:schemeClr val="accent1"/>
+                        </a:effectRef>
+                        <a:fontRef idx="minor">
+                          <a:schemeClr val="dk1"/>
+                        </a:fontRef>
+                      </wps:style>
+                      <wps:txbx>
+                        <w:txbxContent>
+                          <w:p>
+                            <w:pPr>
+                              <w:rPr>
+                                <w:rFonts w:ascii="Arial Rounded MT Bold" w:hAnsi="Arial Rounded MT Bold"/>
+                                <w:color w:val="767171" w:themeColor="background2" w:themeShade="80"/>
+                                <w:sz w:val="20"/>
+                              </w:rPr>
+                            </w:pPr>
+                            <w:r>
+                              <w:rPr>
+                                <w:rFonts w:ascii="Arial Rounded MT Bold" w:hAnsi="Arial Rounded MT Bold"/>
+                                <w:color w:val="767171" w:themeColor="background2" w:themeShade="80"/>
+                                <w:sz w:val="20"/>
+                              </w:rPr>
+                              <w:t xml:space="preserve">Directeur </w:t>
+                            </w:r>
+                            <w:r>
+                              <w:rPr>
+                                <w:rFonts w:ascii="Arial Rounded MT Bold" w:hAnsi="Arial Rounded MT Bold"/>
+                                <w:color w:val="767171" w:themeColor="background2" w:themeShade="80"/>
+                                <w:sz w:val="20"/>
+                              </w:rPr>
+                              <w:t>technique</w:t>
+                            </w:r>
+                          </w:p>
+                        </w:txbxContent>
+                      </wps:txbx>
+                      <wps:bodyPr rot="0" spcFirstLastPara="0" vertOverflow="overflow" horzOverflow="overflow" vert="horz" wrap="square" lIns="91440" tIns="45720" rIns="91440" bIns="45720" numCol="1" spcCol="0" rtlCol="0" fromWordArt="0" anchor="t" anchorCtr="0" forceAA="0" compatLnSpc="1">
+                        <a:prstTxWarp prst="textNoShape">
+                          <a:avLst/>
+                        </a:prstTxWarp>
+                        <a:noAutofit/>
+                      </wps:bodyPr>
+                    </wps:wsp>
+                  </a:graphicData>
+                </a:graphic>
+                <wp14:sizeRelH relativeFrom="margin">
+                  <wp14:pctWidth>0</wp14:pctWidth>
+                </wp14:sizeRelH>
+                <wp14:sizeRelV relativeFrom="margin">
+                  <wp14:pctHeight>0</wp14:pctHeight>
+                </wp14:sizeRelV>
+              </wp:anchor>
+            </w:drawing>
+          </mc:Choice>
+          <mc:Fallback>
+            <w:pict>
+              <v:shape w14:anchorId="4D154BC4" id="Zone de texte 15" o:spid="_x0000_s1027" type="#_x0000_t202" style="position:absolute;margin-left:310.9pt;margin-top:51.6pt;width:112.5pt;height:21pt;z-index:251696128;visibility:visible;mso-wrap-style:square;mso-width-percent:0;mso-height-percent:0;mso-wrap-distance-left:9pt;mso-wrap-distance-top:0;mso-wrap-distance-right:9pt;mso-wrap-distance-bottom:0;mso-position-horizontal:absolute;mso-position-horizontal-relative:text;mso-position-vertical:absolute;mso-position-vertical-relative:text;mso-width-percent:0;mso-height-percent:0;mso-width-relative:margin;mso-height-relative:margin;v-text-anchor:top" o:gfxdata="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" filled="f" stroked="f" strokeweight=".5pt">
+                <v:textbox>
+                  <w:txbxContent>
+                    <w:p>
+                      <w:pPr>
+                        <w:rPr>
+                          <w:rFonts w:ascii="Arial Rounded MT Bold" w:hAnsi="Arial Rounded MT Bold"/>
+                          <w:color w:val="767171" w:themeColor="background2" w:themeShade="80"/>
+                          <w:sz w:val="20"/>
+                        </w:rPr>
+                      </w:pPr>
+                      <w:r>
+                        <w:rPr>
+                          <w:rFonts w:ascii="Arial Rounded MT Bold" w:hAnsi="Arial Rounded MT Bold"/>
+                          <w:color w:val="767171" w:themeColor="background2" w:themeShade="80"/>
+                          <w:sz w:val="20"/>
+                        </w:rPr>
+                        <w:t xml:space="preserve">Directeur </w:t>
+                      </w:r>
+                      <w:r>
+                        <w:rPr>
+                          <w:rFonts w:ascii="Arial Rounded MT Bold" w:hAnsi="Arial Rounded MT Bold"/>
+                          <w:color w:val="767171" w:themeColor="background2" w:themeShade="80"/>
+                          <w:sz w:val="20"/>
+                        </w:rPr>
+                        <w:t>technique</w:t>
+                      </w:r>
+                    </w:p>
+                  </w:txbxContent>
+                </v:textbox>
+              </v:shape>
+            </w:pict>
+          </mc:Fallback>
+        </mc:AlternateContent>
+      </w:r>
+      <w:r>
+        <w:rPr>
+          <w:noProof/>
+          <w:lang w:eastAsia="fr-FR"/>
+        </w:rPr>
+        <mc:AlternateContent>
+          <mc:Choice Requires="wps">
+            <w:drawing>
+              <wp:anchor distT="0" distB="0" distL="114300" distR="114300" simplePos="0" relativeHeight="251692032" behindDoc="0" locked="0" layoutInCell="1" allowOverlap="1" wp14:anchorId="287593E4" wp14:editId="41B74DFF">
+                <wp:simplePos x="0" y="0"/>
+                <wp:positionH relativeFrom="column">
+                  <wp:posOffset>262255</wp:posOffset>
+                </wp:positionH>
+                <wp:positionV relativeFrom="paragraph">
+                  <wp:posOffset>702945</wp:posOffset>
+                </wp:positionV>
+                <wp:extent cx="1333500" cy="266700"/>
+                <wp:effectExtent l="0" t="0" r="0" b="0"/>
+                <wp:wrapNone/>
+                <wp:docPr id="11" name="Zone de texte 11"/>
+                <wp:cNvGraphicFramePr/>
+                <a:graphic xmlns:a="http://schemas.openxmlformats.org/drawingml/2006/main">
+                  <a:graphicData uri="http://schemas.microsoft.com/office/word/2010/wordprocessingShape">
+                    <wps:wsp>
+                      <wps:cNvSpPr txBox="1"/>
+                      <wps:spPr>
+                        <a:xfrm>
+                          <a:off x="0" y="0"/>
+                          <a:ext cx="1333500" cy="266700"/>
+                        </a:xfrm>
+                        <a:prstGeom prst="rect">
+                          <a:avLst/>
+                        </a:prstGeom>
+                        <a:noFill/>
+                        <a:ln w="6350">
+                          <a:noFill/>
+                        </a:ln>
+                        <a:effectLst/>
+                      </wps:spPr>
+                      <wps:style>
+                        <a:lnRef idx="0">
+                          <a:schemeClr val="accent1"/>
+                        </a:lnRef>
+                        <a:fillRef idx="0">
+                          <a:schemeClr val="accent1"/>
+                        </a:fillRef>
+                        <a:effectRef idx="0">
+                          <a:schemeClr val="accent1"/>
+                        </a:effectRef>
+                        <a:fontRef idx="minor">
+                          <a:schemeClr val="dk1"/>
+                        </a:fontRef>
+                      </wps:style>
+                      <wps:txbx>
+                        <w:txbxContent>
+                          <w:p>
+                            <w:pPr>
+                              <w:rPr>
+                                <w:rFonts w:ascii="Arial Rounded MT Bold" w:hAnsi="Arial Rounded MT Bold"/>
+                                <w:color w:val="767171" w:themeColor="background2" w:themeShade="80"/>
+                                <w:sz w:val="20"/>
+                              </w:rPr>
+                            </w:pPr>
+                            <w:r>
+                              <w:rPr>
+                                <w:rFonts w:ascii="Arial Rounded MT Bold" w:hAnsi="Arial Rounded MT Bold"/>
+                                <w:color w:val="767171" w:themeColor="background2" w:themeShade="80"/>
+                                <w:sz w:val="20"/>
+                              </w:rPr>
+                              <w:t>Directeur général</w:t>
+                            </w:r>
+                          </w:p>
+                        </w:txbxContent>
+                      </wps:txbx>
+                      <wps:bodyPr rot="0" spcFirstLastPara="0" vertOverflow="overflow" horzOverflow="overflow" vert="horz" wrap="square" lIns="91440" tIns="45720" rIns="91440" bIns="45720" numCol="1" spcCol="0" rtlCol="0" fromWordArt="0" anchor="t" anchorCtr="0" forceAA="0" compatLnSpc="1">
+                        <a:prstTxWarp prst="textNoShape">
+                          <a:avLst/>
+                        </a:prstTxWarp>
+                        <a:noAutofit/>
+                      </wps:bodyPr>
+                    </wps:wsp>
+                  </a:graphicData>
+                </a:graphic>
+                <wp14:sizeRelH relativeFrom="margin">
+                  <wp14:pctWidth>0</wp14:pctWidth>
+                </wp14:sizeRelH>
+                <wp14:sizeRelV relativeFrom="margin">
+                  <wp14:pctHeight>0</wp14:pctHeight>
+                </wp14:sizeRelV>
+              </wp:anchor>
+            </w:drawing>
+          </mc:Choice>
+          <mc:Fallback>
+            <w:pict>
+              <v:shape w14:anchorId="71FD63A3" id="Zone de texte 11" o:spid="_x0000_s1028" type="#_x0000_t202" style="position:absolute;margin-left:20.65pt;margin-top:55.35pt;width:105pt;height:21pt;z-index:251692032;visibility:visible;mso-wrap-style:square;mso-width-percent:0;mso-height-percent:0;mso-wrap-distance-left:9pt;mso-wrap-distance-top:0;mso-wrap-distance-right:9pt;mso-wrap-distance-bottom:0;mso-position-horizontal:absolute;mso-position-horizontal-relative:text;mso-position-vertical:absolute;mso-position-vertical-relative:text;mso-width-percent:0;mso-height-percent:0;mso-width-relative:margin;mso-height-relative:margin;v-text-anchor:top" o:gfxdata="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" filled="f" stroked="f" strokeweight=".5pt">
+                <v:textbox>
+                  <w:txbxContent>
+                    <w:p>
+                      <w:pPr>
+                        <w:rPr>
+                          <w:rFonts w:ascii="Arial Rounded MT Bold" w:hAnsi="Arial Rounded MT Bold"/>
+                          <w:color w:val="767171" w:themeColor="background2" w:themeShade="80"/>
+                          <w:sz w:val="20"/>
+                        </w:rPr>
+                      </w:pPr>
+                      <w:r>
+                        <w:rPr>
+                          <w:rFonts w:ascii="Arial Rounded MT Bold" w:hAnsi="Arial Rounded MT Bold"/>
+                          <w:color w:val="767171" w:themeColor="background2" w:themeShade="80"/>
+                          <w:sz w:val="20"/>
+                        </w:rPr>
+                        <w:t>Directeur général</w:t>
+                      </w:r>
+                    </w:p>
+                  </w:txbxContent>
+                </v:textbox>
+              </v:shape>
+            </w:pict>
+          </mc:Fallback>
+        </mc:AlternateContent>
+      </w:r>
       <w:r>
         <w:rPr>
           <w:noProof/>
           <w:lang w:eastAsia="fr-FR"/>
         </w:rPr>
         <w:drawing>
-          <wp:inline distT="0" distB="0" distL="0" distR="0">
+          <wp:inline distT="0" distB="0" distL="0" distR="0" wp14:anchorId="30380402" wp14:editId="6FFE886E">
             <wp:extent cx="5680710" cy="3783330"/>
             <wp:effectExtent l="0" t="0" r="15240" b="7620"/>
             <wp:docPr id="28" name="Graphique 28"/>
@@ -573,23 +1342,13 @@
                                 <w:pPr>
                                   <w:jc w:val="center"/>
                                 </w:pPr>
-                                <w:proofErr w:type="spellStart"/>
                                 <w:r>
                                   <w:rPr>
                                     <w:rFonts w:ascii="Arial Rounded MT Bold" w:hAnsi="Arial Rounded MT Bold"/>
                                     <w:color w:val="5F5F5F"/>
                                     <w:sz w:val="20"/>
                                   </w:rPr>
-                                  <w:t>Sapeur Pompier</w:t>
-                                </w:r>
-                                <w:proofErr w:type="spellEnd"/>
-                                <w:r>
-                                  <w:rPr>
-                                    <w:rFonts w:ascii="Arial Rounded MT Bold" w:hAnsi="Arial Rounded MT Bold"/>
-                                    <w:color w:val="5F5F5F"/>
-                                    <w:sz w:val="20"/>
-                                  </w:rPr>
-                                  <w:t xml:space="preserve"> de Paris</w:t>
+                                  <w:t>Sapeur Pompier de Paris</w:t>
                                 </w:r>
                               </w:p>
                             </w:txbxContent>
@@ -768,12 +1527,8 @@
           </mc:Choice>
           <mc:Fallback>
             <w:pict>
-              <v:group w14:anchorId="1B5B9B26" id="Groupe 206" o:spid="_x0000_s1026" style="position:absolute;margin-left:0;margin-top:272.45pt;width:467.25pt;height:105pt;z-index:251679744;mso-position-horizontal:center;mso-position-horizontal-relative:margin;mso-width-relative:margin;mso-height-relative:margin" coordorigin="-285,95" coordsize="59340,13335" o:gfxdata="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">
-                <v:shapetype id="_x0000_t202" coordsize="21600,21600" o:spt="202" path="m,l,21600r21600,l21600,xe">
-                  <v:stroke joinstyle="miter"/>
-                  <v:path gradientshapeok="t" o:connecttype="rect"/>
-                </v:shapetype>
-                <v:shape id="Zone de texte 207" o:spid="_x0000_s1027" type="#_x0000_t202" style="position:absolute;left:-285;top:95;width:57530;height:2953;visibility:visible;mso-wrap-style:square;v-text-anchor:top" o:gfxdata="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" filled="f" stroked="f">
+              <v:group w14:anchorId="1B5B9B26" id="Groupe 206" o:spid="_x0000_s1029" style="position:absolute;margin-left:0;margin-top:272.45pt;width:467.25pt;height:105pt;z-index:251679744;mso-position-horizontal:center;mso-position-horizontal-relative:margin;mso-width-relative:margin;mso-height-relative:margin" coordorigin="-285,95" coordsize="59340,13335" o:gfxdata="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">
+                <v:shape id="Zone de texte 207" o:spid="_x0000_s1030" type="#_x0000_t202" style="position:absolute;left:-285;top:95;width:57530;height:2953;visibility:visible;mso-wrap-style:square;v-text-anchor:top" o:gfxdata="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" filled="f" stroked="f">
                   <v:textbox>
                     <w:txbxContent>
                       <w:p>
@@ -850,12 +1605,12 @@
                     </w:txbxContent>
                   </v:textbox>
                 </v:shape>
-                <v:group id="Groupe 208" o:spid="_x0000_s1028" style="position:absolute;left:190;top:2190;width:58865;height:11240" coordsize="58864,11239" o:gfxdata="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">
+                <v:group id="Groupe 208" o:spid="_x0000_s1031" style="position:absolute;left:190;top:2190;width:58865;height:11240" coordsize="58864,11239" o:gfxdata="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">
                   <v:shapetype id="_x0000_t32" coordsize="21600,21600" o:spt="32" o:oned="t" path="m,l21600,21600e" filled="f">
                     <v:path arrowok="t" fillok="f" o:connecttype="none"/>
                     <o:lock v:ext="edit" shapetype="t"/>
                   </v:shapetype>
-                  <v:shape id="Connecteur droit avec flèche 209" o:spid="_x0000_s1029" type="#_x0000_t32" style="position:absolute;top:2476;width:58864;height:0;visibility:visible;mso-wrap-style:square" o:connectortype="straight" o:gfxdata="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" strokecolor="#5b9bd5 [3204]" strokeweight="4.5pt">
+                  <v:shape id="Connecteur droit avec flèche 209" o:spid="_x0000_s1032" type="#_x0000_t32" style="position:absolute;top:2476;width:58864;height:0;visibility:visible;mso-wrap-style:square" o:connectortype="straight" o:gfxdata="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" strokecolor="#5b9bd5 [3204]" strokeweight="4.5pt">
                     <v:stroke endarrow="block" joinstyle="miter"/>
                   </v:shape>
                   <v:shapetype id="_x0000_t67" coordsize="21600,21600" o:spt="67" adj="16200,5400" path="m0@0l@1@0@1,0@2,0@2@0,21600@0,10800,21600xe">
@@ -874,10 +1629,10 @@
                       <v:h position="#1,#0" xrange="0,10800" yrange="0,21600"/>
                     </v:handles>
                   </v:shapetype>
-                  <v:shape id="Flèche vers le bas 210" o:spid="_x0000_s1030" type="#_x0000_t67" style="position:absolute;left:1333;width:1619;height:2095;visibility:visible;mso-wrap-style:square;v-text-anchor:middle" o:gfxdata="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" adj="13255" fillcolor="#5f5f5f" strokecolor="#5f5f5f" strokeweight="1pt"/>
-                  <v:shape id="Flèche vers le bas 211" o:spid="_x0000_s1031" type="#_x0000_t67" style="position:absolute;left:18478;width:1619;height:2095;visibility:visible;mso-wrap-style:square;v-text-anchor:middle" o:gfxdata="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" adj="13255" fillcolor="#5f5f5f" strokecolor="#5f5f5f" strokeweight="1pt"/>
-                  <v:shape id="Flèche vers le bas 212" o:spid="_x0000_s1032" type="#_x0000_t67" style="position:absolute;left:36099;width:1620;height:2095;visibility:visible;mso-wrap-style:square;v-text-anchor:middle" o:gfxdata="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" adj="13255" fillcolor="#5f5f5f" strokecolor="#5f5f5f" strokeweight="1pt"/>
-                  <v:shape id="Flèche vers le bas 213" o:spid="_x0000_s1033" type="#_x0000_t67" style="position:absolute;left:53816;top:95;width:1619;height:2095;visibility:visible;mso-wrap-style:square;v-text-anchor:middle" o:gfxdata="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" adj="13255" fillcolor="#5f5f5f" strokecolor="#5f5f5f" strokeweight="1pt"/>
+                  <v:shape id="Flèche vers le bas 210" o:spid="_x0000_s1033" type="#_x0000_t67" style="position:absolute;left:1333;width:1619;height:2095;visibility:visible;mso-wrap-style:square;v-text-anchor:middle" o:gfxdata="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" adj="13255" fillcolor="#5f5f5f" strokecolor="#5f5f5f" strokeweight="1pt"/>
+                  <v:shape id="Flèche vers le bas 211" o:spid="_x0000_s1034" type="#_x0000_t67" style="position:absolute;left:18478;width:1619;height:2095;visibility:visible;mso-wrap-style:square;v-text-anchor:middle" o:gfxdata="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" adj="13255" fillcolor="#5f5f5f" strokecolor="#5f5f5f" strokeweight="1pt"/>
+                  <v:shape id="Flèche vers le bas 212" o:spid="_x0000_s1035" type="#_x0000_t67" style="position:absolute;left:36099;width:1620;height:2095;visibility:visible;mso-wrap-style:square;v-text-anchor:middle" o:gfxdata="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" adj="13255" fillcolor="#5f5f5f" strokecolor="#5f5f5f" strokeweight="1pt"/>
+                  <v:shape id="Flèche vers le bas 213" o:spid="_x0000_s1036" type="#_x0000_t67" style="position:absolute;left:53816;top:95;width:1619;height:2095;visibility:visible;mso-wrap-style:square;v-text-anchor:middle" o:gfxdata="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" adj="13255" fillcolor="#5f5f5f" strokecolor="#5f5f5f" strokeweight="1pt"/>
                   <v:shapetype id="_x0000_t88" coordsize="21600,21600" o:spt="88" adj="1800,10800" path="m,qx10800@0l10800@2qy21600@11,10800@3l10800@1qy,21600e" filled="f">
                     <v:formulas>
                       <v:f eqn="val #0"/>
@@ -899,45 +1654,35 @@
                       <v:h position="bottomRight,#1" yrange="@9,@10"/>
                     </v:handles>
                   </v:shapetype>
-                  <v:shape id="Accolade fermante 214" o:spid="_x0000_s1034" type="#_x0000_t88" style="position:absolute;left:9144;top:-3525;width:2572;height:16859;rotation:90;visibility:visible;mso-wrap-style:square;v-text-anchor:middle" o:gfxdata="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" adj="275" strokecolor="black [3200]" strokeweight=".5pt">
+                  <v:shape id="Accolade fermante 214" o:spid="_x0000_s1037" type="#_x0000_t88" style="position:absolute;left:9144;top:-3525;width:2572;height:16859;rotation:90;visibility:visible;mso-wrap-style:square;v-text-anchor:middle" o:gfxdata="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" adj="275" strokecolor="black [3200]" strokeweight=".5pt">
                     <v:stroke joinstyle="miter"/>
                   </v:shape>
-                  <v:shape id="Accolade fermante 215" o:spid="_x0000_s1035" type="#_x0000_t88" style="position:absolute;left:44863;top:-3525;width:2572;height:16859;rotation:90;visibility:visible;mso-wrap-style:square;v-text-anchor:middle" o:gfxdata="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" adj="275" strokecolor="black [3200]" strokeweight=".5pt">
+                  <v:shape id="Accolade fermante 215" o:spid="_x0000_s1038" type="#_x0000_t88" style="position:absolute;left:44863;top:-3525;width:2572;height:16859;rotation:90;visibility:visible;mso-wrap-style:square;v-text-anchor:middle" o:gfxdata="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" adj="275" strokecolor="black [3200]" strokeweight=".5pt">
                     <v:stroke joinstyle="miter"/>
                   </v:shape>
-                  <v:shape id="Accolade fermante 216" o:spid="_x0000_s1036" type="#_x0000_t88" style="position:absolute;left:26956;top:-3525;width:2572;height:16859;rotation:90;visibility:visible;mso-wrap-style:square;v-text-anchor:middle" o:gfxdata="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" adj="275" strokecolor="black [3200]" strokeweight=".5pt">
+                  <v:shape id="Accolade fermante 216" o:spid="_x0000_s1039" type="#_x0000_t88" style="position:absolute;left:26956;top:-3525;width:2572;height:16859;rotation:90;visibility:visible;mso-wrap-style:square;v-text-anchor:middle" o:gfxdata="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" adj="275" strokecolor="black [3200]" strokeweight=".5pt">
                     <v:stroke joinstyle="miter"/>
                   </v:shape>
-                  <v:shape id="Zone de texte 218" o:spid="_x0000_s1037" type="#_x0000_t202" style="position:absolute;left:2571;top:7048;width:15717;height:4191;visibility:visible;mso-wrap-style:square;v-text-anchor:top" o:gfxdata="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" fillcolor="white [3201]" stroked="f" strokeweight=".5pt">
+                  <v:shape id="Zone de texte 218" o:spid="_x0000_s1040" type="#_x0000_t202" style="position:absolute;left:2571;top:7048;width:15717;height:4191;visibility:visible;mso-wrap-style:square;v-text-anchor:top" o:gfxdata="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" fillcolor="white [3201]" stroked="f" strokeweight=".5pt">
                     <v:textbox>
                       <w:txbxContent>
                         <w:p>
                           <w:pPr>
                             <w:jc w:val="center"/>
                           </w:pPr>
-                          <w:proofErr w:type="spellStart"/>
                           <w:r>
                             <w:rPr>
                               <w:rFonts w:ascii="Arial Rounded MT Bold" w:hAnsi="Arial Rounded MT Bold"/>
                               <w:color w:val="5F5F5F"/>
                               <w:sz w:val="20"/>
                             </w:rPr>
-                            <w:t>Sapeur Pompier</w:t>
-                          </w:r>
-                          <w:proofErr w:type="spellEnd"/>
-                          <w:r>
-                            <w:rPr>
-                              <w:rFonts w:ascii="Arial Rounded MT Bold" w:hAnsi="Arial Rounded MT Bold"/>
-                              <w:color w:val="5F5F5F"/>
-                              <w:sz w:val="20"/>
-                            </w:rPr>
-                            <w:t xml:space="preserve"> de Paris</w:t>
+                            <w:t>Sapeur Pompier de Paris</w:t>
                           </w:r>
                         </w:p>
                       </w:txbxContent>
                     </v:textbox>
                   </v:shape>
-                  <v:shape id="Zone de texte 219" o:spid="_x0000_s1038" type="#_x0000_t202" style="position:absolute;left:38385;top:7048;width:15717;height:4191;visibility:visible;mso-wrap-style:square;v-text-anchor:top" o:gfxdata="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" fillcolor="white [3201]" stroked="f" strokeweight=".5pt">
+                  <v:shape id="Zone de texte 219" o:spid="_x0000_s1041" type="#_x0000_t202" style="position:absolute;left:38385;top:7048;width:15717;height:4191;visibility:visible;mso-wrap-style:square;v-text-anchor:top" o:gfxdata="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" fillcolor="white [3201]" stroked="f" strokeweight=".5pt">
                     <v:textbox>
                       <w:txbxContent>
                         <w:p>
@@ -975,7 +1720,7 @@
                       </w:txbxContent>
                     </v:textbox>
                   </v:shape>
-                  <v:shape id="Zone de texte 220" o:spid="_x0000_s1039" type="#_x0000_t202" style="position:absolute;left:20383;top:7048;width:15716;height:4191;visibility:visible;mso-wrap-style:square;v-text-anchor:top" o:gfxdata="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" fillcolor="white [3201]" stroked="f" strokeweight=".5pt">
+                  <v:shape id="Zone de texte 220" o:spid="_x0000_s1042" type="#_x0000_t202" style="position:absolute;left:20383;top:7048;width:15716;height:4191;visibility:visible;mso-wrap-style:square;v-text-anchor:top" o:gfxdata="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" fillcolor="white [3201]" stroked="f" strokeweight=".5pt">
                     <v:textbox>
                       <w:txbxContent>
                         <w:p>
@@ -1229,21 +1974,7 @@
                               <w:rPr>
                                 <w:rStyle w:val="Emphaseple"/>
                               </w:rPr>
-                              <w:t>C-</w:t>
-                            </w:r>
-                            <w:proofErr w:type="spellStart"/>
-                            <w:r>
-                              <w:rPr>
-                                <w:rStyle w:val="Emphaseple"/>
-                              </w:rPr>
-                              <w:t>Toucom</w:t>
-                            </w:r>
-                            <w:proofErr w:type="spellEnd"/>
-                            <w:r>
-                              <w:rPr>
-                                <w:rStyle w:val="Emphaseple"/>
-                              </w:rPr>
-                              <w:t xml:space="preserve"> MOULINS</w:t>
+                              <w:t>C-Toucom MOULINS</w:t>
                             </w:r>
                           </w:p>
                           <w:p>
@@ -1327,7 +2058,7 @@
           </mc:Choice>
           <mc:Fallback>
             <w:pict>
-              <v:shape w14:anchorId="184AA7FA" id="Zone de texte 2" o:spid="_x0000_s1040" type="#_x0000_t202" style="position:absolute;margin-left:134.65pt;margin-top:48.95pt;width:315pt;height:237.75pt;z-index:251678720;visibility:visible;mso-wrap-style:square;mso-width-percent:0;mso-height-percent:0;mso-wrap-distance-left:9pt;mso-wrap-distance-top:3.6pt;mso-wrap-distance-right:9pt;mso-wrap-distance-bottom:3.6pt;mso-position-horizontal:absolute;mso-position-horizontal-relative:margin;mso-position-vertical:absolute;mso-position-vertical-relative:text;mso-width-percent:0;mso-height-percent:0;mso-width-relative:margin;mso-height-relative:margin;v-text-anchor:top" o:gfxdata="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" filled="f" stroked="f">
+              <v:shape w14:anchorId="184AA7FA" id="Zone de texte 2" o:spid="_x0000_s1043" type="#_x0000_t202" style="position:absolute;margin-left:134.65pt;margin-top:48.95pt;width:315pt;height:237.75pt;z-index:251678720;visibility:visible;mso-wrap-style:square;mso-width-percent:0;mso-height-percent:0;mso-wrap-distance-left:9pt;mso-wrap-distance-top:3.6pt;mso-wrap-distance-right:9pt;mso-wrap-distance-bottom:3.6pt;mso-position-horizontal:absolute;mso-position-horizontal-relative:margin;mso-position-vertical:absolute;mso-position-vertical-relative:text;mso-width-percent:0;mso-height-percent:0;mso-width-relative:margin;mso-height-relative:margin;v-text-anchor:top" o:gfxdata="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" filled="f" stroked="f">
                 <v:textbox>
                   <w:txbxContent>
                     <w:p>
@@ -1489,21 +2220,7 @@
                         <w:rPr>
                           <w:rStyle w:val="Emphaseple"/>
                         </w:rPr>
-                        <w:t>C-</w:t>
-                      </w:r>
-                      <w:proofErr w:type="spellStart"/>
-                      <w:r>
-                        <w:rPr>
-                          <w:rStyle w:val="Emphaseple"/>
-                        </w:rPr>
-                        <w:t>Toucom</w:t>
-                      </w:r>
-                      <w:proofErr w:type="spellEnd"/>
-                      <w:r>
-                        <w:rPr>
-                          <w:rStyle w:val="Emphaseple"/>
-                        </w:rPr>
-                        <w:t xml:space="preserve"> MOULINS</w:t>
+                        <w:t>C-Toucom MOULINS</w:t>
                       </w:r>
                     </w:p>
                     <w:p>
@@ -1591,30 +2308,6 @@
           <w:sz w:val="36"/>
         </w:rPr>
         <w:t xml:space="preserve"> ans</w:t>
-      </w:r>
-      <w:r>
-        <w:rPr>
-          <w:rFonts w:ascii="Arial Rounded MT Bold" w:hAnsi="Arial Rounded MT Bold"/>
-          <w:color w:val="5F5F5F"/>
-          <w:sz w:val="36"/>
-        </w:rPr>
-        <w:t xml:space="preserve"> : </w:t>
-      </w:r>
-      <w:r>
-        <w:rPr>
-          <w:rFonts w:ascii="Arial Rounded MT Bold" w:hAnsi="Arial Rounded MT Bold"/>
-          <w:color w:val="5F5F5F"/>
-          <w:sz w:val="36"/>
-        </w:rPr>
-        <w:t xml:space="preserve">Directeur </w:t>
-      </w:r>
-      <w:r>
-        <w:rPr>
-          <w:rFonts w:ascii="Arial Rounded MT Bold" w:hAnsi="Arial Rounded MT Bold"/>
-          <w:color w:val="5F5F5F"/>
-          <w:sz w:val="36"/>
-        </w:rPr>
-        <w:t>Général</w:t>
       </w:r>
     </w:p>
     <w:p>
@@ -2412,8 +3105,8 @@
           </mc:Choice>
           <mc:Fallback>
             <w:pict>
-              <v:group w14:anchorId="47CC6279" id="Groupe 1" o:spid="_x0000_s1041" style="position:absolute;margin-left:0;margin-top:272.45pt;width:467.25pt;height:105pt;z-index:251670528;mso-position-horizontal:center;mso-position-horizontal-relative:margin;mso-width-relative:margin;mso-height-relative:margin" coordorigin="-285,95" coordsize="59340,13335" o:gfxdata="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">
-                <v:shape id="_x0000_s1042" type="#_x0000_t202" style="position:absolute;left:-285;top:95;width:57530;height:2953;visibility:visible;mso-wrap-style:square;v-text-anchor:top" o:gfxdata="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" filled="f" stroked="f">
+              <v:group w14:anchorId="47CC6279" id="Groupe 1" o:spid="_x0000_s1044" style="position:absolute;margin-left:0;margin-top:272.45pt;width:467.25pt;height:105pt;z-index:251670528;mso-position-horizontal:center;mso-position-horizontal-relative:margin;mso-width-relative:margin;mso-height-relative:margin" coordorigin="-285,95" coordsize="59340,13335" o:gfxdata="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">
+                <v:shape id="_x0000_s1045" type="#_x0000_t202" style="position:absolute;left:-285;top:95;width:57530;height:2953;visibility:visible;mso-wrap-style:square;v-text-anchor:top" o:gfxdata="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" filled="f" stroked="f">
                   <v:textbox>
                     <w:txbxContent>
                       <w:p>
@@ -2476,24 +3169,24 @@
                     </w:txbxContent>
                   </v:textbox>
                 </v:shape>
-                <v:group id="Groupe 4" o:spid="_x0000_s1043" style="position:absolute;left:190;top:2190;width:58865;height:11240" coordsize="58864,11239" o:gfxdata="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">
-                  <v:shape id="Connecteur droit avec flèche 5" o:spid="_x0000_s1044" type="#_x0000_t32" style="position:absolute;top:2476;width:58864;height:0;visibility:visible;mso-wrap-style:square" o:connectortype="straight" o:gfxdata="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" strokecolor="#5b9bd5 [3204]" strokeweight="4.5pt">
+                <v:group id="Groupe 4" o:spid="_x0000_s1046" style="position:absolute;left:190;top:2190;width:58865;height:11240" coordsize="58864,11239" o:gfxdata="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">
+                  <v:shape id="Connecteur droit avec flèche 5" o:spid="_x0000_s1047" type="#_x0000_t32" style="position:absolute;top:2476;width:58864;height:0;visibility:visible;mso-wrap-style:square" o:connectortype="straight" o:gfxdata="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" strokecolor="#5b9bd5 [3204]" strokeweight="4.5pt">
                     <v:stroke endarrow="block" joinstyle="miter"/>
                   </v:shape>
-                  <v:shape id="Flèche vers le bas 6" o:spid="_x0000_s1045" type="#_x0000_t67" style="position:absolute;left:1333;width:1619;height:2095;visibility:visible;mso-wrap-style:square;v-text-anchor:middle" o:gfxdata="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" adj="13255" fillcolor="#5f5f5f" strokecolor="#5f5f5f" strokeweight="1pt"/>
-                  <v:shape id="Flèche vers le bas 18" o:spid="_x0000_s1046" type="#_x0000_t67" style="position:absolute;left:18478;width:1619;height:2095;visibility:visible;mso-wrap-style:square;v-text-anchor:middle" o:gfxdata="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" adj="13255" fillcolor="#5f5f5f" strokecolor="#5f5f5f" strokeweight="1pt"/>
-                  <v:shape id="Flèche vers le bas 19" o:spid="_x0000_s1047" type="#_x0000_t67" style="position:absolute;left:36099;width:1620;height:2095;visibility:visible;mso-wrap-style:square;v-text-anchor:middle" o:gfxdata="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" adj="13255" fillcolor="#5f5f5f" strokecolor="#5f5f5f" strokeweight="1pt"/>
-                  <v:shape id="Flèche vers le bas 20" o:spid="_x0000_s1048" type="#_x0000_t67" style="position:absolute;left:53816;top:95;width:1619;height:2095;visibility:visible;mso-wrap-style:square;v-text-anchor:middle" o:gfxdata="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" adj="13255" fillcolor="#5f5f5f" strokecolor="#5f5f5f" strokeweight="1pt"/>
-                  <v:shape id="Accolade fermante 21" o:spid="_x0000_s1049" type="#_x0000_t88" style="position:absolute;left:9144;top:-3525;width:2572;height:16859;rotation:90;visibility:visible;mso-wrap-style:square;v-text-anchor:middle" o:gfxdata="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" adj="275" strokecolor="black [3200]" strokeweight=".5pt">
+                  <v:shape id="Flèche vers le bas 6" o:spid="_x0000_s1048" type="#_x0000_t67" style="position:absolute;left:1333;width:1619;height:2095;visibility:visible;mso-wrap-style:square;v-text-anchor:middle" o:gfxdata="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" adj="13255" fillcolor="#5f5f5f" strokecolor="#5f5f5f" strokeweight="1pt"/>
+                  <v:shape id="Flèche vers le bas 18" o:spid="_x0000_s1049" type="#_x0000_t67" style="position:absolute;left:18478;width:1619;height:2095;visibility:visible;mso-wrap-style:square;v-text-anchor:middle" o:gfxdata="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" adj="13255" fillcolor="#5f5f5f" strokecolor="#5f5f5f" strokeweight="1pt"/>
+                  <v:shape id="Flèche vers le bas 19" o:spid="_x0000_s1050" type="#_x0000_t67" style="position:absolute;left:36099;width:1620;height:2095;visibility:visible;mso-wrap-style:square;v-text-anchor:middle" o:gfxdata="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" adj="13255" fillcolor="#5f5f5f" strokecolor="#5f5f5f" strokeweight="1pt"/>
+                  <v:shape id="Flèche vers le bas 20" o:spid="_x0000_s1051" type="#_x0000_t67" style="position:absolute;left:53816;top:95;width:1619;height:2095;visibility:visible;mso-wrap-style:square;v-text-anchor:middle" o:gfxdata="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" adj="13255" fillcolor="#5f5f5f" strokecolor="#5f5f5f" strokeweight="1pt"/>
+                  <v:shape id="Accolade fermante 21" o:spid="_x0000_s1052" type="#_x0000_t88" style="position:absolute;left:9144;top:-3525;width:2572;height:16859;rotation:90;visibility:visible;mso-wrap-style:square;v-text-anchor:middle" o:gfxdata="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" adj="275" strokecolor="black [3200]" strokeweight=".5pt">
                     <v:stroke joinstyle="miter"/>
                   </v:shape>
-                  <v:shape id="Accolade fermante 22" o:spid="_x0000_s1050" type="#_x0000_t88" style="position:absolute;left:44863;top:-3525;width:2572;height:16859;rotation:90;visibility:visible;mso-wrap-style:square;v-text-anchor:middle" o:gfxdata="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" adj="275" strokecolor="black [3200]" strokeweight=".5pt">
+                  <v:shape id="Accolade fermante 22" o:spid="_x0000_s1053" type="#_x0000_t88" style="position:absolute;left:44863;top:-3525;width:2572;height:16859;rotation:90;visibility:visible;mso-wrap-style:square;v-text-anchor:middle" o:gfxdata="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" adj="275" strokecolor="black [3200]" strokeweight=".5pt">
                     <v:stroke joinstyle="miter"/>
                   </v:shape>
-                  <v:shape id="Accolade fermante 23" o:spid="_x0000_s1051" type="#_x0000_t88" style="position:absolute;left:26956;top:-3525;width:2572;height:16859;rotation:90;visibility:visible;mso-wrap-style:square;v-text-anchor:middle" o:gfxdata="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" adj="275" strokecolor="black [3200]" strokeweight=".5pt">
+                  <v:shape id="Accolade fermante 23" o:spid="_x0000_s1054" type="#_x0000_t88" style="position:absolute;left:26956;top:-3525;width:2572;height:16859;rotation:90;visibility:visible;mso-wrap-style:square;v-text-anchor:middle" o:gfxdata="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" adj="275" strokecolor="black [3200]" strokeweight=".5pt">
                     <v:stroke joinstyle="miter"/>
                   </v:shape>
-                  <v:shape id="Zone de texte 24" o:spid="_x0000_s1052" type="#_x0000_t202" style="position:absolute;left:2571;top:7048;width:15717;height:4191;visibility:visible;mso-wrap-style:square;v-text-anchor:top" o:gfxdata="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" fillcolor="white [3201]" stroked="f" strokeweight=".5pt">
+                  <v:shape id="Zone de texte 24" o:spid="_x0000_s1055" type="#_x0000_t202" style="position:absolute;left:2571;top:7048;width:15717;height:4191;visibility:visible;mso-wrap-style:square;v-text-anchor:top" o:gfxdata="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" fillcolor="white [3201]" stroked="f" strokeweight=".5pt">
                     <v:textbox>
                       <w:txbxContent>
                         <w:p>
@@ -2533,7 +3226,7 @@
                       </w:txbxContent>
                     </v:textbox>
                   </v:shape>
-                  <v:shape id="Zone de texte 25" o:spid="_x0000_s1053" type="#_x0000_t202" style="position:absolute;left:38385;top:7048;width:15717;height:4191;visibility:visible;mso-wrap-style:square;v-text-anchor:top" o:gfxdata="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" fillcolor="white [3201]" stroked="f" strokeweight=".5pt">
+                  <v:shape id="Zone de texte 25" o:spid="_x0000_s1056" type="#_x0000_t202" style="position:absolute;left:38385;top:7048;width:15717;height:4191;visibility:visible;mso-wrap-style:square;v-text-anchor:top" o:gfxdata="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" fillcolor="white [3201]" stroked="f" strokeweight=".5pt">
                     <v:textbox>
                       <w:txbxContent>
                         <w:p>
@@ -2571,7 +3264,7 @@
                       </w:txbxContent>
                     </v:textbox>
                   </v:shape>
-                  <v:shape id="Zone de texte 26" o:spid="_x0000_s1054" type="#_x0000_t202" style="position:absolute;left:20383;top:7048;width:15716;height:4191;visibility:visible;mso-wrap-style:square;v-text-anchor:top" o:gfxdata="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" fillcolor="white [3201]" stroked="f" strokeweight=".5pt">
+                  <v:shape id="Zone de texte 26" o:spid="_x0000_s1057" type="#_x0000_t202" style="position:absolute;left:20383;top:7048;width:15716;height:4191;visibility:visible;mso-wrap-style:square;v-text-anchor:top" o:gfxdata="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" fillcolor="white [3201]" stroked="f" strokeweight=".5pt">
                     <v:textbox>
                       <w:txbxContent>
                         <w:p>
@@ -2896,21 +3589,7 @@
                               <w:rPr>
                                 <w:rStyle w:val="Emphaseple"/>
                               </w:rPr>
-                              <w:t>C-</w:t>
-                            </w:r>
-                            <w:proofErr w:type="spellStart"/>
-                            <w:r>
-                              <w:rPr>
-                                <w:rStyle w:val="Emphaseple"/>
-                              </w:rPr>
-                              <w:t>Toucom</w:t>
-                            </w:r>
-                            <w:proofErr w:type="spellEnd"/>
-                            <w:r>
-                              <w:rPr>
-                                <w:rStyle w:val="Emphaseple"/>
-                              </w:rPr>
-                              <w:t xml:space="preserve"> MOULINS</w:t>
+                              <w:t>C-Toucom MOULINS</w:t>
                             </w:r>
                           </w:p>
                           <w:p>
@@ -2994,7 +3673,7 @@
           </mc:Choice>
           <mc:Fallback>
             <w:pict>
-              <v:shape w14:anchorId="61FC2293" id="_x0000_s1055" type="#_x0000_t202" style="position:absolute;margin-left:134.65pt;margin-top:48.95pt;width:315pt;height:237.75pt;z-index:251669504;visibility:visible;mso-wrap-style:square;mso-width-percent:0;mso-height-percent:0;mso-wrap-distance-left:9pt;mso-wrap-distance-top:3.6pt;mso-wrap-distance-right:9pt;mso-wrap-distance-bottom:3.6pt;mso-position-horizontal:absolute;mso-position-horizontal-relative:margin;mso-position-vertical:absolute;mso-position-vertical-relative:text;mso-width-percent:0;mso-height-percent:0;mso-width-relative:margin;mso-height-relative:margin;v-text-anchor:top" o:gfxdata="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" filled="f" stroked="f">
+              <v:shape w14:anchorId="61FC2293" id="_x0000_s1058" type="#_x0000_t202" style="position:absolute;margin-left:134.65pt;margin-top:48.95pt;width:315pt;height:237.75pt;z-index:251669504;visibility:visible;mso-wrap-style:square;mso-width-percent:0;mso-height-percent:0;mso-wrap-distance-left:9pt;mso-wrap-distance-top:3.6pt;mso-wrap-distance-right:9pt;mso-wrap-distance-bottom:3.6pt;mso-position-horizontal:absolute;mso-position-horizontal-relative:margin;mso-position-vertical:absolute;mso-position-vertical-relative:text;mso-width-percent:0;mso-height-percent:0;mso-width-relative:margin;mso-height-relative:margin;v-text-anchor:top" o:gfxdata="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" filled="f" stroked="f">
                 <v:textbox>
                   <w:txbxContent>
                     <w:p>
@@ -3156,21 +3835,7 @@
                         <w:rPr>
                           <w:rStyle w:val="Emphaseple"/>
                         </w:rPr>
-                        <w:t>C-</w:t>
-                      </w:r>
-                      <w:proofErr w:type="spellStart"/>
-                      <w:r>
-                        <w:rPr>
-                          <w:rStyle w:val="Emphaseple"/>
-                        </w:rPr>
-                        <w:t>Toucom</w:t>
-                      </w:r>
-                      <w:proofErr w:type="spellEnd"/>
-                      <w:r>
-                        <w:rPr>
-                          <w:rStyle w:val="Emphaseple"/>
-                        </w:rPr>
-                        <w:t xml:space="preserve"> MOULINS</w:t>
+                        <w:t>C-Toucom MOULINS</w:t>
                       </w:r>
                     </w:p>
                     <w:p>
@@ -3250,22 +3915,6 @@
           <w:sz w:val="36"/>
         </w:rPr>
         <w:t>Florian BONHEUR, 22 ans</w:t>
-      </w:r>
-      <w:r>
-        <w:rPr>
-          <w:rFonts w:ascii="Arial Rounded MT Bold" w:hAnsi="Arial Rounded MT Bold"/>
-          <w:color w:val="5F5F5F"/>
-          <w:sz w:val="36"/>
-        </w:rPr>
-        <w:t xml:space="preserve"> : </w:t>
-      </w:r>
-      <w:r>
-        <w:rPr>
-          <w:rFonts w:ascii="Arial Rounded MT Bold" w:hAnsi="Arial Rounded MT Bold"/>
-          <w:color w:val="5F5F5F"/>
-          <w:sz w:val="36"/>
-        </w:rPr>
-        <w:t>Directeur Commercial</w:t>
       </w:r>
     </w:p>
     <w:p>
@@ -4066,8 +4715,8 @@
           </mc:Choice>
           <mc:Fallback>
             <w:pict>
-              <v:group w14:anchorId="36DE71EC" id="Groupe 29" o:spid="_x0000_s1056" style="position:absolute;margin-left:0;margin-top:272.45pt;width:467.25pt;height:105pt;z-index:251674624;mso-position-horizontal:center;mso-position-horizontal-relative:margin;mso-width-relative:margin;mso-height-relative:margin" coordorigin="-285,95" coordsize="59340,13335" o:gfxdata="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">
-                <v:shape id="Zone de texte 30" o:spid="_x0000_s1057" type="#_x0000_t202" style="position:absolute;left:-285;top:95;width:57530;height:2953;visibility:visible;mso-wrap-style:square;v-text-anchor:top" o:gfxdata="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" filled="f" stroked="f">
+              <v:group w14:anchorId="36DE71EC" id="Groupe 29" o:spid="_x0000_s1059" style="position:absolute;margin-left:0;margin-top:272.45pt;width:467.25pt;height:105pt;z-index:251674624;mso-position-horizontal:center;mso-position-horizontal-relative:margin;mso-width-relative:margin;mso-height-relative:margin" coordorigin="-285,95" coordsize="59340,13335" o:gfxdata="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">
+                <v:shape id="Zone de texte 30" o:spid="_x0000_s1060" type="#_x0000_t202" style="position:absolute;left:-285;top:95;width:57530;height:2953;visibility:visible;mso-wrap-style:square;v-text-anchor:top" o:gfxdata="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" filled="f" stroked="f">
                   <v:textbox>
                     <w:txbxContent>
                       <w:p>
@@ -4130,24 +4779,24 @@
                     </w:txbxContent>
                   </v:textbox>
                 </v:shape>
-                <v:group id="Groupe 31" o:spid="_x0000_s1058" style="position:absolute;left:190;top:2190;width:58865;height:11240" coordsize="58864,11239" o:gfxdata="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">
-                  <v:shape id="Connecteur droit avec flèche 192" o:spid="_x0000_s1059" type="#_x0000_t32" style="position:absolute;top:2476;width:58864;height:0;visibility:visible;mso-wrap-style:square" o:connectortype="straight" o:gfxdata="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" strokecolor="#5b9bd5 [3204]" strokeweight="4.5pt">
+                <v:group id="Groupe 31" o:spid="_x0000_s1061" style="position:absolute;left:190;top:2190;width:58865;height:11240" coordsize="58864,11239" o:gfxdata="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">
+                  <v:shape id="Connecteur droit avec flèche 192" o:spid="_x0000_s1062" type="#_x0000_t32" style="position:absolute;top:2476;width:58864;height:0;visibility:visible;mso-wrap-style:square" o:connectortype="straight" o:gfxdata="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" strokecolor="#5b9bd5 [3204]" strokeweight="4.5pt">
                     <v:stroke endarrow="block" joinstyle="miter"/>
                   </v:shape>
-                  <v:shape id="Flèche vers le bas 193" o:spid="_x0000_s1060" type="#_x0000_t67" style="position:absolute;left:1333;width:1619;height:2095;visibility:visible;mso-wrap-style:square;v-text-anchor:middle" o:gfxdata="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" adj="13255" fillcolor="#5f5f5f" strokecolor="#5f5f5f" strokeweight="1pt"/>
-                  <v:shape id="Flèche vers le bas 194" o:spid="_x0000_s1061" type="#_x0000_t67" style="position:absolute;left:18478;width:1619;height:2095;visibility:visible;mso-wrap-style:square;v-text-anchor:middle" o:gfxdata="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" adj="13255" fillcolor="#5f5f5f" strokecolor="#5f5f5f" strokeweight="1pt"/>
-                  <v:shape id="Flèche vers le bas 195" o:spid="_x0000_s1062" type="#_x0000_t67" style="position:absolute;left:36099;width:1620;height:2095;visibility:visible;mso-wrap-style:square;v-text-anchor:middle" o:gfxdata="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" adj="13255" fillcolor="#5f5f5f" strokecolor="#5f5f5f" strokeweight="1pt"/>
-                  <v:shape id="Flèche vers le bas 196" o:spid="_x0000_s1063" type="#_x0000_t67" style="position:absolute;left:53816;top:95;width:1619;height:2095;visibility:visible;mso-wrap-style:square;v-text-anchor:middle" o:gfxdata="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" adj="13255" fillcolor="#5f5f5f" strokecolor="#5f5f5f" strokeweight="1pt"/>
-                  <v:shape id="Accolade fermante 197" o:spid="_x0000_s1064" type="#_x0000_t88" style="position:absolute;left:9144;top:-3525;width:2572;height:16859;rotation:90;visibility:visible;mso-wrap-style:square;v-text-anchor:middle" o:gfxdata="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" adj="275" strokecolor="black [3200]" strokeweight=".5pt">
+                  <v:shape id="Flèche vers le bas 193" o:spid="_x0000_s1063" type="#_x0000_t67" style="position:absolute;left:1333;width:1619;height:2095;visibility:visible;mso-wrap-style:square;v-text-anchor:middle" o:gfxdata="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" adj="13255" fillcolor="#5f5f5f" strokecolor="#5f5f5f" strokeweight="1pt"/>
+                  <v:shape id="Flèche vers le bas 194" o:spid="_x0000_s1064" type="#_x0000_t67" style="position:absolute;left:18478;width:1619;height:2095;visibility:visible;mso-wrap-style:square;v-text-anchor:middle" o:gfxdata="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" adj="13255" fillcolor="#5f5f5f" strokecolor="#5f5f5f" strokeweight="1pt"/>
+                  <v:shape id="Flèche vers le bas 195" o:spid="_x0000_s1065" type="#_x0000_t67" style="position:absolute;left:36099;width:1620;height:2095;visibility:visible;mso-wrap-style:square;v-text-anchor:middle" o:gfxdata="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" adj="13255" fillcolor="#5f5f5f" strokecolor="#5f5f5f" strokeweight="1pt"/>
+                  <v:shape id="Flèche vers le bas 196" o:spid="_x0000_s1066" type="#_x0000_t67" style="position:absolute;left:53816;top:95;width:1619;height:2095;visibility:visible;mso-wrap-style:square;v-text-anchor:middle" o:gfxdata="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" adj="13255" fillcolor="#5f5f5f" strokecolor="#5f5f5f" strokeweight="1pt"/>
+                  <v:shape id="Accolade fermante 197" o:spid="_x0000_s1067" type="#_x0000_t88" style="position:absolute;left:9144;top:-3525;width:2572;height:16859;rotation:90;visibility:visible;mso-wrap-style:square;v-text-anchor:middle" o:gfxdata="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" adj="275" strokecolor="black [3200]" strokeweight=".5pt">
                     <v:stroke joinstyle="miter"/>
                   </v:shape>
-                  <v:shape id="Accolade fermante 198" o:spid="_x0000_s1065" type="#_x0000_t88" style="position:absolute;left:44863;top:-3525;width:2572;height:16859;rotation:90;visibility:visible;mso-wrap-style:square;v-text-anchor:middle" o:gfxdata="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" adj="275" strokecolor="black [3200]" strokeweight=".5pt">
+                  <v:shape id="Accolade fermante 198" o:spid="_x0000_s1068" type="#_x0000_t88" style="position:absolute;left:44863;top:-3525;width:2572;height:16859;rotation:90;visibility:visible;mso-wrap-style:square;v-text-anchor:middle" o:gfxdata="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" adj="275" strokecolor="black [3200]" strokeweight=".5pt">
                     <v:stroke joinstyle="miter"/>
                   </v:shape>
-                  <v:shape id="Accolade fermante 199" o:spid="_x0000_s1066" type="#_x0000_t88" style="position:absolute;left:26956;top:-3525;width:2572;height:16859;rotation:90;visibility:visible;mso-wrap-style:square;v-text-anchor:middle" o:gfxdata="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" adj="275" strokecolor="black [3200]" strokeweight=".5pt">
+                  <v:shape id="Accolade fermante 199" o:spid="_x0000_s1069" type="#_x0000_t88" style="position:absolute;left:26956;top:-3525;width:2572;height:16859;rotation:90;visibility:visible;mso-wrap-style:square;v-text-anchor:middle" o:gfxdata="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" adj="275" strokecolor="black [3200]" strokeweight=".5pt">
                     <v:stroke joinstyle="miter"/>
                   </v:shape>
-                  <v:shape id="Zone de texte 200" o:spid="_x0000_s1067" type="#_x0000_t202" style="position:absolute;left:2571;top:7048;width:15717;height:4191;visibility:visible;mso-wrap-style:square;v-text-anchor:top" o:gfxdata="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" fillcolor="white [3201]" stroked="f" strokeweight=".5pt">
+                  <v:shape id="Zone de texte 200" o:spid="_x0000_s1070" type="#_x0000_t202" style="position:absolute;left:2571;top:7048;width:15717;height:4191;visibility:visible;mso-wrap-style:square;v-text-anchor:top" o:gfxdata="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" fillcolor="white [3201]" stroked="f" strokeweight=".5pt">
                     <v:textbox>
                       <w:txbxContent>
                         <w:p>
@@ -4187,7 +4836,7 @@
                       </w:txbxContent>
                     </v:textbox>
                   </v:shape>
-                  <v:shape id="Zone de texte 201" o:spid="_x0000_s1068" type="#_x0000_t202" style="position:absolute;left:38385;top:7048;width:15717;height:4191;visibility:visible;mso-wrap-style:square;v-text-anchor:top" o:gfxdata="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" fillcolor="white [3201]" stroked="f" strokeweight=".5pt">
+                  <v:shape id="Zone de texte 201" o:spid="_x0000_s1071" type="#_x0000_t202" style="position:absolute;left:38385;top:7048;width:15717;height:4191;visibility:visible;mso-wrap-style:square;v-text-anchor:top" o:gfxdata="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" fillcolor="white [3201]" stroked="f" strokeweight=".5pt">
                     <v:textbox>
                       <w:txbxContent>
                         <w:p>
@@ -4225,7 +4874,7 @@
                       </w:txbxContent>
                     </v:textbox>
                   </v:shape>
-                  <v:shape id="Zone de texte 202" o:spid="_x0000_s1069" type="#_x0000_t202" style="position:absolute;left:20383;top:7048;width:15716;height:4191;visibility:visible;mso-wrap-style:square;v-text-anchor:top" o:gfxdata="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" fillcolor="white [3201]" stroked="f" strokeweight=".5pt">
+                  <v:shape id="Zone de texte 202" o:spid="_x0000_s1072" type="#_x0000_t202" style="position:absolute;left:20383;top:7048;width:15716;height:4191;visibility:visible;mso-wrap-style:square;v-text-anchor:top" o:gfxdata="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" fillcolor="white [3201]" stroked="f" strokeweight=".5pt">
                     <v:textbox>
                       <w:txbxContent>
                         <w:p>
@@ -4539,7 +5188,7 @@
           </mc:Choice>
           <mc:Fallback>
             <w:pict>
-              <v:shape w14:anchorId="05534934" id="_x0000_s1070" type="#_x0000_t202" style="position:absolute;margin-left:134.65pt;margin-top:48.95pt;width:315pt;height:237.75pt;z-index:251673600;visibility:visible;mso-wrap-style:square;mso-width-percent:0;mso-height-percent:0;mso-wrap-distance-left:9pt;mso-wrap-distance-top:3.6pt;mso-wrap-distance-right:9pt;mso-wrap-distance-bottom:3.6pt;mso-position-horizontal:absolute;mso-position-horizontal-relative:margin;mso-position-vertical:absolute;mso-position-vertical-relative:text;mso-width-percent:0;mso-height-percent:0;mso-width-relative:margin;mso-height-relative:margin;v-text-anchor:top" o:gfxdata="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" filled="f" stroked="f">
+              <v:shape w14:anchorId="05534934" id="_x0000_s1073" type="#_x0000_t202" style="position:absolute;margin-left:134.65pt;margin-top:48.95pt;width:315pt;height:237.75pt;z-index:251673600;visibility:visible;mso-wrap-style:square;mso-width-percent:0;mso-height-percent:0;mso-wrap-distance-left:9pt;mso-wrap-distance-top:3.6pt;mso-wrap-distance-right:9pt;mso-wrap-distance-bottom:3.6pt;mso-position-horizontal:absolute;mso-position-horizontal-relative:margin;mso-position-vertical:absolute;mso-position-vertical-relative:text;mso-width-percent:0;mso-height-percent:0;mso-width-relative:margin;mso-height-relative:margin;v-text-anchor:top" o:gfxdata="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" filled="f" stroked="f">
                 <v:textbox>
                   <w:txbxContent>
                     <w:p>
@@ -4674,15 +5323,7 @@
                           <w:color w:val="5F5F5F"/>
                           <w:sz w:val="20"/>
                         </w:rPr>
-                        <w:t xml:space="preserve">Stage </w:t>
-                      </w:r>
-                      <w:r>
-                        <w:rPr>
-                          <w:rFonts w:ascii="Arial Unicode MS" w:eastAsia="Arial Unicode MS" w:hAnsi="Arial Unicode MS" w:cs="Arial Unicode MS"/>
-                          <w:color w:val="5F5F5F"/>
-                          <w:sz w:val="20"/>
-                        </w:rPr>
-                        <w:t>informatique Armée de terre / Gendarmerie</w:t>
+                        <w:t>Stage informatique Armée de terre / Gendarmerie</w:t>
                       </w:r>
                     </w:p>
                     <w:p>
@@ -4790,22 +5431,6 @@
         </w:rPr>
         <w:t xml:space="preserve"> ans</w:t>
       </w:r>
-      <w:r>
-        <w:rPr>
-          <w:rFonts w:ascii="Arial Rounded MT Bold" w:hAnsi="Arial Rounded MT Bold"/>
-          <w:color w:val="5F5F5F"/>
-          <w:sz w:val="36"/>
-        </w:rPr>
-        <w:t xml:space="preserve"> : </w:t>
-      </w:r>
-      <w:r>
-        <w:rPr>
-          <w:rFonts w:ascii="Arial Rounded MT Bold" w:hAnsi="Arial Rounded MT Bold"/>
-          <w:color w:val="5F5F5F"/>
-          <w:sz w:val="36"/>
-        </w:rPr>
-        <w:t>Directeur Technique</w:t>
-      </w:r>
     </w:p>
     <w:p>
       <w:pPr>
@@ -4988,51 +5613,129 @@
         <w:pStyle w:val="Titre1"/>
       </w:pPr>
       <w:r>
-        <w:t>Nature du projet</w:t>
-      </w:r>
-    </w:p>
-    <w:p>
-      <w:pPr>
-        <w:jc w:val="both"/>
-      </w:pPr>
-      <w:r>
-        <w:t xml:space="preserve">La finalité de notre projet est de créer une auto-école 100% en ligne. L’objectif est de diminuer drastiquement le coût du permis de conduire. Le principe est simple, les candidats passeront leurs permis en candidat libre. Les candidats passeront le code de la route par leurs propres moyens. Nous interviendrons dans l’apprentissage de la conduite et la mise en relation entre les élèves et les moniteurs. Pour nous rémunérer nous prélèverons un pourcentage de cette mise en relation. </w:t>
-      </w:r>
-    </w:p>
-    <w:p>
-      <w:pPr>
-        <w:jc w:val="both"/>
-      </w:pPr>
-    </w:p>
-    <w:p>
-      <w:pPr>
-        <w:jc w:val="both"/>
-      </w:pPr>
-      <w:r>
-        <w:t>En effet depuis le 1</w:t>
-      </w:r>
-      <w:r>
         <w:rPr>
-          <w:vertAlign w:val="superscript"/>
+          <w:noProof/>
+          <w:lang w:eastAsia="fr-FR"/>
         </w:rPr>
-        <w:t>er</w:t>
-      </w:r>
-      <w:r>
-        <w:t xml:space="preserve"> Juin 2016, la loi Macron a privatisée l’accès à l’épreuve du code de la route. La loi Macron prévoit l’équité entre les candidats libres et les candidats classiques. Le passage du code de la route est désormais privé, il n’y a plus de délai d’attente. Le passage du permis de conduire reste publique, il est organisé par la préfecture. La création d’un dossier est nécessaire afin d’obtenir une convocation.</w:t>
-      </w:r>
-    </w:p>
-    <w:p/>
-    <w:p>
-      <w:pPr>
-        <w:pStyle w:val="Titre1"/>
-      </w:pPr>
+        <mc:AlternateContent>
+          <mc:Choice Requires="wps">
+            <w:drawing>
+              <wp:anchor distT="0" distB="0" distL="114300" distR="114300" simplePos="0" relativeHeight="251688960" behindDoc="0" locked="0" layoutInCell="1" allowOverlap="1" wp14:anchorId="290DEC87" wp14:editId="1637B4A3">
+                <wp:simplePos x="0" y="0"/>
+                <wp:positionH relativeFrom="column">
+                  <wp:posOffset>1862455</wp:posOffset>
+                </wp:positionH>
+                <wp:positionV relativeFrom="paragraph">
+                  <wp:posOffset>414020</wp:posOffset>
+                </wp:positionV>
+                <wp:extent cx="1809750" cy="285750"/>
+                <wp:effectExtent l="0" t="0" r="0" b="0"/>
+                <wp:wrapNone/>
+                <wp:docPr id="8" name="Zone de texte 8"/>
+                <wp:cNvGraphicFramePr/>
+                <a:graphic xmlns:a="http://schemas.openxmlformats.org/drawingml/2006/main">
+                  <a:graphicData uri="http://schemas.microsoft.com/office/word/2010/wordprocessingShape">
+                    <wps:wsp>
+                      <wps:cNvSpPr txBox="1"/>
+                      <wps:spPr>
+                        <a:xfrm>
+                          <a:off x="0" y="0"/>
+                          <a:ext cx="1809750" cy="285750"/>
+                        </a:xfrm>
+                        <a:prstGeom prst="rect">
+                          <a:avLst/>
+                        </a:prstGeom>
+                        <a:noFill/>
+                        <a:ln w="6350">
+                          <a:noFill/>
+                        </a:ln>
+                        <a:effectLst/>
+                      </wps:spPr>
+                      <wps:style>
+                        <a:lnRef idx="0">
+                          <a:schemeClr val="accent1"/>
+                        </a:lnRef>
+                        <a:fillRef idx="0">
+                          <a:schemeClr val="accent1"/>
+                        </a:fillRef>
+                        <a:effectRef idx="0">
+                          <a:schemeClr val="accent1"/>
+                        </a:effectRef>
+                        <a:fontRef idx="minor">
+                          <a:schemeClr val="dk1"/>
+                        </a:fontRef>
+                      </wps:style>
+                      <wps:txbx>
+                        <w:txbxContent>
+                          <w:p>
+                            <w:pPr>
+                              <w:rPr>
+                                <w:rFonts w:ascii="Arial Rounded MT Bold" w:hAnsi="Arial Rounded MT Bold"/>
+                                <w:color w:val="5F5F5F"/>
+                              </w:rPr>
+                            </w:pPr>
+                            <w:r>
+                              <w:rPr>
+                                <w:rFonts w:ascii="Arial Rounded MT Bold" w:hAnsi="Arial Rounded MT Bold"/>
+                                <w:color w:val="5F5F5F"/>
+                              </w:rPr>
+                              <w:t>Directeur commercial</w:t>
+                            </w:r>
+                          </w:p>
+                        </w:txbxContent>
+                      </wps:txbx>
+                      <wps:bodyPr rot="0" spcFirstLastPara="0" vertOverflow="overflow" horzOverflow="overflow" vert="horz" wrap="square" lIns="91440" tIns="45720" rIns="91440" bIns="45720" numCol="1" spcCol="0" rtlCol="0" fromWordArt="0" anchor="t" anchorCtr="0" forceAA="0" compatLnSpc="1">
+                        <a:prstTxWarp prst="textNoShape">
+                          <a:avLst/>
+                        </a:prstTxWarp>
+                        <a:noAutofit/>
+                      </wps:bodyPr>
+                    </wps:wsp>
+                  </a:graphicData>
+                </a:graphic>
+                <wp14:sizeRelH relativeFrom="margin">
+                  <wp14:pctWidth>0</wp14:pctWidth>
+                </wp14:sizeRelH>
+                <wp14:sizeRelV relativeFrom="margin">
+                  <wp14:pctHeight>0</wp14:pctHeight>
+                </wp14:sizeRelV>
+              </wp:anchor>
+            </w:drawing>
+          </mc:Choice>
+          <mc:Fallback>
+            <w:pict>
+              <v:shape w14:anchorId="290DEC87" id="Zone de texte 8" o:spid="_x0000_s1074" type="#_x0000_t202" style="position:absolute;margin-left:146.65pt;margin-top:32.6pt;width:142.5pt;height:22.5pt;z-index:251688960;visibility:visible;mso-wrap-style:square;mso-width-percent:0;mso-height-percent:0;mso-wrap-distance-left:9pt;mso-wrap-distance-top:0;mso-wrap-distance-right:9pt;mso-wrap-distance-bottom:0;mso-position-horizontal:absolute;mso-position-horizontal-relative:text;mso-position-vertical:absolute;mso-position-vertical-relative:text;mso-width-percent:0;mso-height-percent:0;mso-width-relative:margin;mso-height-relative:margin;v-text-anchor:top" o:gfxdata="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" filled="f" stroked="f" strokeweight=".5pt">
+                <v:textbox>
+                  <w:txbxContent>
+                    <w:p>
+                      <w:pPr>
+                        <w:rPr>
+                          <w:rFonts w:ascii="Arial Rounded MT Bold" w:hAnsi="Arial Rounded MT Bold"/>
+                          <w:color w:val="5F5F5F"/>
+                        </w:rPr>
+                      </w:pPr>
+                      <w:r>
+                        <w:rPr>
+                          <w:rFonts w:ascii="Arial Rounded MT Bold" w:hAnsi="Arial Rounded MT Bold"/>
+                          <w:color w:val="5F5F5F"/>
+                        </w:rPr>
+                        <w:t>Directeur commercial</w:t>
+                      </w:r>
+                    </w:p>
+                  </w:txbxContent>
+                </v:textbox>
+              </v:shape>
+            </w:pict>
+          </mc:Fallback>
+        </mc:AlternateContent>
+      </w:r>
       <w:r>
         <w:rPr>
           <w:noProof/>
           <w:lang w:eastAsia="fr-FR"/>
         </w:rPr>
         <w:drawing>
-          <wp:anchor distT="0" distB="0" distL="114300" distR="114300" simplePos="0" relativeHeight="251666430" behindDoc="0" locked="0" layoutInCell="1" allowOverlap="1">
+          <wp:anchor distT="0" distB="0" distL="114300" distR="114300" simplePos="0" relativeHeight="251666430" behindDoc="0" locked="0" layoutInCell="1" allowOverlap="1" wp14:anchorId="35A62E15" wp14:editId="4342B10C">
             <wp:simplePos x="0" y="0"/>
             <wp:positionH relativeFrom="column">
               <wp:posOffset>1805305</wp:posOffset>
@@ -5097,145 +5800,7 @@
         <w:t>Genèse</w:t>
       </w:r>
     </w:p>
-    <w:p>
-      <w:r>
-        <w:rPr>
-          <w:noProof/>
-          <w:lang w:eastAsia="fr-FR"/>
-        </w:rPr>
-        <mc:AlternateContent>
-          <mc:Choice Requires="wps">
-            <w:drawing>
-              <wp:anchor distT="0" distB="0" distL="114300" distR="114300" simplePos="0" relativeHeight="251688960" behindDoc="0" locked="0" layoutInCell="1" allowOverlap="1" wp14:anchorId="3252B588" wp14:editId="2A0ADE93">
-                <wp:simplePos x="0" y="0"/>
-                <wp:positionH relativeFrom="column">
-                  <wp:posOffset>1862455</wp:posOffset>
-                </wp:positionH>
-                <wp:positionV relativeFrom="paragraph">
-                  <wp:posOffset>51435</wp:posOffset>
-                </wp:positionV>
-                <wp:extent cx="1809750" cy="285750"/>
-                <wp:effectExtent l="0" t="0" r="0" b="0"/>
-                <wp:wrapNone/>
-                <wp:docPr id="8" name="Zone de texte 8"/>
-                <wp:cNvGraphicFramePr/>
-                <a:graphic xmlns:a="http://schemas.openxmlformats.org/drawingml/2006/main">
-                  <a:graphicData uri="http://schemas.microsoft.com/office/word/2010/wordprocessingShape">
-                    <wps:wsp>
-                      <wps:cNvSpPr txBox="1"/>
-                      <wps:spPr>
-                        <a:xfrm>
-                          <a:off x="0" y="0"/>
-                          <a:ext cx="1809750" cy="285750"/>
-                        </a:xfrm>
-                        <a:prstGeom prst="rect">
-                          <a:avLst/>
-                        </a:prstGeom>
-                        <a:solidFill>
-                          <a:schemeClr val="lt1"/>
-                        </a:solidFill>
-                        <a:ln w="6350">
-                          <a:noFill/>
-                        </a:ln>
-                        <a:effectLst/>
-                      </wps:spPr>
-                      <wps:style>
-                        <a:lnRef idx="0">
-                          <a:schemeClr val="accent1"/>
-                        </a:lnRef>
-                        <a:fillRef idx="0">
-                          <a:schemeClr val="accent1"/>
-                        </a:fillRef>
-                        <a:effectRef idx="0">
-                          <a:schemeClr val="accent1"/>
-                        </a:effectRef>
-                        <a:fontRef idx="minor">
-                          <a:schemeClr val="dk1"/>
-                        </a:fontRef>
-                      </wps:style>
-                      <wps:txbx>
-                        <w:txbxContent>
-                          <w:p>
-                            <w:pPr>
-                              <w:rPr>
-                                <w:rFonts w:ascii="Arial Rounded MT Bold" w:hAnsi="Arial Rounded MT Bold"/>
-                                <w:color w:val="5F5F5F"/>
-                              </w:rPr>
-                            </w:pPr>
-                            <w:r>
-                              <w:rPr>
-                                <w:rFonts w:ascii="Arial Rounded MT Bold" w:hAnsi="Arial Rounded MT Bold"/>
-                                <w:color w:val="5F5F5F"/>
-                              </w:rPr>
-                              <w:t xml:space="preserve">Directeur </w:t>
-                            </w:r>
-                            <w:r>
-                              <w:rPr>
-                                <w:rFonts w:ascii="Arial Rounded MT Bold" w:hAnsi="Arial Rounded MT Bold"/>
-                                <w:color w:val="5F5F5F"/>
-                              </w:rPr>
-                              <w:t>commercial</w:t>
-                            </w:r>
-                          </w:p>
-                        </w:txbxContent>
-                      </wps:txbx>
-                      <wps:bodyPr rot="0" spcFirstLastPara="0" vertOverflow="overflow" horzOverflow="overflow" vert="horz" wrap="square" lIns="91440" tIns="45720" rIns="91440" bIns="45720" numCol="1" spcCol="0" rtlCol="0" fromWordArt="0" anchor="t" anchorCtr="0" forceAA="0" compatLnSpc="1">
-                        <a:prstTxWarp prst="textNoShape">
-                          <a:avLst/>
-                        </a:prstTxWarp>
-                        <a:noAutofit/>
-                      </wps:bodyPr>
-                    </wps:wsp>
-                  </a:graphicData>
-                </a:graphic>
-                <wp14:sizeRelH relativeFrom="margin">
-                  <wp14:pctWidth>0</wp14:pctWidth>
-                </wp14:sizeRelH>
-                <wp14:sizeRelV relativeFrom="margin">
-                  <wp14:pctHeight>0</wp14:pctHeight>
-                </wp14:sizeRelV>
-              </wp:anchor>
-            </w:drawing>
-          </mc:Choice>
-          <mc:Fallback>
-            <w:pict>
-              <v:shapetype w14:anchorId="3252B588" id="_x0000_t202" coordsize="21600,21600" o:spt="202" path="m,l,21600r21600,l21600,xe">
-                <v:stroke joinstyle="miter"/>
-                <v:path gradientshapeok="t" o:connecttype="rect"/>
-              </v:shapetype>
-              <v:shape id="Zone de texte 8" o:spid="_x0000_s1071" type="#_x0000_t202" style="position:absolute;margin-left:146.65pt;margin-top:4.05pt;width:142.5pt;height:22.5pt;z-index:251688960;visibility:visible;mso-wrap-style:square;mso-width-percent:0;mso-height-percent:0;mso-wrap-distance-left:9pt;mso-wrap-distance-top:0;mso-wrap-distance-right:9pt;mso-wrap-distance-bottom:0;mso-position-horizontal:absolute;mso-position-horizontal-relative:text;mso-position-vertical:absolute;mso-position-vertical-relative:text;mso-width-percent:0;mso-height-percent:0;mso-width-relative:margin;mso-height-relative:margin;v-text-anchor:top" o:gfxdata="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" fillcolor="white [3201]" stroked="f" strokeweight=".5pt">
-                <v:textbox>
-                  <w:txbxContent>
-                    <w:p>
-                      <w:pPr>
-                        <w:rPr>
-                          <w:rFonts w:ascii="Arial Rounded MT Bold" w:hAnsi="Arial Rounded MT Bold"/>
-                          <w:color w:val="5F5F5F"/>
-                        </w:rPr>
-                      </w:pPr>
-                      <w:r>
-                        <w:rPr>
-                          <w:rFonts w:ascii="Arial Rounded MT Bold" w:hAnsi="Arial Rounded MT Bold"/>
-                          <w:color w:val="5F5F5F"/>
-                        </w:rPr>
-                        <w:t xml:space="preserve">Directeur </w:t>
-                      </w:r>
-                      <w:r>
-                        <w:rPr>
-                          <w:rFonts w:ascii="Arial Rounded MT Bold" w:hAnsi="Arial Rounded MT Bold"/>
-                          <w:color w:val="5F5F5F"/>
-                        </w:rPr>
-                        <w:t>commercial</w:t>
-                      </w:r>
-                    </w:p>
-                  </w:txbxContent>
-                </v:textbox>
-              </v:shape>
-            </w:pict>
-          </mc:Fallback>
-        </mc:AlternateContent>
-      </w:r>
-    </w:p>
+    <w:p/>
     <w:p/>
     <w:p>
       <w:r>
@@ -5329,7 +5894,7 @@
           </mc:Choice>
           <mc:Fallback>
             <w:pict>
-              <v:shape w14:anchorId="6EC31500" id="Zone de texte 3" o:spid="_x0000_s1072" type="#_x0000_t202" style="position:absolute;margin-left:-8.6pt;margin-top:182.6pt;width:118.5pt;height:24.5pt;z-index:251684864;visibility:visible;mso-wrap-style:square;mso-height-percent:0;mso-wrap-distance-left:9pt;mso-wrap-distance-top:0;mso-wrap-distance-right:9pt;mso-wrap-distance-bottom:0;mso-position-horizontal:absolute;mso-position-horizontal-relative:text;mso-position-vertical:absolute;mso-position-vertical-relative:text;mso-height-percent:0;mso-height-relative:margin;v-text-anchor:top" o:gfxdata="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" fillcolor="white [3201]" stroked="f" strokeweight=".5pt">
+              <v:shape w14:anchorId="6EC31500" id="Zone de texte 3" o:spid="_x0000_s1075" type="#_x0000_t202" style="position:absolute;margin-left:-8.6pt;margin-top:182.6pt;width:118.5pt;height:24.5pt;z-index:251684864;visibility:visible;mso-wrap-style:square;mso-height-percent:0;mso-wrap-distance-left:9pt;mso-wrap-distance-top:0;mso-wrap-distance-right:9pt;mso-wrap-distance-bottom:0;mso-position-horizontal:absolute;mso-position-horizontal-relative:text;mso-position-vertical:absolute;mso-position-vertical-relative:text;mso-height-percent:0;mso-height-relative:margin;v-text-anchor:top" o:gfxdata="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" fillcolor="white [3201]" stroked="f" strokeweight=".5pt">
                 <v:textbox>
                   <w:txbxContent>
                     <w:p>
@@ -5423,14 +5988,7 @@
                                 <w:rFonts w:ascii="Arial Rounded MT Bold" w:hAnsi="Arial Rounded MT Bold"/>
                                 <w:color w:val="5F5F5F"/>
                               </w:rPr>
-                              <w:t xml:space="preserve">Directeur </w:t>
-                            </w:r>
-                            <w:r>
-                              <w:rPr>
-                                <w:rFonts w:ascii="Arial Rounded MT Bold" w:hAnsi="Arial Rounded MT Bold"/>
-                                <w:color w:val="5F5F5F"/>
-                              </w:rPr>
-                              <w:t>technique</w:t>
+                              <w:t>Directeur technique</w:t>
                             </w:r>
                           </w:p>
                         </w:txbxContent>
@@ -5455,7 +6013,7 @@
           </mc:Choice>
           <mc:Fallback>
             <w:pict>
-              <v:shape w14:anchorId="05D8F54C" id="Zone de texte 7" o:spid="_x0000_s1073" type="#_x0000_t202" style="position:absolute;margin-left:82.15pt;margin-top:308.6pt;width:141pt;height:23.25pt;z-index:251686912;visibility:visible;mso-wrap-style:square;mso-width-percent:0;mso-height-percent:0;mso-wrap-distance-left:9pt;mso-wrap-distance-top:0;mso-wrap-distance-right:9pt;mso-wrap-distance-bottom:0;mso-position-horizontal:absolute;mso-position-horizontal-relative:text;mso-position-vertical:absolute;mso-position-vertical-relative:text;mso-width-percent:0;mso-height-percent:0;mso-width-relative:margin;mso-height-relative:margin;v-text-anchor:top" o:gfxdata="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" fillcolor="white [3201]" stroked="f" strokeweight=".5pt">
+              <v:shape w14:anchorId="05D8F54C" id="Zone de texte 7" o:spid="_x0000_s1076" type="#_x0000_t202" style="position:absolute;margin-left:82.15pt;margin-top:308.6pt;width:141pt;height:23.25pt;z-index:251686912;visibility:visible;mso-wrap-style:square;mso-width-percent:0;mso-height-percent:0;mso-wrap-distance-left:9pt;mso-wrap-distance-top:0;mso-wrap-distance-right:9pt;mso-wrap-distance-bottom:0;mso-position-horizontal:absolute;mso-position-horizontal-relative:text;mso-position-vertical:absolute;mso-position-vertical-relative:text;mso-width-percent:0;mso-height-percent:0;mso-width-relative:margin;mso-height-relative:margin;v-text-anchor:top" o:gfxdata="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" fillcolor="white [3201]" stroked="f" strokeweight=".5pt">
                 <v:textbox>
                   <w:txbxContent>
                     <w:p>
@@ -5470,14 +6028,7 @@
                           <w:rFonts w:ascii="Arial Rounded MT Bold" w:hAnsi="Arial Rounded MT Bold"/>
                           <w:color w:val="5F5F5F"/>
                         </w:rPr>
-                        <w:t xml:space="preserve">Directeur </w:t>
-                      </w:r>
-                      <w:r>
-                        <w:rPr>
-                          <w:rFonts w:ascii="Arial Rounded MT Bold" w:hAnsi="Arial Rounded MT Bold"/>
-                          <w:color w:val="5F5F5F"/>
-                        </w:rPr>
-                        <w:t>technique</w:t>
+                        <w:t>Directeur technique</w:t>
                       </w:r>
                     </w:p>
                   </w:txbxContent>
@@ -5941,7 +6492,7 @@
           </mc:Choice>
           <mc:Fallback>
             <w:pict>
-              <v:shape id="Zone de texte 10" o:spid="_x0000_s1074" type="#_x0000_t202" style="position:absolute;margin-left:331.15pt;margin-top:1.8pt;width:177pt;height:44.25pt;z-index:251691008;visibility:visible;mso-wrap-style:square;mso-width-percent:0;mso-wrap-distance-left:9pt;mso-wrap-distance-top:0;mso-wrap-distance-right:9pt;mso-wrap-distance-bottom:0;mso-position-horizontal:absolute;mso-position-horizontal-relative:text;mso-position-vertical:absolute;mso-position-vertical-relative:text;mso-width-percent:0;mso-width-relative:margin;v-text-anchor:top" o:gfxdata="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" fillcolor="white [3201]" stroked="f" strokeweight=".5pt">
+              <v:shape id="Zone de texte 10" o:spid="_x0000_s1077" type="#_x0000_t202" style="position:absolute;margin-left:331.15pt;margin-top:1.8pt;width:177pt;height:44.25pt;z-index:251691008;visibility:visible;mso-wrap-style:square;mso-width-percent:0;mso-wrap-distance-left:9pt;mso-wrap-distance-top:0;mso-wrap-distance-right:9pt;mso-wrap-distance-bottom:0;mso-position-horizontal:absolute;mso-position-horizontal-relative:text;mso-position-vertical:absolute;mso-position-vertical-relative:text;mso-width-percent:0;mso-width-relative:margin;v-text-anchor:top" o:gfxdata="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" fillcolor="white [3201]" stroked="f" strokeweight=".5pt">
                 <v:textbox>
                   <w:txbxContent>
                     <w:p>
@@ -5978,23 +6529,14 @@
       <w:pPr>
         <w:jc w:val="both"/>
       </w:pPr>
-      <w:r>
-        <w:lastRenderedPageBreak/>
-        <w:t xml:space="preserve">  </w:t>
-      </w:r>
-      <w:r>
-        <w:t xml:space="preserve"> </w:t>
-      </w:r>
-      <w:r>
-        <w:t xml:space="preserve">Notre idée fait suite au passage de la loi </w:t>
-      </w:r>
-      <w:proofErr w:type="spellStart"/>
-      <w:r>
-        <w:t>Macron</w:t>
-      </w:r>
-      <w:proofErr w:type="spellEnd"/>
-      <w:r>
-        <w:t xml:space="preserve"> du 1</w:t>
+    </w:p>
+    <w:p>
+      <w:pPr>
+        <w:ind w:firstLine="720"/>
+        <w:jc w:val="both"/>
+      </w:pPr>
+      <w:r>
+        <w:t>Notre idée fait suite au passage de la loi Macron du 1</w:t>
       </w:r>
       <w:r>
         <w:rPr>
@@ -6003,19 +6545,29 @@
         <w:t>er</w:t>
       </w:r>
       <w:r>
-        <w:t xml:space="preserve"> juin 2016. Comme expliqué précédemment, cette loi permet à n’importe quel individu de passer son code ou son permis sans passer par une auto-école. Les délais d’attente pour recevoir une date de passage sont donc bien moins longs. </w:t>
+        <w:t xml:space="preserve"> juin 2016. </w:t>
+      </w:r>
+      <w:r>
+        <w:t>Cette</w:t>
+      </w:r>
+      <w:r>
+        <w:t xml:space="preserve"> loi </w:t>
+      </w:r>
+      <w:r>
+        <w:t>a privatisée l’accès à l’épreuve du code de la route</w:t>
+      </w:r>
+      <w:r>
+        <w:t>. Elle</w:t>
+      </w:r>
+      <w:r>
+        <w:t xml:space="preserve"> prévoit l’équité entre les candidats libres et les candidats classiques. Le passage du code de la route est désormais privé, il n’y a plus de délai d’attente. Le passage du permis de conduire reste publique, il est organisé par la préfecture. La création d’un dossier est nécessaire afin d’obtenir une convocation.</w:t>
       </w:r>
     </w:p>
     <w:p>
       <w:pPr>
+        <w:ind w:firstLine="720"/>
         <w:jc w:val="both"/>
       </w:pPr>
-      <w:r>
-        <w:t xml:space="preserve">  </w:t>
-      </w:r>
-      <w:r>
-        <w:t xml:space="preserve"> </w:t>
-      </w:r>
       <w:r>
         <w:t xml:space="preserve">Autre fait important pour la suite, il faut savoir que beaucoup de jeunes adolescents ne passent pas leur code et leur permis à 16 – 18 ans, faute d’argent. Les tarifs pratiqués par les auto-écoles ne permettent </w:t>
       </w:r>
@@ -6034,15 +6586,10 @@
     </w:p>
     <w:p>
       <w:pPr>
+        <w:ind w:firstLine="720"/>
         <w:jc w:val="both"/>
       </w:pPr>
       <w:r>
-        <w:t xml:space="preserve">  </w:t>
-      </w:r>
-      <w:r>
-        <w:t xml:space="preserve"> </w:t>
-      </w:r>
-      <w:r>
         <w:t>L’idée est née de l’expérience d’</w:t>
       </w:r>
       <w:r>
@@ -6064,7 +6611,11 @@
         <w:t>présentée</w:t>
       </w:r>
       <w:r>
-        <w:t> : Quentin connaissait dans son entourage une personne qui détenait les diplômes et le matériel nécessaires</w:t>
+        <w:t xml:space="preserve"> : Quentin connaissait dans son </w:t>
+      </w:r>
+      <w:r>
+        <w:lastRenderedPageBreak/>
+        <w:t>entourage une personne qui détenait les diplômes et le matériel nécessaires</w:t>
       </w:r>
       <w:r>
         <w:t xml:space="preserve"> (voiture à double pédale)</w:t>
@@ -6089,91 +6640,160 @@
       <w:pPr>
         <w:jc w:val="both"/>
       </w:pPr>
-      <w:r>
-        <w:t xml:space="preserve">  </w:t>
-      </w:r>
-      <w:r>
-        <w:t xml:space="preserve"> </w:t>
-      </w:r>
-      <w:r>
-        <w:t>C’</w:t>
-      </w:r>
-      <w:r>
-        <w:t xml:space="preserve">est pour ces différentes raisons </w:t>
-      </w:r>
-      <w:r>
-        <w:t xml:space="preserve">que l’idée nous est venue de créer une entreprise </w:t>
-      </w:r>
-      <w:r>
-        <w:t>qui permettrait</w:t>
-      </w:r>
-      <w:r>
-        <w:t xml:space="preserve"> </w:t>
-      </w:r>
-      <w:r>
-        <w:t xml:space="preserve">de </w:t>
-      </w:r>
-      <w:r>
-        <w:t xml:space="preserve">passer son permis à moindre coût. Il ne s’agirait pas d’une auto-école, mais </w:t>
-      </w:r>
-      <w:r>
-        <w:t>plutôt</w:t>
-      </w:r>
-      <w:r>
-        <w:t xml:space="preserve"> d’une mise en relation entre les clients et les professionnels</w:t>
-      </w:r>
-      <w:r>
-        <w:t>. Ces derniers seraient en réalités des personnes lambda</w:t>
-      </w:r>
-      <w:r>
-        <w:t xml:space="preserve">, </w:t>
-      </w:r>
-      <w:r>
-        <w:t xml:space="preserve"> qui </w:t>
-      </w:r>
-      <w:r>
-        <w:t xml:space="preserve">disposeraient des diplômes et du matériel nécessaire pour dispenser des heures de conduite et </w:t>
-      </w:r>
-      <w:r>
-        <w:t xml:space="preserve">des </w:t>
-      </w:r>
-      <w:r>
-        <w:t>formation</w:t>
-      </w:r>
-      <w:r>
-        <w:t>s</w:t>
-      </w:r>
-      <w:r>
-        <w:t xml:space="preserve">. </w:t>
-      </w:r>
     </w:p>
     <w:p>
       <w:pPr>
-        <w:jc w:val="both"/>
-      </w:pPr>
+        <w:pStyle w:val="Titre1"/>
+      </w:pPr>
+      <w:r>
+        <w:t>Nature du projet</w:t>
+      </w:r>
     </w:p>
     <w:p>
       <w:pPr>
+        <w:ind w:firstLine="720"/>
         <w:jc w:val="both"/>
       </w:pPr>
+      <w:r>
+        <w:t xml:space="preserve">La finalité de notre projet est de créer une auto-école 100% en ligne. L’objectif est de diminuer drastiquement le coût du permis de conduire. Le principe est simple, les candidats passeront leurs permis en candidat libre. </w:t>
+      </w:r>
+      <w:r>
+        <w:t xml:space="preserve">Une </w:t>
+      </w:r>
+      <w:r>
+        <w:t xml:space="preserve">plateforme en ligne </w:t>
+      </w:r>
+      <w:r>
+        <w:t xml:space="preserve">et </w:t>
+      </w:r>
+      <w:r>
+        <w:t>une</w:t>
+      </w:r>
+      <w:r>
+        <w:t xml:space="preserve"> application mobile</w:t>
+      </w:r>
+      <w:r>
+        <w:t xml:space="preserve"> seront mises en place pour l’apprentissage du code de la route</w:t>
+      </w:r>
+      <w:r>
+        <w:t xml:space="preserve">. Nous interviendrons dans l’apprentissage de la conduite et la mise en relation entre les élèves et les moniteurs. </w:t>
+      </w:r>
+      <w:r>
+        <w:t>Ces derniers ser</w:t>
+      </w:r>
+      <w:r>
+        <w:t>ont</w:t>
+      </w:r>
+      <w:r>
+        <w:t xml:space="preserve"> des personnes lambda,  qui disposer</w:t>
+      </w:r>
+      <w:r>
+        <w:t>on</w:t>
+      </w:r>
+      <w:r>
+        <w:t>t des diplômes et du matériel nécessaire pour dispenser des heures de conduite et des formations</w:t>
+      </w:r>
+      <w:r>
+        <w:t>.</w:t>
+      </w:r>
+      <w:r>
+        <w:t xml:space="preserve"> </w:t>
+      </w:r>
+      <w:r>
+        <w:t xml:space="preserve">Pour nous rémunérer nous prélèverons un pourcentage de cette mise en relation. </w:t>
+      </w:r>
     </w:p>
     <w:p>
       <w:pPr>
-        <w:pStyle w:val="Titre1"/>
-      </w:pPr>
-      <w:r>
-        <w:t>Objectifs du projet</w:t>
-      </w:r>
+        <w:ind w:firstLine="720"/>
+        <w:jc w:val="both"/>
+      </w:pPr>
+      <w:r>
+        <w:t xml:space="preserve">Les moniteurs seront choisis en fonction de deux questions. </w:t>
+      </w:r>
+      <w:r>
+        <w:t>Ont-ils</w:t>
+      </w:r>
+      <w:r>
+        <w:t xml:space="preserve"> le droit de dispenser des heures de conduite ? Si oui, disposent-ils d’une voiture à double pédale ?</w:t>
+      </w:r>
+      <w:r>
+        <w:t xml:space="preserve"> Si non, il faudra </w:t>
+      </w:r>
+      <w:r>
+        <w:t xml:space="preserve">en louer. </w:t>
+      </w:r>
+      <w:r>
+        <w:t xml:space="preserve">La mise en relation avec les candidats se fera via une application web, disponible également en application mobile. Cette plateforme permettra aux candidats de choisir leurs moniteurs et de faire des demandes d’heures de conduite </w:t>
+      </w:r>
+      <w:r>
+        <w:t xml:space="preserve">en fonction des disponibilités </w:t>
+      </w:r>
+      <w:r>
+        <w:t xml:space="preserve">des </w:t>
+      </w:r>
+      <w:r>
+        <w:t xml:space="preserve">deux partis. </w:t>
+      </w:r>
+      <w:r>
+        <w:t xml:space="preserve">Après </w:t>
+      </w:r>
+      <w:r>
+        <w:t>validation</w:t>
+      </w:r>
+      <w:r>
+        <w:t xml:space="preserve"> par le moniteur pour un horaire, chacun </w:t>
+      </w:r>
+      <w:r>
+        <w:t>reçoit</w:t>
+      </w:r>
+      <w:r>
+        <w:t xml:space="preserve"> un SMS de rappel et de confirmation. </w:t>
+      </w:r>
+      <w:r>
+        <w:t>Le règlement se fait à chaque confirmation de rendez-vous</w:t>
+      </w:r>
+      <w:r>
+        <w:t xml:space="preserve"> à la manière de BLABLA CAR. </w:t>
+      </w:r>
+      <w:bookmarkStart w:id="0" w:name="_GoBack"/>
+      <w:bookmarkEnd w:id="0"/>
     </w:p>
     <w:p>
       <w:pPr>
+        <w:ind w:firstLine="720"/>
+        <w:jc w:val="both"/>
+      </w:pPr>
+      <w:r>
+        <w:t xml:space="preserve">Sur cette même plateforme, les candidats pourront noter les moniteurs et mettre des appréciations afin d’aider les nouveaux arrivants à connaître les meilleurs </w:t>
+      </w:r>
+      <w:r>
+        <w:t>d’entre eux</w:t>
+      </w:r>
+      <w:r>
+        <w:t>. Pour notre entreprise, c’est également le moyen d’avoir un retour sur la qualité du moniteur en général afin de savoir si la collaboration doit se poursuivre ou non.</w:t>
+      </w:r>
+    </w:p>
+    <w:p>
+      <w:pPr>
+        <w:jc w:val="both"/>
+      </w:pPr>
+    </w:p>
+    <w:p>
+      <w:pPr>
+        <w:pStyle w:val="Titre1"/>
+      </w:pPr>
+      <w:r>
+        <w:t>Objectifs du projet</w:t>
+      </w:r>
+    </w:p>
+    <w:p>
+      <w:pPr>
         <w:pStyle w:val="Titre2"/>
       </w:pPr>
       <w:r>
         <w:t>Les motivations</w:t>
       </w:r>
-      <w:bookmarkStart w:id="0" w:name="_GoBack"/>
-      <w:bookmarkEnd w:id="0"/>
     </w:p>
     <w:p/>
     <w:p/>
@@ -6278,7 +6898,7 @@
         <v:path o:extrusionok="f" gradientshapeok="t" o:connecttype="rect"/>
         <o:lock v:ext="edit" aspectratio="t"/>
       </v:shapetype>
-      <v:shape id="_x0000_i1122" type="#_x0000_t75" style="width:133.5pt;height:133.5pt" o:bullet="t">
+      <v:shape id="_x0000_i1071" type="#_x0000_t75" style="width:133.5pt;height:133.5pt" o:bullet="t">
         <v:imagedata r:id="rId1" o:title="puce-validation"/>
       </v:shape>
     </w:pict>
@@ -8420,7 +9040,7 @@
 </file>
 
 <file path=customXml/itemProps1.xml><?xml version="1.0" encoding="utf-8"?>
-<ds:datastoreItem xmlns:ds="http://schemas.openxmlformats.org/officeDocument/2006/customXml" ds:itemID="{075C5A1E-4291-4AAF-A86E-15B2AF059C14}">
+<ds:datastoreItem xmlns:ds="http://schemas.openxmlformats.org/officeDocument/2006/customXml" ds:itemID="{18462CAF-4DB3-4448-9243-A48EF5305D24}">
   <ds:schemaRefs>
     <ds:schemaRef ds:uri="http://schemas.openxmlformats.org/officeDocument/2006/bibliography"/>
   </ds:schemaRefs>

</xml_diff>